<commit_message>
MAJ du dernier chapitre
</commit_message>
<xml_diff>
--- a/Projet_2/rapport.docx
+++ b/Projet_2/rapport.docx
@@ -10,7 +10,6 @@
           <w:docPartUnique/>
         </w:docPartObj>
       </w:sdtPr>
-      <w:sdtEndPr/>
       <w:sdtContent>
         <w:p>
           <w:r>
@@ -90,7 +89,6 @@
                                   <w:dataBinding w:prefixMappings="xmlns:ns0='http://schemas.openxmlformats.org/package/2006/metadata/core-properties' xmlns:ns1='http://purl.org/dc/elements/1.1/'" w:xpath="/ns0:coreProperties[1]/ns1:title[1]" w:storeItemID="{6C3C8BC8-F283-45AE-878A-BAB7291924A1}"/>
                                   <w:text/>
                                 </w:sdtPr>
-                                <w:sdtEndPr/>
                                 <w:sdtContent>
                                   <w:p>
                                     <w:pPr>
@@ -137,7 +135,6 @@
                                   <w:dataBinding w:prefixMappings="xmlns:ns0='http://schemas.microsoft.com/office/2006/coverPageProps'" w:xpath="/ns0:CoverPageProperties[1]/ns0:Abstract[1]" w:storeItemID="{55AF091B-3C7A-41E3-B477-F2FDAA23CFDA}"/>
                                   <w:text/>
                                 </w:sdtPr>
-                                <w:sdtEndPr/>
                                 <w:sdtContent>
                                   <w:p>
                                     <w:pPr>
@@ -445,7 +442,6 @@
                                   <w:dataBinding w:prefixMappings="xmlns:ns0='http://schemas.openxmlformats.org/package/2006/metadata/core-properties' xmlns:ns1='http://purl.org/dc/elements/1.1/'" w:xpath="/ns0:coreProperties[1]/ns1:subject[1]" w:storeItemID="{6C3C8BC8-F283-45AE-878A-BAB7291924A1}"/>
                                   <w:text/>
                                 </w:sdtPr>
-                                <w:sdtEndPr/>
                                 <w:sdtContent>
                                   <w:p>
                                     <w:pPr>
@@ -561,7 +557,6 @@
           <w:docPartUnique/>
         </w:docPartObj>
       </w:sdtPr>
-      <w:sdtEndPr/>
       <w:sdtContent>
         <w:p>
           <w:pPr>
@@ -4242,27 +4237,14 @@
       <w:r>
         <w:t xml:space="preserve">Figure </w:t>
       </w:r>
-      <w:r>
-        <w:fldChar w:fldCharType="begin"/>
-      </w:r>
-      <w:r>
-        <w:instrText xml:space="preserve"> SEQ Figure \* ARABIC </w:instrText>
-      </w:r>
-      <w:r>
-        <w:fldChar w:fldCharType="separate"/>
-      </w:r>
-      <w:r>
-        <w:rPr>
-          <w:noProof/>
-        </w:rPr>
-        <w:t>1</w:t>
-      </w:r>
-      <w:r>
-        <w:rPr>
-          <w:noProof/>
-        </w:rPr>
-        <w:fldChar w:fldCharType="end"/>
-      </w:r>
+      <w:fldSimple w:instr=" SEQ Figure \* ARABIC ">
+        <w:r>
+          <w:rPr>
+            <w:noProof/>
+          </w:rPr>
+          <w:t>1</w:t>
+        </w:r>
+      </w:fldSimple>
       <w:r>
         <w:t xml:space="preserve"> - </w:t>
       </w:r>
@@ -5625,27 +5607,14 @@
       <w:r>
         <w:t xml:space="preserve">Figure </w:t>
       </w:r>
-      <w:r>
-        <w:fldChar w:fldCharType="begin"/>
-      </w:r>
-      <w:r>
-        <w:instrText xml:space="preserve"> SEQ Figure \* ARABIC </w:instrText>
-      </w:r>
-      <w:r>
-        <w:fldChar w:fldCharType="separate"/>
-      </w:r>
-      <w:r>
-        <w:rPr>
-          <w:noProof/>
-        </w:rPr>
-        <w:t>2</w:t>
-      </w:r>
-      <w:r>
-        <w:rPr>
-          <w:noProof/>
-        </w:rPr>
-        <w:fldChar w:fldCharType="end"/>
-      </w:r>
+      <w:fldSimple w:instr=" SEQ Figure \* ARABIC ">
+        <w:r>
+          <w:rPr>
+            <w:noProof/>
+          </w:rPr>
+          <w:t>2</w:t>
+        </w:r>
+      </w:fldSimple>
       <w:r>
         <w:t xml:space="preserve"> - AJR de certains nutriments</w:t>
       </w:r>
@@ -5823,27 +5792,14 @@
       <w:r>
         <w:t xml:space="preserve">Figure </w:t>
       </w:r>
-      <w:r>
-        <w:fldChar w:fldCharType="begin"/>
-      </w:r>
-      <w:r>
-        <w:instrText xml:space="preserve"> SEQ Figure \* ARABIC </w:instrText>
-      </w:r>
-      <w:r>
-        <w:fldChar w:fldCharType="separate"/>
-      </w:r>
-      <w:r>
-        <w:rPr>
-          <w:noProof/>
-        </w:rPr>
-        <w:t>3</w:t>
-      </w:r>
-      <w:r>
-        <w:rPr>
-          <w:noProof/>
-        </w:rPr>
-        <w:fldChar w:fldCharType="end"/>
-      </w:r>
+      <w:fldSimple w:instr=" SEQ Figure \* ARABIC ">
+        <w:r>
+          <w:rPr>
+            <w:noProof/>
+          </w:rPr>
+          <w:t>3</w:t>
+        </w:r>
+      </w:fldSimple>
       <w:r>
         <w:t xml:space="preserve"> - Tableau Inserm</w:t>
       </w:r>
@@ -15829,27 +15785,14 @@
       <w:r>
         <w:t xml:space="preserve">Figure </w:t>
       </w:r>
-      <w:r>
-        <w:fldChar w:fldCharType="begin"/>
-      </w:r>
-      <w:r>
-        <w:instrText xml:space="preserve"> SEQ Figure \* ARABIC </w:instrText>
-      </w:r>
-      <w:r>
-        <w:fldChar w:fldCharType="separate"/>
-      </w:r>
-      <w:r>
-        <w:rPr>
-          <w:noProof/>
-        </w:rPr>
-        <w:t>4</w:t>
-      </w:r>
-      <w:r>
-        <w:rPr>
-          <w:noProof/>
-        </w:rPr>
-        <w:fldChar w:fldCharType="end"/>
-      </w:r>
+      <w:fldSimple w:instr=" SEQ Figure \* ARABIC ">
+        <w:r>
+          <w:rPr>
+            <w:noProof/>
+          </w:rPr>
+          <w:t>4</w:t>
+        </w:r>
+      </w:fldSimple>
       <w:r>
         <w:t xml:space="preserve"> – Tableau récapitulatif des données conservées ou supprimées</w:t>
       </w:r>
@@ -21418,27 +21361,14 @@
       <w:r>
         <w:t xml:space="preserve">Figure </w:t>
       </w:r>
-      <w:r>
-        <w:fldChar w:fldCharType="begin"/>
-      </w:r>
-      <w:r>
-        <w:instrText xml:space="preserve"> SEQ Figure \* ARABIC </w:instrText>
-      </w:r>
-      <w:r>
-        <w:fldChar w:fldCharType="separate"/>
-      </w:r>
-      <w:r>
-        <w:rPr>
-          <w:noProof/>
-        </w:rPr>
-        <w:t>5</w:t>
-      </w:r>
-      <w:r>
-        <w:rPr>
-          <w:noProof/>
-        </w:rPr>
-        <w:fldChar w:fldCharType="end"/>
-      </w:r>
+      <w:fldSimple w:instr=" SEQ Figure \* ARABIC ">
+        <w:r>
+          <w:rPr>
+            <w:noProof/>
+          </w:rPr>
+          <w:t>5</w:t>
+        </w:r>
+      </w:fldSimple>
       <w:r>
         <w:t xml:space="preserve"> – Tableau de complétude des données conservées</w:t>
       </w:r>
@@ -22708,8 +22638,6 @@
       <w:r>
         <w:t xml:space="preserve">Vu la quantité de données disponible, aucun remplacement n’a été effectué. Seules les lignes complètes avec ces éléments ont été conservées. </w:t>
       </w:r>
-      <w:bookmarkStart w:id="18" w:name="_GoBack"/>
-      <w:bookmarkEnd w:id="18"/>
       <w:r>
         <w:t>Par ailleurs</w:t>
       </w:r>
@@ -23227,11 +23155,11 @@
             <w:pPr>
               <w:jc w:val="both"/>
             </w:pPr>
-            <w:bookmarkStart w:id="19" w:name="_Hlk498297882"/>
+            <w:bookmarkStart w:id="18" w:name="_Hlk498297882"/>
             <w:r>
               <w:t>nutrition-score-fr_100g</w:t>
             </w:r>
-            <w:bookmarkEnd w:id="19"/>
+            <w:bookmarkEnd w:id="18"/>
           </w:p>
         </w:tc>
         <w:tc>
@@ -23631,46 +23559,33 @@
         <w:pStyle w:val="Lgende"/>
         <w:jc w:val="center"/>
       </w:pPr>
-      <w:bookmarkStart w:id="20" w:name="_Toc498357938"/>
+      <w:bookmarkStart w:id="19" w:name="_Toc498357938"/>
       <w:r>
         <w:lastRenderedPageBreak/>
         <w:t xml:space="preserve">Figure </w:t>
       </w:r>
-      <w:r>
-        <w:fldChar w:fldCharType="begin"/>
-      </w:r>
-      <w:r>
-        <w:instrText xml:space="preserve"> SEQ Figure \* ARABIC </w:instrText>
-      </w:r>
-      <w:r>
-        <w:fldChar w:fldCharType="separate"/>
-      </w:r>
-      <w:r>
-        <w:rPr>
-          <w:noProof/>
-        </w:rPr>
-        <w:t>7</w:t>
-      </w:r>
-      <w:r>
-        <w:rPr>
-          <w:noProof/>
-        </w:rPr>
-        <w:fldChar w:fldCharType="end"/>
-      </w:r>
+      <w:fldSimple w:instr=" SEQ Figure \* ARABIC ">
+        <w:r>
+          <w:rPr>
+            <w:noProof/>
+          </w:rPr>
+          <w:t>7</w:t>
+        </w:r>
+      </w:fldSimple>
       <w:r>
         <w:t xml:space="preserve"> – Tableau de complétude finale</w:t>
       </w:r>
-      <w:bookmarkEnd w:id="20"/>
+      <w:bookmarkEnd w:id="19"/>
     </w:p>
     <w:p>
       <w:pPr>
         <w:pStyle w:val="Titre2"/>
       </w:pPr>
-      <w:bookmarkStart w:id="21" w:name="_Toc498357921"/>
+      <w:bookmarkStart w:id="20" w:name="_Toc498357921"/>
       <w:r>
         <w:t>Conclusion chiffrée.</w:t>
       </w:r>
-      <w:bookmarkEnd w:id="21"/>
+      <w:bookmarkEnd w:id="20"/>
     </w:p>
     <w:p>
       <w:pPr>
@@ -23777,13 +23692,13 @@
       <w:pPr>
         <w:pStyle w:val="Titre1"/>
       </w:pPr>
-      <w:bookmarkStart w:id="22" w:name="_Ref497741520"/>
-      <w:bookmarkStart w:id="23" w:name="_Toc498357922"/>
+      <w:bookmarkStart w:id="21" w:name="_Ref497741520"/>
+      <w:bookmarkStart w:id="22" w:name="_Toc498357922"/>
       <w:r>
         <w:t>Analyse</w:t>
       </w:r>
+      <w:bookmarkEnd w:id="21"/>
       <w:bookmarkEnd w:id="22"/>
-      <w:bookmarkEnd w:id="23"/>
     </w:p>
     <w:p>
       <w:pPr>
@@ -23803,7 +23718,7 @@
       <w:pPr>
         <w:pStyle w:val="Titre2"/>
       </w:pPr>
-      <w:bookmarkStart w:id="24" w:name="_Toc498357923"/>
+      <w:bookmarkStart w:id="23" w:name="_Toc498357923"/>
       <w:r>
         <w:t>Visualisations</w:t>
       </w:r>
@@ -23813,7 +23728,7 @@
       <w:r>
         <w:t xml:space="preserve"> et analyse univariée</w:t>
       </w:r>
-      <w:bookmarkEnd w:id="24"/>
+      <w:bookmarkEnd w:id="23"/>
     </w:p>
     <w:p>
       <w:pPr>
@@ -23848,15 +23763,15 @@
       <w:pPr>
         <w:pStyle w:val="Titre2"/>
       </w:pPr>
-      <w:bookmarkStart w:id="25" w:name="_Ref497772795"/>
-      <w:bookmarkStart w:id="26" w:name="_Ref497772801"/>
-      <w:bookmarkStart w:id="27" w:name="_Toc498357924"/>
+      <w:bookmarkStart w:id="24" w:name="_Ref497772795"/>
+      <w:bookmarkStart w:id="25" w:name="_Ref497772801"/>
+      <w:bookmarkStart w:id="26" w:name="_Toc498357924"/>
       <w:r>
         <w:t>Quelques graphiques et conclusions associées</w:t>
       </w:r>
+      <w:bookmarkEnd w:id="24"/>
       <w:bookmarkEnd w:id="25"/>
       <w:bookmarkEnd w:id="26"/>
-      <w:bookmarkEnd w:id="27"/>
     </w:p>
     <w:p>
       <w:pPr>
@@ -23960,35 +23875,22 @@
         <w:pStyle w:val="Lgende"/>
         <w:jc w:val="center"/>
       </w:pPr>
-      <w:bookmarkStart w:id="28" w:name="_Toc498357939"/>
+      <w:bookmarkStart w:id="27" w:name="_Toc498357939"/>
       <w:r>
         <w:t xml:space="preserve">Figure </w:t>
       </w:r>
-      <w:r>
-        <w:fldChar w:fldCharType="begin"/>
-      </w:r>
-      <w:r>
-        <w:instrText xml:space="preserve"> SEQ Figure \* ARABIC </w:instrText>
-      </w:r>
-      <w:r>
-        <w:fldChar w:fldCharType="separate"/>
-      </w:r>
-      <w:r>
-        <w:rPr>
-          <w:noProof/>
-        </w:rPr>
-        <w:t>8</w:t>
-      </w:r>
-      <w:r>
-        <w:rPr>
-          <w:noProof/>
-        </w:rPr>
-        <w:fldChar w:fldCharType="end"/>
-      </w:r>
+      <w:fldSimple w:instr=" SEQ Figure \* ARABIC ">
+        <w:r>
+          <w:rPr>
+            <w:noProof/>
+          </w:rPr>
+          <w:t>8</w:t>
+        </w:r>
+      </w:fldSimple>
       <w:r>
         <w:t xml:space="preserve"> - Energie avant traitement</w:t>
       </w:r>
-      <w:bookmarkEnd w:id="28"/>
+      <w:bookmarkEnd w:id="27"/>
     </w:p>
     <w:p>
       <w:pPr>
@@ -24051,31 +23953,18 @@
         <w:pStyle w:val="Lgende"/>
         <w:jc w:val="center"/>
       </w:pPr>
-      <w:bookmarkStart w:id="29" w:name="_Toc498357940"/>
+      <w:bookmarkStart w:id="28" w:name="_Toc498357940"/>
       <w:r>
         <w:t xml:space="preserve">Figure </w:t>
       </w:r>
-      <w:r>
-        <w:fldChar w:fldCharType="begin"/>
-      </w:r>
-      <w:r>
-        <w:instrText xml:space="preserve"> SEQ Figure \* ARABIC </w:instrText>
-      </w:r>
-      <w:r>
-        <w:fldChar w:fldCharType="separate"/>
-      </w:r>
-      <w:r>
-        <w:rPr>
-          <w:noProof/>
-        </w:rPr>
-        <w:t>9</w:t>
-      </w:r>
-      <w:r>
-        <w:rPr>
-          <w:noProof/>
-        </w:rPr>
-        <w:fldChar w:fldCharType="end"/>
-      </w:r>
+      <w:fldSimple w:instr=" SEQ Figure \* ARABIC ">
+        <w:r>
+          <w:rPr>
+            <w:noProof/>
+          </w:rPr>
+          <w:t>9</w:t>
+        </w:r>
+      </w:fldSimple>
       <w:r>
         <w:t xml:space="preserve"> - Energie </w:t>
       </w:r>
@@ -24085,7 +23974,7 @@
       <w:r>
         <w:t xml:space="preserve"> traitement</w:t>
       </w:r>
-      <w:bookmarkEnd w:id="29"/>
+      <w:bookmarkEnd w:id="28"/>
     </w:p>
     <w:p>
       <w:pPr>
@@ -24226,31 +24115,18 @@
         <w:pStyle w:val="Lgende"/>
         <w:jc w:val="center"/>
       </w:pPr>
-      <w:bookmarkStart w:id="30" w:name="_Toc498357941"/>
+      <w:bookmarkStart w:id="29" w:name="_Toc498357941"/>
       <w:r>
         <w:t xml:space="preserve">Figure </w:t>
       </w:r>
-      <w:r>
-        <w:fldChar w:fldCharType="begin"/>
-      </w:r>
-      <w:r>
-        <w:instrText xml:space="preserve"> SEQ Figure \* ARABIC </w:instrText>
-      </w:r>
-      <w:r>
-        <w:fldChar w:fldCharType="separate"/>
-      </w:r>
-      <w:r>
-        <w:rPr>
-          <w:noProof/>
-        </w:rPr>
-        <w:t>10</w:t>
-      </w:r>
-      <w:r>
-        <w:rPr>
-          <w:noProof/>
-        </w:rPr>
-        <w:fldChar w:fldCharType="end"/>
-      </w:r>
+      <w:fldSimple w:instr=" SEQ Figure \* ARABIC ">
+        <w:r>
+          <w:rPr>
+            <w:noProof/>
+          </w:rPr>
+          <w:t>10</w:t>
+        </w:r>
+      </w:fldSimple>
       <w:r>
         <w:t xml:space="preserve"> - </w:t>
       </w:r>
@@ -24260,7 +24136,7 @@
       <w:r>
         <w:t xml:space="preserve"> avant traitement</w:t>
       </w:r>
-      <w:bookmarkEnd w:id="30"/>
+      <w:bookmarkEnd w:id="29"/>
     </w:p>
     <w:p>
       <w:pPr>
@@ -24320,34 +24196,18 @@
         <w:pStyle w:val="Lgende"/>
         <w:jc w:val="center"/>
       </w:pPr>
-      <w:bookmarkStart w:id="31" w:name="_Toc498357942"/>
+      <w:bookmarkStart w:id="30" w:name="_Toc498357942"/>
       <w:r>
         <w:t xml:space="preserve">Figure </w:t>
       </w:r>
-      <w:r>
-        <w:fldChar w:fldCharType="begin"/>
-      </w:r>
-      <w:r>
-        <w:instrText xml:space="preserve"> SEQ Figure </w:instrText>
-      </w:r>
-      <w:r>
-        <w:instrText xml:space="preserve">\* ARABIC </w:instrText>
-      </w:r>
-      <w:r>
-        <w:fldChar w:fldCharType="separate"/>
-      </w:r>
-      <w:r>
-        <w:rPr>
-          <w:noProof/>
-        </w:rPr>
-        <w:t>11</w:t>
-      </w:r>
-      <w:r>
-        <w:rPr>
-          <w:noProof/>
-        </w:rPr>
-        <w:fldChar w:fldCharType="end"/>
-      </w:r>
+      <w:fldSimple w:instr=" SEQ Figure \* ARABIC ">
+        <w:r>
+          <w:rPr>
+            <w:noProof/>
+          </w:rPr>
+          <w:t>11</w:t>
+        </w:r>
+      </w:fldSimple>
       <w:r>
         <w:t xml:space="preserve"> - </w:t>
       </w:r>
@@ -24357,7 +24217,7 @@
       <w:r>
         <w:t xml:space="preserve"> traitement</w:t>
       </w:r>
-      <w:bookmarkEnd w:id="31"/>
+      <w:bookmarkEnd w:id="30"/>
     </w:p>
     <w:p>
       <w:pPr>
@@ -24481,31 +24341,18 @@
         <w:pStyle w:val="Lgende"/>
         <w:jc w:val="center"/>
       </w:pPr>
-      <w:bookmarkStart w:id="32" w:name="_Toc498357943"/>
+      <w:bookmarkStart w:id="31" w:name="_Toc498357943"/>
       <w:r>
         <w:t xml:space="preserve">Figure </w:t>
       </w:r>
-      <w:r>
-        <w:fldChar w:fldCharType="begin"/>
-      </w:r>
-      <w:r>
-        <w:instrText xml:space="preserve"> SEQ Figure \* ARABIC </w:instrText>
-      </w:r>
-      <w:r>
-        <w:fldChar w:fldCharType="separate"/>
-      </w:r>
-      <w:r>
-        <w:rPr>
-          <w:noProof/>
-        </w:rPr>
-        <w:t>12</w:t>
-      </w:r>
-      <w:r>
-        <w:rPr>
-          <w:noProof/>
-        </w:rPr>
-        <w:fldChar w:fldCharType="end"/>
-      </w:r>
+      <w:fldSimple w:instr=" SEQ Figure \* ARABIC ">
+        <w:r>
+          <w:rPr>
+            <w:noProof/>
+          </w:rPr>
+          <w:t>12</w:t>
+        </w:r>
+      </w:fldSimple>
       <w:r>
         <w:t xml:space="preserve"> - </w:t>
       </w:r>
@@ -24515,7 +24362,7 @@
       <w:r>
         <w:t xml:space="preserve"> avant traitement</w:t>
       </w:r>
-      <w:bookmarkEnd w:id="32"/>
+      <w:bookmarkEnd w:id="31"/>
     </w:p>
     <w:p>
       <w:pPr>
@@ -24575,31 +24422,18 @@
         <w:pStyle w:val="Lgende"/>
         <w:jc w:val="center"/>
       </w:pPr>
-      <w:bookmarkStart w:id="33" w:name="_Toc498357944"/>
+      <w:bookmarkStart w:id="32" w:name="_Toc498357944"/>
       <w:r>
         <w:t xml:space="preserve">Figure </w:t>
       </w:r>
-      <w:r>
-        <w:fldChar w:fldCharType="begin"/>
-      </w:r>
-      <w:r>
-        <w:instrText xml:space="preserve"> SEQ Figure \* ARABIC </w:instrText>
-      </w:r>
-      <w:r>
-        <w:fldChar w:fldCharType="separate"/>
-      </w:r>
-      <w:r>
-        <w:rPr>
-          <w:noProof/>
-        </w:rPr>
-        <w:t>13</w:t>
-      </w:r>
-      <w:r>
-        <w:rPr>
-          <w:noProof/>
-        </w:rPr>
-        <w:fldChar w:fldCharType="end"/>
-      </w:r>
+      <w:fldSimple w:instr=" SEQ Figure \* ARABIC ">
+        <w:r>
+          <w:rPr>
+            <w:noProof/>
+          </w:rPr>
+          <w:t>13</w:t>
+        </w:r>
+      </w:fldSimple>
       <w:r>
         <w:t xml:space="preserve"> - </w:t>
       </w:r>
@@ -24609,7 +24443,7 @@
       <w:r>
         <w:t xml:space="preserve"> traitement</w:t>
       </w:r>
-      <w:bookmarkEnd w:id="33"/>
+      <w:bookmarkEnd w:id="32"/>
     </w:p>
     <w:p>
       <w:pPr>
@@ -24733,31 +24567,18 @@
         <w:pStyle w:val="Lgende"/>
         <w:jc w:val="center"/>
       </w:pPr>
-      <w:bookmarkStart w:id="34" w:name="_Toc498357945"/>
+      <w:bookmarkStart w:id="33" w:name="_Toc498357945"/>
       <w:r>
         <w:t xml:space="preserve">Figure </w:t>
       </w:r>
-      <w:r>
-        <w:fldChar w:fldCharType="begin"/>
-      </w:r>
-      <w:r>
-        <w:instrText xml:space="preserve"> SEQ Figure \* ARABIC </w:instrText>
-      </w:r>
-      <w:r>
-        <w:fldChar w:fldCharType="separate"/>
-      </w:r>
-      <w:r>
-        <w:rPr>
-          <w:noProof/>
-        </w:rPr>
-        <w:t>14</w:t>
-      </w:r>
-      <w:r>
-        <w:rPr>
-          <w:noProof/>
-        </w:rPr>
-        <w:fldChar w:fldCharType="end"/>
-      </w:r>
+      <w:fldSimple w:instr=" SEQ Figure \* ARABIC ">
+        <w:r>
+          <w:rPr>
+            <w:noProof/>
+          </w:rPr>
+          <w:t>14</w:t>
+        </w:r>
+      </w:fldSimple>
       <w:r>
         <w:t xml:space="preserve"> - </w:t>
       </w:r>
@@ -24767,7 +24588,7 @@
       <w:r>
         <w:t xml:space="preserve"> avant traitement</w:t>
       </w:r>
-      <w:bookmarkEnd w:id="34"/>
+      <w:bookmarkEnd w:id="33"/>
     </w:p>
     <w:p>
       <w:pPr>
@@ -24827,31 +24648,18 @@
         <w:pStyle w:val="Lgende"/>
         <w:jc w:val="center"/>
       </w:pPr>
-      <w:bookmarkStart w:id="35" w:name="_Toc498357946"/>
+      <w:bookmarkStart w:id="34" w:name="_Toc498357946"/>
       <w:r>
         <w:t xml:space="preserve">Figure </w:t>
       </w:r>
-      <w:r>
-        <w:fldChar w:fldCharType="begin"/>
-      </w:r>
-      <w:r>
-        <w:instrText xml:space="preserve"> SEQ Figure \* ARABIC </w:instrText>
-      </w:r>
-      <w:r>
-        <w:fldChar w:fldCharType="separate"/>
-      </w:r>
-      <w:r>
-        <w:rPr>
-          <w:noProof/>
-        </w:rPr>
-        <w:t>15</w:t>
-      </w:r>
-      <w:r>
-        <w:rPr>
-          <w:noProof/>
-        </w:rPr>
-        <w:fldChar w:fldCharType="end"/>
-      </w:r>
+      <w:fldSimple w:instr=" SEQ Figure \* ARABIC ">
+        <w:r>
+          <w:rPr>
+            <w:noProof/>
+          </w:rPr>
+          <w:t>15</w:t>
+        </w:r>
+      </w:fldSimple>
       <w:r>
         <w:t xml:space="preserve"> - </w:t>
       </w:r>
@@ -24861,7 +24669,7 @@
       <w:r>
         <w:t xml:space="preserve"> traitement</w:t>
       </w:r>
-      <w:bookmarkEnd w:id="35"/>
+      <w:bookmarkEnd w:id="34"/>
     </w:p>
     <w:p>
       <w:pPr>
@@ -24982,31 +24790,18 @@
         <w:pStyle w:val="Lgende"/>
         <w:jc w:val="center"/>
       </w:pPr>
-      <w:bookmarkStart w:id="36" w:name="_Toc498357947"/>
+      <w:bookmarkStart w:id="35" w:name="_Toc498357947"/>
       <w:r>
         <w:t xml:space="preserve">Figure </w:t>
       </w:r>
-      <w:r>
-        <w:fldChar w:fldCharType="begin"/>
-      </w:r>
-      <w:r>
-        <w:instrText xml:space="preserve"> SEQ Figure \* ARABIC </w:instrText>
-      </w:r>
-      <w:r>
-        <w:fldChar w:fldCharType="separate"/>
-      </w:r>
-      <w:r>
-        <w:rPr>
-          <w:noProof/>
-        </w:rPr>
-        <w:t>16</w:t>
-      </w:r>
-      <w:r>
-        <w:rPr>
-          <w:noProof/>
-        </w:rPr>
-        <w:fldChar w:fldCharType="end"/>
-      </w:r>
+      <w:fldSimple w:instr=" SEQ Figure \* ARABIC ">
+        <w:r>
+          <w:rPr>
+            <w:noProof/>
+          </w:rPr>
+          <w:t>16</w:t>
+        </w:r>
+      </w:fldSimple>
       <w:r>
         <w:t xml:space="preserve"> - </w:t>
       </w:r>
@@ -25016,7 +24811,7 @@
       <w:r>
         <w:t xml:space="preserve"> avant traitement</w:t>
       </w:r>
-      <w:bookmarkEnd w:id="36"/>
+      <w:bookmarkEnd w:id="35"/>
     </w:p>
     <w:p>
       <w:pPr>
@@ -25076,31 +24871,18 @@
         <w:pStyle w:val="Lgende"/>
         <w:jc w:val="center"/>
       </w:pPr>
-      <w:bookmarkStart w:id="37" w:name="_Toc498357948"/>
+      <w:bookmarkStart w:id="36" w:name="_Toc498357948"/>
       <w:r>
         <w:t xml:space="preserve">Figure </w:t>
       </w:r>
-      <w:r>
-        <w:fldChar w:fldCharType="begin"/>
-      </w:r>
-      <w:r>
-        <w:instrText xml:space="preserve"> SEQ Figure \* ARABIC </w:instrText>
-      </w:r>
-      <w:r>
-        <w:fldChar w:fldCharType="separate"/>
-      </w:r>
-      <w:r>
-        <w:rPr>
-          <w:noProof/>
-        </w:rPr>
-        <w:t>17</w:t>
-      </w:r>
-      <w:r>
-        <w:rPr>
-          <w:noProof/>
-        </w:rPr>
-        <w:fldChar w:fldCharType="end"/>
-      </w:r>
+      <w:fldSimple w:instr=" SEQ Figure \* ARABIC ">
+        <w:r>
+          <w:rPr>
+            <w:noProof/>
+          </w:rPr>
+          <w:t>17</w:t>
+        </w:r>
+      </w:fldSimple>
       <w:r>
         <w:t xml:space="preserve"> - </w:t>
       </w:r>
@@ -25110,7 +24892,7 @@
       <w:r>
         <w:t xml:space="preserve"> traitement</w:t>
       </w:r>
-      <w:bookmarkEnd w:id="37"/>
+      <w:bookmarkEnd w:id="36"/>
     </w:p>
     <w:p>
       <w:pPr>
@@ -25228,31 +25010,18 @@
         <w:pStyle w:val="Lgende"/>
         <w:jc w:val="center"/>
       </w:pPr>
-      <w:bookmarkStart w:id="38" w:name="_Toc498357949"/>
+      <w:bookmarkStart w:id="37" w:name="_Toc498357949"/>
       <w:r>
         <w:t xml:space="preserve">Figure </w:t>
       </w:r>
-      <w:r>
-        <w:fldChar w:fldCharType="begin"/>
-      </w:r>
-      <w:r>
-        <w:instrText xml:space="preserve"> SEQ Figure \* ARABIC </w:instrText>
-      </w:r>
-      <w:r>
-        <w:fldChar w:fldCharType="separate"/>
-      </w:r>
-      <w:r>
-        <w:rPr>
-          <w:noProof/>
-        </w:rPr>
-        <w:t>18</w:t>
-      </w:r>
-      <w:r>
-        <w:rPr>
-          <w:noProof/>
-        </w:rPr>
-        <w:fldChar w:fldCharType="end"/>
-      </w:r>
+      <w:fldSimple w:instr=" SEQ Figure \* ARABIC ">
+        <w:r>
+          <w:rPr>
+            <w:noProof/>
+          </w:rPr>
+          <w:t>18</w:t>
+        </w:r>
+      </w:fldSimple>
       <w:r>
         <w:t xml:space="preserve"> - </w:t>
       </w:r>
@@ -25262,7 +25031,7 @@
       <w:r>
         <w:t xml:space="preserve"> avant traitement</w:t>
       </w:r>
-      <w:bookmarkEnd w:id="38"/>
+      <w:bookmarkEnd w:id="37"/>
     </w:p>
     <w:p>
       <w:pPr>
@@ -25322,31 +25091,18 @@
         <w:pStyle w:val="Lgende"/>
         <w:jc w:val="center"/>
       </w:pPr>
-      <w:bookmarkStart w:id="39" w:name="_Toc498357950"/>
+      <w:bookmarkStart w:id="38" w:name="_Toc498357950"/>
       <w:r>
         <w:t xml:space="preserve">Figure </w:t>
       </w:r>
-      <w:r>
-        <w:fldChar w:fldCharType="begin"/>
-      </w:r>
-      <w:r>
-        <w:instrText xml:space="preserve"> SEQ Figure \* ARABIC </w:instrText>
-      </w:r>
-      <w:r>
-        <w:fldChar w:fldCharType="separate"/>
-      </w:r>
-      <w:r>
-        <w:rPr>
-          <w:noProof/>
-        </w:rPr>
-        <w:t>19</w:t>
-      </w:r>
-      <w:r>
-        <w:rPr>
-          <w:noProof/>
-        </w:rPr>
-        <w:fldChar w:fldCharType="end"/>
-      </w:r>
+      <w:fldSimple w:instr=" SEQ Figure \* ARABIC ">
+        <w:r>
+          <w:rPr>
+            <w:noProof/>
+          </w:rPr>
+          <w:t>19</w:t>
+        </w:r>
+      </w:fldSimple>
       <w:r>
         <w:t xml:space="preserve"> - </w:t>
       </w:r>
@@ -25356,7 +25112,7 @@
       <w:r>
         <w:t xml:space="preserve"> traitement</w:t>
       </w:r>
-      <w:bookmarkEnd w:id="39"/>
+      <w:bookmarkEnd w:id="38"/>
     </w:p>
     <w:p>
       <w:pPr>
@@ -26243,48 +25999,35 @@
         <w:pStyle w:val="Lgende"/>
         <w:jc w:val="center"/>
       </w:pPr>
-      <w:bookmarkStart w:id="40" w:name="_Toc498357951"/>
+      <w:bookmarkStart w:id="39" w:name="_Toc498357951"/>
       <w:r>
         <w:t xml:space="preserve">Figure </w:t>
       </w:r>
-      <w:r>
-        <w:fldChar w:fldCharType="begin"/>
-      </w:r>
-      <w:r>
-        <w:instrText xml:space="preserve"> SEQ Figure \* ARABIC </w:instrText>
-      </w:r>
-      <w:r>
-        <w:fldChar w:fldCharType="separate"/>
-      </w:r>
-      <w:r>
-        <w:rPr>
-          <w:noProof/>
-        </w:rPr>
-        <w:t>20</w:t>
-      </w:r>
-      <w:r>
-        <w:rPr>
-          <w:noProof/>
-        </w:rPr>
-        <w:fldChar w:fldCharType="end"/>
-      </w:r>
+      <w:fldSimple w:instr=" SEQ Figure \* ARABIC ">
+        <w:r>
+          <w:rPr>
+            <w:noProof/>
+          </w:rPr>
+          <w:t>20</w:t>
+        </w:r>
+      </w:fldSimple>
       <w:r>
         <w:t xml:space="preserve"> - </w:t>
       </w:r>
       <w:r>
         <w:t>Tableau récapitulatif de conclusion</w:t>
       </w:r>
-      <w:bookmarkEnd w:id="40"/>
+      <w:bookmarkEnd w:id="39"/>
     </w:p>
     <w:p>
       <w:pPr>
         <w:pStyle w:val="Titre1"/>
       </w:pPr>
-      <w:bookmarkStart w:id="41" w:name="_Toc498357925"/>
+      <w:bookmarkStart w:id="40" w:name="_Toc498357925"/>
       <w:r>
         <w:t>Analyse multivariée</w:t>
       </w:r>
-      <w:bookmarkEnd w:id="41"/>
+      <w:bookmarkEnd w:id="40"/>
     </w:p>
     <w:p>
       <w:r>
@@ -26319,13 +26062,13 @@
       <w:pPr>
         <w:pStyle w:val="Titre2"/>
       </w:pPr>
-      <w:bookmarkStart w:id="42" w:name="_Ref497741845"/>
-      <w:bookmarkStart w:id="43" w:name="_Toc498357926"/>
+      <w:bookmarkStart w:id="41" w:name="_Ref497741845"/>
+      <w:bookmarkStart w:id="42" w:name="_Toc498357926"/>
       <w:r>
         <w:t>Forêt d'arbres décisionnels</w:t>
       </w:r>
+      <w:bookmarkEnd w:id="41"/>
       <w:bookmarkEnd w:id="42"/>
-      <w:bookmarkEnd w:id="43"/>
     </w:p>
     <w:p>
       <w:r>
@@ -26341,13 +26084,13 @@
       <w:pPr>
         <w:pStyle w:val="Titre3"/>
       </w:pPr>
-      <w:bookmarkStart w:id="44" w:name="_Ref497741031"/>
-      <w:bookmarkStart w:id="45" w:name="_Ref497741036"/>
+      <w:bookmarkStart w:id="43" w:name="_Ref497741031"/>
+      <w:bookmarkStart w:id="44" w:name="_Ref497741036"/>
       <w:r>
         <w:t>Analyse</w:t>
       </w:r>
+      <w:bookmarkEnd w:id="43"/>
       <w:bookmarkEnd w:id="44"/>
-      <w:bookmarkEnd w:id="45"/>
     </w:p>
     <w:p>
       <w:pPr>
@@ -26474,48 +26217,35 @@
         <w:pStyle w:val="Lgende"/>
         <w:jc w:val="center"/>
       </w:pPr>
-      <w:bookmarkStart w:id="46" w:name="_Toc498357952"/>
+      <w:bookmarkStart w:id="45" w:name="_Toc498357952"/>
       <w:r>
         <w:t xml:space="preserve">Figure </w:t>
       </w:r>
-      <w:r>
-        <w:fldChar w:fldCharType="begin"/>
-      </w:r>
-      <w:r>
-        <w:instrText xml:space="preserve"> SEQ Figure \* ARABIC </w:instrText>
-      </w:r>
-      <w:r>
-        <w:fldChar w:fldCharType="separate"/>
-      </w:r>
-      <w:r>
-        <w:rPr>
-          <w:noProof/>
-        </w:rPr>
-        <w:t>21</w:t>
-      </w:r>
-      <w:r>
-        <w:rPr>
-          <w:noProof/>
-        </w:rPr>
-        <w:fldChar w:fldCharType="end"/>
-      </w:r>
+      <w:fldSimple w:instr=" SEQ Figure \* ARABIC ">
+        <w:r>
+          <w:rPr>
+            <w:noProof/>
+          </w:rPr>
+          <w:t>21</w:t>
+        </w:r>
+      </w:fldSimple>
       <w:r>
         <w:t xml:space="preserve"> - </w:t>
       </w:r>
       <w:r>
         <w:t>Diagramme de la forêt d’arbres décisionnels</w:t>
       </w:r>
-      <w:bookmarkEnd w:id="46"/>
+      <w:bookmarkEnd w:id="45"/>
     </w:p>
     <w:p>
       <w:pPr>
         <w:pStyle w:val="Titre3"/>
       </w:pPr>
-      <w:bookmarkStart w:id="47" w:name="_Ref497742693"/>
+      <w:bookmarkStart w:id="46" w:name="_Ref497742693"/>
       <w:r>
         <w:t>Conclusion</w:t>
       </w:r>
-      <w:bookmarkEnd w:id="47"/>
+      <w:bookmarkEnd w:id="46"/>
     </w:p>
     <w:p>
       <w:r>
@@ -26671,93 +26401,93 @@
       <w:pPr>
         <w:pStyle w:val="Titre2"/>
       </w:pPr>
-      <w:bookmarkStart w:id="48" w:name="_Ref497741847"/>
-      <w:bookmarkStart w:id="49" w:name="_Toc498357927"/>
+      <w:bookmarkStart w:id="47" w:name="_Ref497741847"/>
+      <w:bookmarkStart w:id="48" w:name="_Toc498357927"/>
       <w:r>
         <w:t>Matrice des corrélations</w:t>
       </w:r>
+      <w:bookmarkEnd w:id="47"/>
       <w:bookmarkEnd w:id="48"/>
+    </w:p>
+    <w:p>
+      <w:pPr>
+        <w:jc w:val="both"/>
+      </w:pPr>
+      <w:r>
+        <w:t>Une matrice de corrélation est utilisée pour évaluer la dépendance entre plusieurs variables en même temps. Le résultat est une table contenant les coefficients de corrélation entre chaque variable et les autres.</w:t>
+      </w:r>
+    </w:p>
+    <w:p>
+      <w:pPr>
+        <w:jc w:val="both"/>
+      </w:pPr>
+      <w:r>
+        <w:t xml:space="preserve">La matrice de corrélation peut être visualisée en utilisant un corrélogramme. </w:t>
+      </w:r>
+    </w:p>
+    <w:p>
+      <w:pPr>
+        <w:jc w:val="both"/>
+      </w:pPr>
+      <w:r>
+        <w:t>Un</w:t>
+      </w:r>
+      <w:r>
+        <w:t xml:space="preserve"> corrélogramme est une représentation graphique mettant en évidence une ou plusieurs corrélatio</w:t>
+      </w:r>
+      <w:r>
+        <w:t>ns entre des séries de données.</w:t>
+      </w:r>
+    </w:p>
+    <w:p>
+      <w:pPr>
+        <w:pStyle w:val="Titre3"/>
+      </w:pPr>
+      <w:bookmarkStart w:id="49" w:name="_Ref497742190"/>
+      <w:r>
+        <w:lastRenderedPageBreak/>
+        <w:t>Analyse</w:t>
+      </w:r>
       <w:bookmarkEnd w:id="49"/>
     </w:p>
     <w:p>
-      <w:pPr>
-        <w:jc w:val="both"/>
-      </w:pPr>
-      <w:r>
-        <w:t>Une matrice de corrélation est utilisée pour évaluer la dépendance entre plusieurs variables en même temps. Le résultat est une table contenant les coefficients de corrélation entre chaque variable et les autres.</w:t>
+      <w:r>
+        <w:t>Pour effectuer cette analyse, toutes les colonnes sont utilisées. Le but est de voir si le lien entre elles est fort (valeur proche de 1), faible (valeur proche de 0) ou inverse (valeur négative).</w:t>
       </w:r>
     </w:p>
     <w:p>
       <w:pPr>
-        <w:jc w:val="both"/>
-      </w:pPr>
-      <w:r>
-        <w:t xml:space="preserve">La matrice de corrélation peut être visualisée en utilisant un corrélogramme. </w:t>
+        <w:pStyle w:val="Titre3"/>
+      </w:pPr>
+      <w:bookmarkStart w:id="50" w:name="_Hlk497741987"/>
+      <w:r>
+        <w:t>Corrélogramme</w:t>
       </w:r>
     </w:p>
     <w:p>
-      <w:pPr>
-        <w:jc w:val="both"/>
-      </w:pPr>
-      <w:r>
-        <w:t>Un</w:t>
-      </w:r>
-      <w:r>
-        <w:t xml:space="preserve"> corrélogramme est une représentation graphique mettant en évidence une ou plusieurs corrélatio</w:t>
-      </w:r>
-      <w:r>
-        <w:t>ns entre des séries de données.</w:t>
+      <w:r>
+        <w:t xml:space="preserve">Le corrélogramme résultant de l’analyse du § </w:t>
+      </w:r>
+      <w:r>
+        <w:fldChar w:fldCharType="begin"/>
+      </w:r>
+      <w:r>
+        <w:instrText xml:space="preserve"> REF _Ref497742190 \n \h </w:instrText>
+      </w:r>
+      <w:r>
+        <w:fldChar w:fldCharType="separate"/>
+      </w:r>
+      <w:r>
+        <w:t>6.2.1</w:t>
+      </w:r>
+      <w:r>
+        <w:fldChar w:fldCharType="end"/>
+      </w:r>
+      <w:r>
+        <w:t xml:space="preserve"> est montré ci-dessous.</w:t>
       </w:r>
     </w:p>
-    <w:p>
-      <w:pPr>
-        <w:pStyle w:val="Titre3"/>
-      </w:pPr>
-      <w:bookmarkStart w:id="50" w:name="_Ref497742190"/>
-      <w:r>
-        <w:lastRenderedPageBreak/>
-        <w:t>Analyse</w:t>
-      </w:r>
-      <w:bookmarkEnd w:id="50"/>
-    </w:p>
-    <w:p>
-      <w:r>
-        <w:t>Pour effectuer cette analyse, toutes les colonnes sont utilisées. Le but est de voir si le lien entre elles est fort (valeur proche de 1), faible (valeur proche de 0) ou inverse (valeur négative).</w:t>
-      </w:r>
-    </w:p>
-    <w:p>
-      <w:pPr>
-        <w:pStyle w:val="Titre3"/>
-      </w:pPr>
-      <w:bookmarkStart w:id="51" w:name="_Hlk497741987"/>
-      <w:r>
-        <w:t>Corrélogramme</w:t>
-      </w:r>
-    </w:p>
-    <w:p>
-      <w:r>
-        <w:t xml:space="preserve">Le corrélogramme résultant de l’analyse du § </w:t>
-      </w:r>
-      <w:r>
-        <w:fldChar w:fldCharType="begin"/>
-      </w:r>
-      <w:r>
-        <w:instrText xml:space="preserve"> REF _Ref497742190 \n \h </w:instrText>
-      </w:r>
-      <w:r>
-        <w:fldChar w:fldCharType="separate"/>
-      </w:r>
-      <w:r>
-        <w:t>6.2.1</w:t>
-      </w:r>
-      <w:r>
-        <w:fldChar w:fldCharType="end"/>
-      </w:r>
-      <w:r>
-        <w:t xml:space="preserve"> est montré ci-dessous.</w:t>
-      </w:r>
-    </w:p>
-    <w:bookmarkEnd w:id="51"/>
+    <w:bookmarkEnd w:id="50"/>
     <w:p>
       <w:r>
         <w:rPr>
@@ -26805,38 +26535,25 @@
         <w:pStyle w:val="Lgende"/>
         <w:jc w:val="center"/>
       </w:pPr>
-      <w:bookmarkStart w:id="52" w:name="_Toc498357953"/>
+      <w:bookmarkStart w:id="51" w:name="_Toc498357953"/>
       <w:r>
         <w:t xml:space="preserve">Figure </w:t>
       </w:r>
-      <w:r>
-        <w:fldChar w:fldCharType="begin"/>
-      </w:r>
-      <w:r>
-        <w:instrText xml:space="preserve"> SEQ Figure \* ARABIC </w:instrText>
-      </w:r>
-      <w:r>
-        <w:fldChar w:fldCharType="separate"/>
-      </w:r>
-      <w:r>
-        <w:rPr>
-          <w:noProof/>
-        </w:rPr>
-        <w:t>22</w:t>
-      </w:r>
-      <w:r>
-        <w:rPr>
-          <w:noProof/>
-        </w:rPr>
-        <w:fldChar w:fldCharType="end"/>
-      </w:r>
+      <w:fldSimple w:instr=" SEQ Figure \* ARABIC ">
+        <w:r>
+          <w:rPr>
+            <w:noProof/>
+          </w:rPr>
+          <w:t>22</w:t>
+        </w:r>
+      </w:fldSimple>
       <w:r>
         <w:t xml:space="preserve"> - </w:t>
       </w:r>
       <w:r>
         <w:t>Corrélogramme</w:t>
       </w:r>
-      <w:bookmarkEnd w:id="52"/>
+      <w:bookmarkEnd w:id="51"/>
     </w:p>
     <w:p>
       <w:pPr>
@@ -27079,13 +26796,56 @@
       <w:pPr>
         <w:pStyle w:val="Titre1"/>
       </w:pPr>
-      <w:bookmarkStart w:id="53" w:name="_Toc498357928"/>
+      <w:bookmarkStart w:id="52" w:name="_Toc498357928"/>
       <w:r>
         <w:t>Feature engineering</w:t>
       </w:r>
-      <w:bookmarkEnd w:id="53"/>
+      <w:bookmarkEnd w:id="52"/>
     </w:p>
     <w:p>
+      <w:pPr>
+        <w:jc w:val="both"/>
+      </w:pPr>
+      <w:r>
+        <w:t>L</w:t>
+      </w:r>
+      <w:r>
+        <w:t xml:space="preserve">e processus </w:t>
+      </w:r>
+      <w:r>
+        <w:t xml:space="preserve">de « feature engineering » </w:t>
+      </w:r>
+      <w:r>
+        <w:t xml:space="preserve">tente de créer des </w:t>
+      </w:r>
+      <w:r>
+        <w:t>variables</w:t>
+      </w:r>
+      <w:r>
+        <w:t xml:space="preserve"> supplémentaires pertinentes à partir de </w:t>
+      </w:r>
+      <w:r>
+        <w:t xml:space="preserve">données brutes existantes dans la base de </w:t>
+      </w:r>
+      <w:r>
+        <w:t xml:space="preserve">données et </w:t>
+      </w:r>
+      <w:r>
+        <w:t xml:space="preserve">peut permettre </w:t>
+      </w:r>
+      <w:r>
+        <w:t>d’augmenter</w:t>
+      </w:r>
+      <w:r>
+        <w:t xml:space="preserve"> la performance de prédiction d’un futur </w:t>
+      </w:r>
+      <w:r>
+        <w:t>algorithme d’apprentissage.</w:t>
+      </w:r>
+    </w:p>
+    <w:p>
+      <w:bookmarkStart w:id="53" w:name="_GoBack"/>
+      <w:bookmarkEnd w:id="53"/>
       <w:r>
         <w:t xml:space="preserve">Dans ce chapitre, les différents </w:t>
       </w:r>
@@ -27378,6 +27138,7 @@
       </w:pPr>
       <w:bookmarkStart w:id="55" w:name="_Toc498357930"/>
       <w:r>
+        <w:lastRenderedPageBreak/>
         <w:t>Définition des intervalles considérés corrects et non aberrants.</w:t>
       </w:r>
       <w:bookmarkEnd w:id="55"/>
@@ -27427,7 +27188,6 @@
     </w:p>
     <w:p>
       <w:r>
-        <w:lastRenderedPageBreak/>
         <w:fldChar w:fldCharType="begin"/>
       </w:r>
       <w:r>
@@ -27587,7 +27347,6 @@
         <w:docPartUnique/>
       </w:docPartObj>
     </w:sdtPr>
-    <w:sdtEndPr/>
     <w:sdtContent>
       <w:p>
         <w:pPr>
@@ -27607,7 +27366,7 @@
           <w:rPr>
             <w:noProof/>
           </w:rPr>
-          <w:t>13</w:t>
+          <w:t>25</w:t>
         </w:r>
         <w:r>
           <w:fldChar w:fldCharType="end"/>
@@ -31680,7 +31439,7 @@
 </file>
 
 <file path=customXml/itemProps2.xml><?xml version="1.0" encoding="utf-8"?>
-<ds:datastoreItem xmlns:ds="http://schemas.openxmlformats.org/officeDocument/2006/customXml" ds:itemID="{716A579A-F0DD-44B0-9CE5-2DCA17936D68}">
+<ds:datastoreItem xmlns:ds="http://schemas.openxmlformats.org/officeDocument/2006/customXml" ds:itemID="{0B99D33D-F64D-46C2-B10F-CF7580C0DEE9}">
   <ds:schemaRefs>
     <ds:schemaRef ds:uri="http://schemas.openxmlformats.org/officeDocument/2006/bibliography"/>
   </ds:schemaRefs>

</xml_diff>

<commit_message>
Finalisation du rapport avec les chapitres 6 et 7
</commit_message>
<xml_diff>
--- a/Projet_2/rapport.docx
+++ b/Projet_2/rapport.docx
@@ -561,6 +561,11 @@
         <w:p>
           <w:pPr>
             <w:pStyle w:val="En-ttedetabledesmatires"/>
+            <w:numPr>
+              <w:ilvl w:val="0"/>
+              <w:numId w:val="0"/>
+            </w:numPr>
+            <w:ind w:left="432"/>
           </w:pPr>
           <w:r>
             <w:t>Table des matières</w:t>
@@ -586,7 +591,7 @@
           <w:r>
             <w:fldChar w:fldCharType="separate"/>
           </w:r>
-          <w:hyperlink w:anchor="_Toc498357913" w:history="1">
+          <w:hyperlink w:anchor="_Toc498817038" w:history="1">
             <w:r>
               <w:rPr>
                 <w:rStyle w:val="Lienhypertexte"/>
@@ -613,7 +618,7 @@
                 <w:noProof/>
                 <w:webHidden/>
               </w:rPr>
-              <w:instrText xml:space="preserve"> PAGEREF _Toc498357913 \h </w:instrText>
+              <w:instrText xml:space="preserve"> PAGEREF _Toc498817038 \h </w:instrText>
             </w:r>
             <w:r>
               <w:rPr>
@@ -656,13 +661,13 @@
               <w:lang w:eastAsia="fr-FR"/>
             </w:rPr>
           </w:pPr>
-          <w:hyperlink w:anchor="_Toc498357914" w:history="1">
+          <w:hyperlink w:anchor="_Toc498817039" w:history="1">
             <w:r>
               <w:rPr>
                 <w:rStyle w:val="Lienhypertexte"/>
                 <w:noProof/>
               </w:rPr>
-              <w:t>2</w:t>
+              <w:t>1</w:t>
             </w:r>
             <w:r>
               <w:rPr>
@@ -697,7 +702,7 @@
                 <w:noProof/>
                 <w:webHidden/>
               </w:rPr>
-              <w:instrText xml:space="preserve"> PAGEREF _Toc498357914 \h </w:instrText>
+              <w:instrText xml:space="preserve"> PAGEREF _Toc498817039 \h </w:instrText>
             </w:r>
             <w:r>
               <w:rPr>
@@ -740,13 +745,13 @@
               <w:lang w:eastAsia="fr-FR"/>
             </w:rPr>
           </w:pPr>
-          <w:hyperlink w:anchor="_Toc498357915" w:history="1">
+          <w:hyperlink w:anchor="_Toc498817040" w:history="1">
             <w:r>
               <w:rPr>
                 <w:rStyle w:val="Lienhypertexte"/>
                 <w:noProof/>
               </w:rPr>
-              <w:t>3</w:t>
+              <w:t>2</w:t>
             </w:r>
             <w:r>
               <w:rPr>
@@ -781,7 +786,7 @@
                 <w:noProof/>
                 <w:webHidden/>
               </w:rPr>
-              <w:instrText xml:space="preserve"> PAGEREF _Toc498357915 \h </w:instrText>
+              <w:instrText xml:space="preserve"> PAGEREF _Toc498817040 \h </w:instrText>
             </w:r>
             <w:r>
               <w:rPr>
@@ -824,13 +829,13 @@
               <w:lang w:eastAsia="fr-FR"/>
             </w:rPr>
           </w:pPr>
-          <w:hyperlink w:anchor="_Toc498357916" w:history="1">
+          <w:hyperlink w:anchor="_Toc498817041" w:history="1">
             <w:r>
               <w:rPr>
                 <w:rStyle w:val="Lienhypertexte"/>
                 <w:noProof/>
               </w:rPr>
-              <w:t>3.1</w:t>
+              <w:t>2.1</w:t>
             </w:r>
             <w:r>
               <w:rPr>
@@ -865,7 +870,7 @@
                 <w:noProof/>
                 <w:webHidden/>
               </w:rPr>
-              <w:instrText xml:space="preserve"> PAGEREF _Toc498357916 \h </w:instrText>
+              <w:instrText xml:space="preserve"> PAGEREF _Toc498817041 \h </w:instrText>
             </w:r>
             <w:r>
               <w:rPr>
@@ -908,13 +913,13 @@
               <w:lang w:eastAsia="fr-FR"/>
             </w:rPr>
           </w:pPr>
-          <w:hyperlink w:anchor="_Toc498357917" w:history="1">
+          <w:hyperlink w:anchor="_Toc498817042" w:history="1">
             <w:r>
               <w:rPr>
                 <w:rStyle w:val="Lienhypertexte"/>
                 <w:noProof/>
               </w:rPr>
-              <w:t>3.2</w:t>
+              <w:t>2.2</w:t>
             </w:r>
             <w:r>
               <w:rPr>
@@ -949,7 +954,7 @@
                 <w:noProof/>
                 <w:webHidden/>
               </w:rPr>
-              <w:instrText xml:space="preserve"> PAGEREF _Toc498357917 \h </w:instrText>
+              <w:instrText xml:space="preserve"> PAGEREF _Toc498817042 \h </w:instrText>
             </w:r>
             <w:r>
               <w:rPr>
@@ -992,13 +997,13 @@
               <w:lang w:eastAsia="fr-FR"/>
             </w:rPr>
           </w:pPr>
-          <w:hyperlink w:anchor="_Toc498357918" w:history="1">
+          <w:hyperlink w:anchor="_Toc498817043" w:history="1">
             <w:r>
               <w:rPr>
                 <w:rStyle w:val="Lienhypertexte"/>
                 <w:noProof/>
               </w:rPr>
-              <w:t>3.3</w:t>
+              <w:t>2.3</w:t>
             </w:r>
             <w:r>
               <w:rPr>
@@ -1033,7 +1038,7 @@
                 <w:noProof/>
                 <w:webHidden/>
               </w:rPr>
-              <w:instrText xml:space="preserve"> PAGEREF _Toc498357918 \h </w:instrText>
+              <w:instrText xml:space="preserve"> PAGEREF _Toc498817043 \h </w:instrText>
             </w:r>
             <w:r>
               <w:rPr>
@@ -1076,13 +1081,13 @@
               <w:lang w:eastAsia="fr-FR"/>
             </w:rPr>
           </w:pPr>
-          <w:hyperlink w:anchor="_Toc498357919" w:history="1">
+          <w:hyperlink w:anchor="_Toc498817044" w:history="1">
             <w:r>
               <w:rPr>
                 <w:rStyle w:val="Lienhypertexte"/>
                 <w:noProof/>
               </w:rPr>
-              <w:t>4</w:t>
+              <w:t>3</w:t>
             </w:r>
             <w:r>
               <w:rPr>
@@ -1117,7 +1122,7 @@
                 <w:noProof/>
                 <w:webHidden/>
               </w:rPr>
-              <w:instrText xml:space="preserve"> PAGEREF _Toc498357919 \h </w:instrText>
+              <w:instrText xml:space="preserve"> PAGEREF _Toc498817044 \h </w:instrText>
             </w:r>
             <w:r>
               <w:rPr>
@@ -1160,13 +1165,13 @@
               <w:lang w:eastAsia="fr-FR"/>
             </w:rPr>
           </w:pPr>
-          <w:hyperlink w:anchor="_Toc498357920" w:history="1">
+          <w:hyperlink w:anchor="_Toc498817045" w:history="1">
             <w:r>
               <w:rPr>
                 <w:rStyle w:val="Lienhypertexte"/>
                 <w:noProof/>
               </w:rPr>
-              <w:t>4.1</w:t>
+              <w:t>3.1</w:t>
             </w:r>
             <w:r>
               <w:rPr>
@@ -1201,7 +1206,7 @@
                 <w:noProof/>
                 <w:webHidden/>
               </w:rPr>
-              <w:instrText xml:space="preserve"> PAGEREF _Toc498357920 \h </w:instrText>
+              <w:instrText xml:space="preserve"> PAGEREF _Toc498817045 \h </w:instrText>
             </w:r>
             <w:r>
               <w:rPr>
@@ -1244,13 +1249,13 @@
               <w:lang w:eastAsia="fr-FR"/>
             </w:rPr>
           </w:pPr>
-          <w:hyperlink w:anchor="_Toc498357921" w:history="1">
+          <w:hyperlink w:anchor="_Toc498817046" w:history="1">
             <w:r>
               <w:rPr>
                 <w:rStyle w:val="Lienhypertexte"/>
                 <w:noProof/>
               </w:rPr>
-              <w:t>4.2</w:t>
+              <w:t>3.2</w:t>
             </w:r>
             <w:r>
               <w:rPr>
@@ -1285,7 +1290,7 @@
                 <w:noProof/>
                 <w:webHidden/>
               </w:rPr>
-              <w:instrText xml:space="preserve"> PAGEREF _Toc498357921 \h </w:instrText>
+              <w:instrText xml:space="preserve"> PAGEREF _Toc498817046 \h </w:instrText>
             </w:r>
             <w:r>
               <w:rPr>
@@ -1328,13 +1333,13 @@
               <w:lang w:eastAsia="fr-FR"/>
             </w:rPr>
           </w:pPr>
-          <w:hyperlink w:anchor="_Toc498357922" w:history="1">
+          <w:hyperlink w:anchor="_Toc498817047" w:history="1">
             <w:r>
               <w:rPr>
                 <w:rStyle w:val="Lienhypertexte"/>
                 <w:noProof/>
               </w:rPr>
-              <w:t>5</w:t>
+              <w:t>4</w:t>
             </w:r>
             <w:r>
               <w:rPr>
@@ -1369,7 +1374,7 @@
                 <w:noProof/>
                 <w:webHidden/>
               </w:rPr>
-              <w:instrText xml:space="preserve"> PAGEREF _Toc498357922 \h </w:instrText>
+              <w:instrText xml:space="preserve"> PAGEREF _Toc498817047 \h </w:instrText>
             </w:r>
             <w:r>
               <w:rPr>
@@ -1412,13 +1417,13 @@
               <w:lang w:eastAsia="fr-FR"/>
             </w:rPr>
           </w:pPr>
-          <w:hyperlink w:anchor="_Toc498357923" w:history="1">
+          <w:hyperlink w:anchor="_Toc498817048" w:history="1">
             <w:r>
               <w:rPr>
                 <w:rStyle w:val="Lienhypertexte"/>
                 <w:noProof/>
               </w:rPr>
-              <w:t>5.1</w:t>
+              <w:t>4.1</w:t>
             </w:r>
             <w:r>
               <w:rPr>
@@ -1453,7 +1458,7 @@
                 <w:noProof/>
                 <w:webHidden/>
               </w:rPr>
-              <w:instrText xml:space="preserve"> PAGEREF _Toc498357923 \h </w:instrText>
+              <w:instrText xml:space="preserve"> PAGEREF _Toc498817048 \h </w:instrText>
             </w:r>
             <w:r>
               <w:rPr>
@@ -1496,13 +1501,13 @@
               <w:lang w:eastAsia="fr-FR"/>
             </w:rPr>
           </w:pPr>
-          <w:hyperlink w:anchor="_Toc498357924" w:history="1">
+          <w:hyperlink w:anchor="_Toc498817049" w:history="1">
             <w:r>
               <w:rPr>
                 <w:rStyle w:val="Lienhypertexte"/>
                 <w:noProof/>
               </w:rPr>
-              <w:t>5.2</w:t>
+              <w:t>4.2</w:t>
             </w:r>
             <w:r>
               <w:rPr>
@@ -1537,7 +1542,7 @@
                 <w:noProof/>
                 <w:webHidden/>
               </w:rPr>
-              <w:instrText xml:space="preserve"> PAGEREF _Toc498357924 \h </w:instrText>
+              <w:instrText xml:space="preserve"> PAGEREF _Toc498817049 \h </w:instrText>
             </w:r>
             <w:r>
               <w:rPr>
@@ -1580,13 +1585,13 @@
               <w:lang w:eastAsia="fr-FR"/>
             </w:rPr>
           </w:pPr>
-          <w:hyperlink w:anchor="_Toc498357925" w:history="1">
+          <w:hyperlink w:anchor="_Toc498817050" w:history="1">
             <w:r>
               <w:rPr>
                 <w:rStyle w:val="Lienhypertexte"/>
                 <w:noProof/>
               </w:rPr>
-              <w:t>6</w:t>
+              <w:t>5</w:t>
             </w:r>
             <w:r>
               <w:rPr>
@@ -1621,7 +1626,7 @@
                 <w:noProof/>
                 <w:webHidden/>
               </w:rPr>
-              <w:instrText xml:space="preserve"> PAGEREF _Toc498357925 \h </w:instrText>
+              <w:instrText xml:space="preserve"> PAGEREF _Toc498817050 \h </w:instrText>
             </w:r>
             <w:r>
               <w:rPr>
@@ -1664,13 +1669,13 @@
               <w:lang w:eastAsia="fr-FR"/>
             </w:rPr>
           </w:pPr>
-          <w:hyperlink w:anchor="_Toc498357926" w:history="1">
+          <w:hyperlink w:anchor="_Toc498817051" w:history="1">
             <w:r>
               <w:rPr>
                 <w:rStyle w:val="Lienhypertexte"/>
                 <w:noProof/>
               </w:rPr>
-              <w:t>6.1</w:t>
+              <w:t>5.1</w:t>
             </w:r>
             <w:r>
               <w:rPr>
@@ -1705,7 +1710,7 @@
                 <w:noProof/>
                 <w:webHidden/>
               </w:rPr>
-              <w:instrText xml:space="preserve"> PAGEREF _Toc498357926 \h </w:instrText>
+              <w:instrText xml:space="preserve"> PAGEREF _Toc498817051 \h </w:instrText>
             </w:r>
             <w:r>
               <w:rPr>
@@ -1748,13 +1753,13 @@
               <w:lang w:eastAsia="fr-FR"/>
             </w:rPr>
           </w:pPr>
-          <w:hyperlink w:anchor="_Toc498357927" w:history="1">
+          <w:hyperlink w:anchor="_Toc498817052" w:history="1">
             <w:r>
               <w:rPr>
                 <w:rStyle w:val="Lienhypertexte"/>
                 <w:noProof/>
               </w:rPr>
-              <w:t>6.2</w:t>
+              <w:t>5.2</w:t>
             </w:r>
             <w:r>
               <w:rPr>
@@ -1789,7 +1794,7 @@
                 <w:noProof/>
                 <w:webHidden/>
               </w:rPr>
-              <w:instrText xml:space="preserve"> PAGEREF _Toc498357927 \h </w:instrText>
+              <w:instrText xml:space="preserve"> PAGEREF _Toc498817052 \h </w:instrText>
             </w:r>
             <w:r>
               <w:rPr>
@@ -1832,13 +1837,13 @@
               <w:lang w:eastAsia="fr-FR"/>
             </w:rPr>
           </w:pPr>
-          <w:hyperlink w:anchor="_Toc498357928" w:history="1">
+          <w:hyperlink w:anchor="_Toc498817053" w:history="1">
             <w:r>
               <w:rPr>
                 <w:rStyle w:val="Lienhypertexte"/>
                 <w:noProof/>
               </w:rPr>
-              <w:t>7</w:t>
+              <w:t>6</w:t>
             </w:r>
             <w:r>
               <w:rPr>
@@ -1873,7 +1878,7 @@
                 <w:noProof/>
                 <w:webHidden/>
               </w:rPr>
-              <w:instrText xml:space="preserve"> PAGEREF _Toc498357928 \h </w:instrText>
+              <w:instrText xml:space="preserve"> PAGEREF _Toc498817053 \h </w:instrText>
             </w:r>
             <w:r>
               <w:rPr>
@@ -1916,13 +1921,13 @@
               <w:lang w:eastAsia="fr-FR"/>
             </w:rPr>
           </w:pPr>
-          <w:hyperlink w:anchor="_Toc498357929" w:history="1">
+          <w:hyperlink w:anchor="_Toc498817054" w:history="1">
             <w:r>
               <w:rPr>
                 <w:rStyle w:val="Lienhypertexte"/>
                 <w:noProof/>
               </w:rPr>
-              <w:t>7.1</w:t>
+              <w:t>6.1</w:t>
             </w:r>
             <w:r>
               <w:rPr>
@@ -1936,7 +1941,7 @@
                 <w:rStyle w:val="Lienhypertexte"/>
                 <w:noProof/>
               </w:rPr>
-              <w:t>Sélection des variables conservées</w:t>
+              <w:t>Définition des intervalles considérés corrects et non aberrants.</w:t>
             </w:r>
             <w:r>
               <w:rPr>
@@ -1957,7 +1962,7 @@
                 <w:noProof/>
                 <w:webHidden/>
               </w:rPr>
-              <w:instrText xml:space="preserve"> PAGEREF _Toc498357929 \h </w:instrText>
+              <w:instrText xml:space="preserve"> PAGEREF _Toc498817054 \h </w:instrText>
             </w:r>
             <w:r>
               <w:rPr>
@@ -2000,13 +2005,13 @@
               <w:lang w:eastAsia="fr-FR"/>
             </w:rPr>
           </w:pPr>
-          <w:hyperlink w:anchor="_Toc498357930" w:history="1">
+          <w:hyperlink w:anchor="_Toc498817055" w:history="1">
             <w:r>
               <w:rPr>
                 <w:rStyle w:val="Lienhypertexte"/>
                 <w:noProof/>
               </w:rPr>
-              <w:t>7.2</w:t>
+              <w:t>6.2</w:t>
             </w:r>
             <w:r>
               <w:rPr>
@@ -2020,7 +2025,7 @@
                 <w:rStyle w:val="Lienhypertexte"/>
                 <w:noProof/>
               </w:rPr>
-              <w:t>Définition des intervalles considérés corrects et non aberrants.</w:t>
+              <w:t>Détails des variables proposées et crées</w:t>
             </w:r>
             <w:r>
               <w:rPr>
@@ -2041,7 +2046,7 @@
                 <w:noProof/>
                 <w:webHidden/>
               </w:rPr>
-              <w:instrText xml:space="preserve"> PAGEREF _Toc498357930 \h </w:instrText>
+              <w:instrText xml:space="preserve"> PAGEREF _Toc498817055 \h </w:instrText>
             </w:r>
             <w:r>
               <w:rPr>
@@ -2061,7 +2066,7 @@
                 <w:noProof/>
                 <w:webHidden/>
               </w:rPr>
-              <w:t>24</w:t>
+              <w:t>25</w:t>
             </w:r>
             <w:r>
               <w:rPr>
@@ -2084,13 +2089,13 @@
               <w:lang w:eastAsia="fr-FR"/>
             </w:rPr>
           </w:pPr>
-          <w:hyperlink w:anchor="_Toc498357931" w:history="1">
+          <w:hyperlink w:anchor="_Toc498817056" w:history="1">
             <w:r>
               <w:rPr>
                 <w:rStyle w:val="Lienhypertexte"/>
                 <w:noProof/>
               </w:rPr>
-              <w:t>8</w:t>
+              <w:t>7</w:t>
             </w:r>
             <w:r>
               <w:rPr>
@@ -2125,7 +2130,7 @@
                 <w:noProof/>
                 <w:webHidden/>
               </w:rPr>
-              <w:instrText xml:space="preserve"> PAGEREF _Toc498357931 \h </w:instrText>
+              <w:instrText xml:space="preserve"> PAGEREF _Toc498817056 \h </w:instrText>
             </w:r>
             <w:r>
               <w:rPr>
@@ -2145,7 +2150,7 @@
                 <w:noProof/>
                 <w:webHidden/>
               </w:rPr>
-              <w:t>25</w:t>
+              <w:t>27</w:t>
             </w:r>
             <w:r>
               <w:rPr>
@@ -2177,7 +2182,7 @@
         </w:numPr>
         <w:ind w:left="432"/>
       </w:pPr>
-      <w:bookmarkStart w:id="0" w:name="_Toc498357913"/>
+      <w:bookmarkStart w:id="0" w:name="_Toc498817038"/>
       <w:r>
         <w:lastRenderedPageBreak/>
         <w:t>Tables des figures</w:t>
@@ -2204,7 +2209,7 @@
       <w:r>
         <w:fldChar w:fldCharType="separate"/>
       </w:r>
-      <w:hyperlink w:anchor="_Toc498357932" w:history="1">
+      <w:hyperlink w:anchor="_Toc498817011" w:history="1">
         <w:r>
           <w:rPr>
             <w:rStyle w:val="Lienhypertexte"/>
@@ -2231,7 +2236,7 @@
             <w:noProof/>
             <w:webHidden/>
           </w:rPr>
-          <w:instrText xml:space="preserve"> PAGEREF _Toc498357932 \h </w:instrText>
+          <w:instrText xml:space="preserve"> PAGEREF _Toc498817011 \h </w:instrText>
         </w:r>
         <w:r>
           <w:rPr>
@@ -2273,7 +2278,7 @@
           <w:lang w:eastAsia="fr-FR"/>
         </w:rPr>
       </w:pPr>
-      <w:hyperlink w:anchor="_Toc498357933" w:history="1">
+      <w:hyperlink w:anchor="_Toc498817012" w:history="1">
         <w:r>
           <w:rPr>
             <w:rStyle w:val="Lienhypertexte"/>
@@ -2300,7 +2305,7 @@
             <w:noProof/>
             <w:webHidden/>
           </w:rPr>
-          <w:instrText xml:space="preserve"> PAGEREF _Toc498357933 \h </w:instrText>
+          <w:instrText xml:space="preserve"> PAGEREF _Toc498817012 \h </w:instrText>
         </w:r>
         <w:r>
           <w:rPr>
@@ -2342,7 +2347,7 @@
           <w:lang w:eastAsia="fr-FR"/>
         </w:rPr>
       </w:pPr>
-      <w:hyperlink w:anchor="_Toc498357934" w:history="1">
+      <w:hyperlink w:anchor="_Toc498817013" w:history="1">
         <w:r>
           <w:rPr>
             <w:rStyle w:val="Lienhypertexte"/>
@@ -2369,7 +2374,7 @@
             <w:noProof/>
             <w:webHidden/>
           </w:rPr>
-          <w:instrText xml:space="preserve"> PAGEREF _Toc498357934 \h </w:instrText>
+          <w:instrText xml:space="preserve"> PAGEREF _Toc498817013 \h </w:instrText>
         </w:r>
         <w:r>
           <w:rPr>
@@ -2411,7 +2416,7 @@
           <w:lang w:eastAsia="fr-FR"/>
         </w:rPr>
       </w:pPr>
-      <w:hyperlink w:anchor="_Toc498357935" w:history="1">
+      <w:hyperlink w:anchor="_Toc498817014" w:history="1">
         <w:r>
           <w:rPr>
             <w:rStyle w:val="Lienhypertexte"/>
@@ -2438,7 +2443,7 @@
             <w:noProof/>
             <w:webHidden/>
           </w:rPr>
-          <w:instrText xml:space="preserve"> PAGEREF _Toc498357935 \h </w:instrText>
+          <w:instrText xml:space="preserve"> PAGEREF _Toc498817014 \h </w:instrText>
         </w:r>
         <w:r>
           <w:rPr>
@@ -2480,7 +2485,7 @@
           <w:lang w:eastAsia="fr-FR"/>
         </w:rPr>
       </w:pPr>
-      <w:hyperlink w:anchor="_Toc498357936" w:history="1">
+      <w:hyperlink w:anchor="_Toc498817015" w:history="1">
         <w:r>
           <w:rPr>
             <w:rStyle w:val="Lienhypertexte"/>
@@ -2507,7 +2512,7 @@
             <w:noProof/>
             <w:webHidden/>
           </w:rPr>
-          <w:instrText xml:space="preserve"> PAGEREF _Toc498357936 \h </w:instrText>
+          <w:instrText xml:space="preserve"> PAGEREF _Toc498817015 \h </w:instrText>
         </w:r>
         <w:r>
           <w:rPr>
@@ -2549,7 +2554,7 @@
           <w:lang w:eastAsia="fr-FR"/>
         </w:rPr>
       </w:pPr>
-      <w:hyperlink w:anchor="_Toc498357937" w:history="1">
+      <w:hyperlink w:anchor="_Toc498817016" w:history="1">
         <w:r>
           <w:rPr>
             <w:rStyle w:val="Lienhypertexte"/>
@@ -2576,7 +2581,7 @@
             <w:noProof/>
             <w:webHidden/>
           </w:rPr>
-          <w:instrText xml:space="preserve"> PAGEREF _Toc498357937 \h </w:instrText>
+          <w:instrText xml:space="preserve"> PAGEREF _Toc498817016 \h </w:instrText>
         </w:r>
         <w:r>
           <w:rPr>
@@ -2618,13 +2623,13 @@
           <w:lang w:eastAsia="fr-FR"/>
         </w:rPr>
       </w:pPr>
-      <w:hyperlink w:anchor="_Toc498357938" w:history="1">
+      <w:hyperlink w:anchor="_Toc498817017" w:history="1">
         <w:r>
           <w:rPr>
             <w:rStyle w:val="Lienhypertexte"/>
             <w:noProof/>
           </w:rPr>
-          <w:t>Figure 6 – Tableau de complétude finale</w:t>
+          <w:t>Figure 7 – Tableau de complétude finale</w:t>
         </w:r>
         <w:r>
           <w:rPr>
@@ -2645,7 +2650,7 @@
             <w:noProof/>
             <w:webHidden/>
           </w:rPr>
-          <w:instrText xml:space="preserve"> PAGEREF _Toc498357938 \h </w:instrText>
+          <w:instrText xml:space="preserve"> PAGEREF _Toc498817017 \h </w:instrText>
         </w:r>
         <w:r>
           <w:rPr>
@@ -2687,13 +2692,13 @@
           <w:lang w:eastAsia="fr-FR"/>
         </w:rPr>
       </w:pPr>
-      <w:hyperlink w:anchor="_Toc498357939" w:history="1">
+      <w:hyperlink w:anchor="_Toc498817018" w:history="1">
         <w:r>
           <w:rPr>
             <w:rStyle w:val="Lienhypertexte"/>
             <w:noProof/>
           </w:rPr>
-          <w:t>Figure 7 - Energie avant traitement</w:t>
+          <w:t>Figure 8 - Energie avant traitement</w:t>
         </w:r>
         <w:r>
           <w:rPr>
@@ -2714,7 +2719,7 @@
             <w:noProof/>
             <w:webHidden/>
           </w:rPr>
-          <w:instrText xml:space="preserve"> PAGEREF _Toc498357939 \h </w:instrText>
+          <w:instrText xml:space="preserve"> PAGEREF _Toc498817018 \h </w:instrText>
         </w:r>
         <w:r>
           <w:rPr>
@@ -2756,13 +2761,13 @@
           <w:lang w:eastAsia="fr-FR"/>
         </w:rPr>
       </w:pPr>
-      <w:hyperlink w:anchor="_Toc498357940" w:history="1">
+      <w:hyperlink w:anchor="_Toc498817019" w:history="1">
         <w:r>
           <w:rPr>
             <w:rStyle w:val="Lienhypertexte"/>
             <w:noProof/>
           </w:rPr>
-          <w:t>Figure 8 - Energie après traitement</w:t>
+          <w:t>Figure 9 - Energie après traitement</w:t>
         </w:r>
         <w:r>
           <w:rPr>
@@ -2783,7 +2788,7 @@
             <w:noProof/>
             <w:webHidden/>
           </w:rPr>
-          <w:instrText xml:space="preserve"> PAGEREF _Toc498357940 \h </w:instrText>
+          <w:instrText xml:space="preserve"> PAGEREF _Toc498817019 \h </w:instrText>
         </w:r>
         <w:r>
           <w:rPr>
@@ -2825,13 +2830,13 @@
           <w:lang w:eastAsia="fr-FR"/>
         </w:rPr>
       </w:pPr>
-      <w:hyperlink w:anchor="_Toc498357941" w:history="1">
+      <w:hyperlink w:anchor="_Toc498817020" w:history="1">
         <w:r>
           <w:rPr>
             <w:rStyle w:val="Lienhypertexte"/>
             <w:noProof/>
           </w:rPr>
-          <w:t>Figure 9 - Sel avant traitement</w:t>
+          <w:t>Figure 10 - Sel avant traitement</w:t>
         </w:r>
         <w:r>
           <w:rPr>
@@ -2852,7 +2857,7 @@
             <w:noProof/>
             <w:webHidden/>
           </w:rPr>
-          <w:instrText xml:space="preserve"> PAGEREF _Toc498357941 \h </w:instrText>
+          <w:instrText xml:space="preserve"> PAGEREF _Toc498817020 \h </w:instrText>
         </w:r>
         <w:r>
           <w:rPr>
@@ -2894,13 +2899,13 @@
           <w:lang w:eastAsia="fr-FR"/>
         </w:rPr>
       </w:pPr>
-      <w:hyperlink w:anchor="_Toc498357942" w:history="1">
+      <w:hyperlink w:anchor="_Toc498817021" w:history="1">
         <w:r>
           <w:rPr>
             <w:rStyle w:val="Lienhypertexte"/>
             <w:noProof/>
           </w:rPr>
-          <w:t>Figure 10 - Sel après traitement</w:t>
+          <w:t>Figure 11 - Sel après traitement</w:t>
         </w:r>
         <w:r>
           <w:rPr>
@@ -2921,7 +2926,7 @@
             <w:noProof/>
             <w:webHidden/>
           </w:rPr>
-          <w:instrText xml:space="preserve"> PAGEREF _Toc498357942 \h </w:instrText>
+          <w:instrText xml:space="preserve"> PAGEREF _Toc498817021 \h </w:instrText>
         </w:r>
         <w:r>
           <w:rPr>
@@ -2963,13 +2968,13 @@
           <w:lang w:eastAsia="fr-FR"/>
         </w:rPr>
       </w:pPr>
-      <w:hyperlink w:anchor="_Toc498357943" w:history="1">
+      <w:hyperlink w:anchor="_Toc498817022" w:history="1">
         <w:r>
           <w:rPr>
             <w:rStyle w:val="Lienhypertexte"/>
             <w:noProof/>
           </w:rPr>
-          <w:t>Figure 11 - Sodium avant traitement</w:t>
+          <w:t>Figure 12 - Sodium avant traitement</w:t>
         </w:r>
         <w:r>
           <w:rPr>
@@ -2990,7 +2995,7 @@
             <w:noProof/>
             <w:webHidden/>
           </w:rPr>
-          <w:instrText xml:space="preserve"> PAGEREF _Toc498357943 \h </w:instrText>
+          <w:instrText xml:space="preserve"> PAGEREF _Toc498817022 \h </w:instrText>
         </w:r>
         <w:r>
           <w:rPr>
@@ -3032,13 +3037,13 @@
           <w:lang w:eastAsia="fr-FR"/>
         </w:rPr>
       </w:pPr>
-      <w:hyperlink w:anchor="_Toc498357944" w:history="1">
+      <w:hyperlink w:anchor="_Toc498817023" w:history="1">
         <w:r>
           <w:rPr>
             <w:rStyle w:val="Lienhypertexte"/>
             <w:noProof/>
           </w:rPr>
-          <w:t>Figure 12 - Sodium après traitement</w:t>
+          <w:t>Figure 13 - Sodium après traitement</w:t>
         </w:r>
         <w:r>
           <w:rPr>
@@ -3059,7 +3064,7 @@
             <w:noProof/>
             <w:webHidden/>
           </w:rPr>
-          <w:instrText xml:space="preserve"> PAGEREF _Toc498357944 \h </w:instrText>
+          <w:instrText xml:space="preserve"> PAGEREF _Toc498817023 \h </w:instrText>
         </w:r>
         <w:r>
           <w:rPr>
@@ -3101,13 +3106,13 @@
           <w:lang w:eastAsia="fr-FR"/>
         </w:rPr>
       </w:pPr>
-      <w:hyperlink w:anchor="_Toc498357945" w:history="1">
+      <w:hyperlink w:anchor="_Toc498817024" w:history="1">
         <w:r>
           <w:rPr>
             <w:rStyle w:val="Lienhypertexte"/>
             <w:noProof/>
           </w:rPr>
-          <w:t>Figure 13 - Fibres avant traitement</w:t>
+          <w:t>Figure 14 - Fibres avant traitement</w:t>
         </w:r>
         <w:r>
           <w:rPr>
@@ -3128,7 +3133,7 @@
             <w:noProof/>
             <w:webHidden/>
           </w:rPr>
-          <w:instrText xml:space="preserve"> PAGEREF _Toc498357945 \h </w:instrText>
+          <w:instrText xml:space="preserve"> PAGEREF _Toc498817024 \h </w:instrText>
         </w:r>
         <w:r>
           <w:rPr>
@@ -3170,13 +3175,13 @@
           <w:lang w:eastAsia="fr-FR"/>
         </w:rPr>
       </w:pPr>
-      <w:hyperlink w:anchor="_Toc498357946" w:history="1">
+      <w:hyperlink w:anchor="_Toc498817025" w:history="1">
         <w:r>
           <w:rPr>
             <w:rStyle w:val="Lienhypertexte"/>
             <w:noProof/>
           </w:rPr>
-          <w:t>Figure 14 - Fibres après traitement</w:t>
+          <w:t>Figure 15 - Fibres après traitement</w:t>
         </w:r>
         <w:r>
           <w:rPr>
@@ -3197,7 +3202,7 @@
             <w:noProof/>
             <w:webHidden/>
           </w:rPr>
-          <w:instrText xml:space="preserve"> PAGEREF _Toc498357946 \h </w:instrText>
+          <w:instrText xml:space="preserve"> PAGEREF _Toc498817025 \h </w:instrText>
         </w:r>
         <w:r>
           <w:rPr>
@@ -3239,13 +3244,13 @@
           <w:lang w:eastAsia="fr-FR"/>
         </w:rPr>
       </w:pPr>
-      <w:hyperlink w:anchor="_Toc498357947" w:history="1">
+      <w:hyperlink w:anchor="_Toc498817026" w:history="1">
         <w:r>
           <w:rPr>
             <w:rStyle w:val="Lienhypertexte"/>
             <w:noProof/>
           </w:rPr>
-          <w:t>Figure 15 - Vitamine C avant traitement</w:t>
+          <w:t>Figure 16 - Vitamine C avant traitement</w:t>
         </w:r>
         <w:r>
           <w:rPr>
@@ -3266,7 +3271,7 @@
             <w:noProof/>
             <w:webHidden/>
           </w:rPr>
-          <w:instrText xml:space="preserve"> PAGEREF _Toc498357947 \h </w:instrText>
+          <w:instrText xml:space="preserve"> PAGEREF _Toc498817026 \h </w:instrText>
         </w:r>
         <w:r>
           <w:rPr>
@@ -3308,13 +3313,13 @@
           <w:lang w:eastAsia="fr-FR"/>
         </w:rPr>
       </w:pPr>
-      <w:hyperlink w:anchor="_Toc498357948" w:history="1">
+      <w:hyperlink w:anchor="_Toc498817027" w:history="1">
         <w:r>
           <w:rPr>
             <w:rStyle w:val="Lienhypertexte"/>
             <w:noProof/>
           </w:rPr>
-          <w:t>Figure 16 - Vitamine C après traitement</w:t>
+          <w:t>Figure 17 - Vitamine C après traitement</w:t>
         </w:r>
         <w:r>
           <w:rPr>
@@ -3335,7 +3340,7 @@
             <w:noProof/>
             <w:webHidden/>
           </w:rPr>
-          <w:instrText xml:space="preserve"> PAGEREF _Toc498357948 \h </w:instrText>
+          <w:instrText xml:space="preserve"> PAGEREF _Toc498817027 \h </w:instrText>
         </w:r>
         <w:r>
           <w:rPr>
@@ -3377,13 +3382,13 @@
           <w:lang w:eastAsia="fr-FR"/>
         </w:rPr>
       </w:pPr>
-      <w:hyperlink w:anchor="_Toc498357949" w:history="1">
+      <w:hyperlink w:anchor="_Toc498817028" w:history="1">
         <w:r>
           <w:rPr>
             <w:rStyle w:val="Lienhypertexte"/>
             <w:noProof/>
           </w:rPr>
-          <w:t>Figure 17 - Sucres avant traitement</w:t>
+          <w:t>Figure 18 - Sucres avant traitement</w:t>
         </w:r>
         <w:r>
           <w:rPr>
@@ -3404,7 +3409,7 @@
             <w:noProof/>
             <w:webHidden/>
           </w:rPr>
-          <w:instrText xml:space="preserve"> PAGEREF _Toc498357949 \h </w:instrText>
+          <w:instrText xml:space="preserve"> PAGEREF _Toc498817028 \h </w:instrText>
         </w:r>
         <w:r>
           <w:rPr>
@@ -3446,13 +3451,13 @@
           <w:lang w:eastAsia="fr-FR"/>
         </w:rPr>
       </w:pPr>
-      <w:hyperlink w:anchor="_Toc498357950" w:history="1">
+      <w:hyperlink w:anchor="_Toc498817029" w:history="1">
         <w:r>
           <w:rPr>
             <w:rStyle w:val="Lienhypertexte"/>
             <w:noProof/>
           </w:rPr>
-          <w:t>Figure 18 - Sucres après traitement</w:t>
+          <w:t>Figure 19 - Sucres après traitement</w:t>
         </w:r>
         <w:r>
           <w:rPr>
@@ -3473,7 +3478,7 @@
             <w:noProof/>
             <w:webHidden/>
           </w:rPr>
-          <w:instrText xml:space="preserve"> PAGEREF _Toc498357950 \h </w:instrText>
+          <w:instrText xml:space="preserve"> PAGEREF _Toc498817029 \h </w:instrText>
         </w:r>
         <w:r>
           <w:rPr>
@@ -3515,13 +3520,13 @@
           <w:lang w:eastAsia="fr-FR"/>
         </w:rPr>
       </w:pPr>
-      <w:hyperlink w:anchor="_Toc498357951" w:history="1">
+      <w:hyperlink w:anchor="_Toc498817030" w:history="1">
         <w:r>
           <w:rPr>
             <w:rStyle w:val="Lienhypertexte"/>
             <w:noProof/>
           </w:rPr>
-          <w:t>Figure 19 - Tableau récapitulatif de conclusion</w:t>
+          <w:t>Figure 20 - Tableau récapitulatif de conclusion</w:t>
         </w:r>
         <w:r>
           <w:rPr>
@@ -3542,7 +3547,7 @@
             <w:noProof/>
             <w:webHidden/>
           </w:rPr>
-          <w:instrText xml:space="preserve"> PAGEREF _Toc498357951 \h </w:instrText>
+          <w:instrText xml:space="preserve"> PAGEREF _Toc498817030 \h </w:instrText>
         </w:r>
         <w:r>
           <w:rPr>
@@ -3584,13 +3589,13 @@
           <w:lang w:eastAsia="fr-FR"/>
         </w:rPr>
       </w:pPr>
-      <w:hyperlink w:anchor="_Toc498357952" w:history="1">
+      <w:hyperlink w:anchor="_Toc498817031" w:history="1">
         <w:r>
           <w:rPr>
             <w:rStyle w:val="Lienhypertexte"/>
             <w:noProof/>
           </w:rPr>
-          <w:t>Figure 20 - Diagramme de la forêt d’arbres décisionnels</w:t>
+          <w:t>Figure 21 - Diagramme de la forêt d’arbres décisionnels</w:t>
         </w:r>
         <w:r>
           <w:rPr>
@@ -3611,7 +3616,7 @@
             <w:noProof/>
             <w:webHidden/>
           </w:rPr>
-          <w:instrText xml:space="preserve"> PAGEREF _Toc498357952 \h </w:instrText>
+          <w:instrText xml:space="preserve"> PAGEREF _Toc498817031 \h </w:instrText>
         </w:r>
         <w:r>
           <w:rPr>
@@ -3653,13 +3658,13 @@
           <w:lang w:eastAsia="fr-FR"/>
         </w:rPr>
       </w:pPr>
-      <w:hyperlink w:anchor="_Toc498357953" w:history="1">
+      <w:hyperlink w:anchor="_Toc498817032" w:history="1">
         <w:r>
           <w:rPr>
             <w:rStyle w:val="Lienhypertexte"/>
             <w:noProof/>
           </w:rPr>
-          <w:t>Figure 21 - Corrélogramme</w:t>
+          <w:t>Figure 22 - Corrélogramme</w:t>
         </w:r>
         <w:r>
           <w:rPr>
@@ -3680,7 +3685,7 @@
             <w:noProof/>
             <w:webHidden/>
           </w:rPr>
-          <w:instrText xml:space="preserve"> PAGEREF _Toc498357953 \h </w:instrText>
+          <w:instrText xml:space="preserve"> PAGEREF _Toc498817032 \h </w:instrText>
         </w:r>
         <w:r>
           <w:rPr>
@@ -3712,23 +3717,308 @@
       </w:hyperlink>
     </w:p>
     <w:p>
-      <w:r>
-        <w:fldChar w:fldCharType="end"/>
-      </w:r>
-      <w:r>
-        <w:br w:type="page"/>
-      </w:r>
+      <w:pPr>
+        <w:pStyle w:val="Tabledesillustrations"/>
+        <w:tabs>
+          <w:tab w:val="right" w:leader="dot" w:pos="9062"/>
+        </w:tabs>
+        <w:rPr>
+          <w:noProof/>
+          <w:lang w:eastAsia="fr-FR"/>
+        </w:rPr>
+      </w:pPr>
+      <w:hyperlink w:anchor="_Toc498817033" w:history="1">
+        <w:r>
+          <w:rPr>
+            <w:rStyle w:val="Lienhypertexte"/>
+            <w:noProof/>
+          </w:rPr>
+          <w:t>Figure 23 – Taux de similitude en fonction des paliers</w:t>
+        </w:r>
+        <w:r>
+          <w:rPr>
+            <w:noProof/>
+            <w:webHidden/>
+          </w:rPr>
+          <w:tab/>
+        </w:r>
+        <w:r>
+          <w:rPr>
+            <w:noProof/>
+            <w:webHidden/>
+          </w:rPr>
+          <w:fldChar w:fldCharType="begin"/>
+        </w:r>
+        <w:r>
+          <w:rPr>
+            <w:noProof/>
+            <w:webHidden/>
+          </w:rPr>
+          <w:instrText xml:space="preserve"> PAGEREF _Toc498817033 \h </w:instrText>
+        </w:r>
+        <w:r>
+          <w:rPr>
+            <w:noProof/>
+            <w:webHidden/>
+          </w:rPr>
+        </w:r>
+        <w:r>
+          <w:rPr>
+            <w:noProof/>
+            <w:webHidden/>
+          </w:rPr>
+          <w:fldChar w:fldCharType="separate"/>
+        </w:r>
+        <w:r>
+          <w:rPr>
+            <w:noProof/>
+            <w:webHidden/>
+          </w:rPr>
+          <w:t>25</w:t>
+        </w:r>
+        <w:r>
+          <w:rPr>
+            <w:noProof/>
+            <w:webHidden/>
+          </w:rPr>
+          <w:fldChar w:fldCharType="end"/>
+        </w:r>
+      </w:hyperlink>
     </w:p>
     <w:p>
       <w:pPr>
+        <w:pStyle w:val="Tabledesillustrations"/>
+        <w:tabs>
+          <w:tab w:val="right" w:leader="dot" w:pos="9062"/>
+        </w:tabs>
+        <w:rPr>
+          <w:noProof/>
+          <w:lang w:eastAsia="fr-FR"/>
+        </w:rPr>
+      </w:pPr>
+      <w:hyperlink w:anchor="_Toc498817034" w:history="1">
+        <w:r>
+          <w:rPr>
+            <w:rStyle w:val="Lienhypertexte"/>
+            <w:noProof/>
+          </w:rPr>
+          <w:t>Figure 24 – Répartition des aliments avec 1 tranche</w:t>
+        </w:r>
+        <w:r>
+          <w:rPr>
+            <w:noProof/>
+            <w:webHidden/>
+          </w:rPr>
+          <w:tab/>
+        </w:r>
+        <w:r>
+          <w:rPr>
+            <w:noProof/>
+            <w:webHidden/>
+          </w:rPr>
+          <w:fldChar w:fldCharType="begin"/>
+        </w:r>
+        <w:r>
+          <w:rPr>
+            <w:noProof/>
+            <w:webHidden/>
+          </w:rPr>
+          <w:instrText xml:space="preserve"> PAGEREF _Toc498817034 \h </w:instrText>
+        </w:r>
+        <w:r>
+          <w:rPr>
+            <w:noProof/>
+            <w:webHidden/>
+          </w:rPr>
+        </w:r>
+        <w:r>
+          <w:rPr>
+            <w:noProof/>
+            <w:webHidden/>
+          </w:rPr>
+          <w:fldChar w:fldCharType="separate"/>
+        </w:r>
+        <w:r>
+          <w:rPr>
+            <w:noProof/>
+            <w:webHidden/>
+          </w:rPr>
+          <w:t>26</w:t>
+        </w:r>
+        <w:r>
+          <w:rPr>
+            <w:noProof/>
+            <w:webHidden/>
+          </w:rPr>
+          <w:fldChar w:fldCharType="end"/>
+        </w:r>
+      </w:hyperlink>
+    </w:p>
+    <w:p>
+      <w:pPr>
+        <w:pStyle w:val="Tabledesillustrations"/>
+        <w:tabs>
+          <w:tab w:val="right" w:leader="dot" w:pos="9062"/>
+        </w:tabs>
+        <w:rPr>
+          <w:noProof/>
+          <w:lang w:eastAsia="fr-FR"/>
+        </w:rPr>
+      </w:pPr>
+      <w:hyperlink w:anchor="_Toc498817035" w:history="1">
+        <w:r>
+          <w:rPr>
+            <w:rStyle w:val="Lienhypertexte"/>
+            <w:noProof/>
+          </w:rPr>
+          <w:t>Figure 25 – Répartition d</w:t>
+        </w:r>
+        <w:bookmarkStart w:id="1" w:name="_GoBack"/>
+        <w:bookmarkEnd w:id="1"/>
+        <w:r>
+          <w:rPr>
+            <w:rStyle w:val="Lienhypertexte"/>
+            <w:noProof/>
+          </w:rPr>
+          <w:t>es aliments avec 2 tranches</w:t>
+        </w:r>
+        <w:r>
+          <w:rPr>
+            <w:noProof/>
+            <w:webHidden/>
+          </w:rPr>
+          <w:tab/>
+        </w:r>
+        <w:r>
+          <w:rPr>
+            <w:noProof/>
+            <w:webHidden/>
+          </w:rPr>
+          <w:fldChar w:fldCharType="begin"/>
+        </w:r>
+        <w:r>
+          <w:rPr>
+            <w:noProof/>
+            <w:webHidden/>
+          </w:rPr>
+          <w:instrText xml:space="preserve"> PAGEREF _Toc498817035 \h </w:instrText>
+        </w:r>
+        <w:r>
+          <w:rPr>
+            <w:noProof/>
+            <w:webHidden/>
+          </w:rPr>
+        </w:r>
+        <w:r>
+          <w:rPr>
+            <w:noProof/>
+            <w:webHidden/>
+          </w:rPr>
+          <w:fldChar w:fldCharType="separate"/>
+        </w:r>
+        <w:r>
+          <w:rPr>
+            <w:noProof/>
+            <w:webHidden/>
+          </w:rPr>
+          <w:t>26</w:t>
+        </w:r>
+        <w:r>
+          <w:rPr>
+            <w:noProof/>
+            <w:webHidden/>
+          </w:rPr>
+          <w:fldChar w:fldCharType="end"/>
+        </w:r>
+      </w:hyperlink>
+    </w:p>
+    <w:p>
+      <w:pPr>
+        <w:pStyle w:val="Tabledesillustrations"/>
+        <w:tabs>
+          <w:tab w:val="right" w:leader="dot" w:pos="9062"/>
+        </w:tabs>
+        <w:rPr>
+          <w:noProof/>
+          <w:lang w:eastAsia="fr-FR"/>
+        </w:rPr>
+      </w:pPr>
+      <w:hyperlink w:anchor="_Toc498817036" w:history="1">
+        <w:r>
+          <w:rPr>
+            <w:rStyle w:val="Lienhypertexte"/>
+            <w:noProof/>
+          </w:rPr>
+          <w:t>Figure 26 – Répartition des aliments avec 3 tranches</w:t>
+        </w:r>
+        <w:r>
+          <w:rPr>
+            <w:noProof/>
+            <w:webHidden/>
+          </w:rPr>
+          <w:tab/>
+        </w:r>
+        <w:r>
+          <w:rPr>
+            <w:noProof/>
+            <w:webHidden/>
+          </w:rPr>
+          <w:fldChar w:fldCharType="begin"/>
+        </w:r>
+        <w:r>
+          <w:rPr>
+            <w:noProof/>
+            <w:webHidden/>
+          </w:rPr>
+          <w:instrText xml:space="preserve"> PAGEREF _Toc498817036 \h </w:instrText>
+        </w:r>
+        <w:r>
+          <w:rPr>
+            <w:noProof/>
+            <w:webHidden/>
+          </w:rPr>
+        </w:r>
+        <w:r>
+          <w:rPr>
+            <w:noProof/>
+            <w:webHidden/>
+          </w:rPr>
+          <w:fldChar w:fldCharType="separate"/>
+        </w:r>
+        <w:r>
+          <w:rPr>
+            <w:noProof/>
+            <w:webHidden/>
+          </w:rPr>
+          <w:t>27</w:t>
+        </w:r>
+        <w:r>
+          <w:rPr>
+            <w:noProof/>
+            <w:webHidden/>
+          </w:rPr>
+          <w:fldChar w:fldCharType="end"/>
+        </w:r>
+      </w:hyperlink>
+    </w:p>
+    <w:p>
+      <w:r>
+        <w:fldChar w:fldCharType="end"/>
+      </w:r>
+      <w:r>
+        <w:br w:type="page"/>
+      </w:r>
+    </w:p>
+    <w:p>
+      <w:pPr>
         <w:pStyle w:val="Titre1"/>
       </w:pPr>
-      <w:bookmarkStart w:id="1" w:name="_Toc498357914"/>
+      <w:bookmarkStart w:id="2" w:name="_Toc498817039"/>
       <w:r>
         <w:lastRenderedPageBreak/>
         <w:t>Introduction</w:t>
       </w:r>
-      <w:bookmarkEnd w:id="1"/>
+      <w:bookmarkEnd w:id="2"/>
     </w:p>
     <w:p>
       <w:pPr>
@@ -3819,21 +4109,23 @@
       <w:pPr>
         <w:pStyle w:val="Titre1"/>
       </w:pPr>
-      <w:bookmarkStart w:id="2" w:name="_Toc498357915"/>
+      <w:bookmarkStart w:id="3" w:name="_Ref498816846"/>
+      <w:bookmarkStart w:id="4" w:name="_Toc498817040"/>
       <w:r>
         <w:t>Principes de base de la diététique</w:t>
       </w:r>
-      <w:bookmarkEnd w:id="2"/>
+      <w:bookmarkEnd w:id="3"/>
+      <w:bookmarkEnd w:id="4"/>
     </w:p>
     <w:p>
       <w:pPr>
         <w:pStyle w:val="Titre2"/>
       </w:pPr>
-      <w:bookmarkStart w:id="3" w:name="_Toc498357916"/>
+      <w:bookmarkStart w:id="5" w:name="_Toc498817041"/>
       <w:r>
         <w:t>Recherche de données.</w:t>
       </w:r>
-      <w:bookmarkEnd w:id="3"/>
+      <w:bookmarkEnd w:id="5"/>
     </w:p>
     <w:p>
       <w:pPr>
@@ -4233,7 +4525,7 @@
         <w:pStyle w:val="Lgende"/>
         <w:jc w:val="center"/>
       </w:pPr>
-      <w:bookmarkStart w:id="4" w:name="_Toc498357932"/>
+      <w:bookmarkStart w:id="6" w:name="_Toc498817011"/>
       <w:r>
         <w:t xml:space="preserve">Figure </w:t>
       </w:r>
@@ -4251,7 +4543,7 @@
       <w:r>
         <w:t>Apports de référence en énergie et macronutriments du règlement 1169/2011</w:t>
       </w:r>
-      <w:bookmarkEnd w:id="4"/>
+      <w:bookmarkEnd w:id="6"/>
     </w:p>
     <w:p>
       <w:pPr>
@@ -5603,7 +5895,7 @@
           <w:bCs/>
         </w:rPr>
       </w:pPr>
-      <w:bookmarkStart w:id="5" w:name="_Toc498357933"/>
+      <w:bookmarkStart w:id="7" w:name="_Toc498817012"/>
       <w:r>
         <w:t xml:space="preserve">Figure </w:t>
       </w:r>
@@ -5618,7 +5910,7 @@
       <w:r>
         <w:t xml:space="preserve"> - AJR de certains nutriments</w:t>
       </w:r>
-      <w:bookmarkEnd w:id="5"/>
+      <w:bookmarkEnd w:id="7"/>
     </w:p>
     <w:p>
       <w:pPr>
@@ -5788,7 +6080,7 @@
         <w:pStyle w:val="Lgende"/>
         <w:jc w:val="center"/>
       </w:pPr>
-      <w:bookmarkStart w:id="6" w:name="_Toc498357934"/>
+      <w:bookmarkStart w:id="8" w:name="_Toc498817013"/>
       <w:r>
         <w:t xml:space="preserve">Figure </w:t>
       </w:r>
@@ -5803,17 +6095,17 @@
       <w:r>
         <w:t xml:space="preserve"> - Tableau Inserm</w:t>
       </w:r>
-      <w:bookmarkEnd w:id="6"/>
+      <w:bookmarkEnd w:id="8"/>
     </w:p>
     <w:p>
       <w:pPr>
         <w:pStyle w:val="Titre2"/>
       </w:pPr>
-      <w:bookmarkStart w:id="7" w:name="_Toc498357917"/>
+      <w:bookmarkStart w:id="9" w:name="_Toc498817042"/>
       <w:r>
         <w:t>Sel et sodium</w:t>
       </w:r>
-      <w:bookmarkEnd w:id="7"/>
+      <w:bookmarkEnd w:id="9"/>
     </w:p>
     <w:p>
       <w:pPr>
@@ -5882,11 +6174,11 @@
       <w:pPr>
         <w:pStyle w:val="Titre2"/>
       </w:pPr>
-      <w:bookmarkStart w:id="8" w:name="_Toc498357918"/>
+      <w:bookmarkStart w:id="10" w:name="_Toc498817043"/>
       <w:r>
         <w:t>Conclusion</w:t>
       </w:r>
-      <w:bookmarkEnd w:id="8"/>
+      <w:bookmarkEnd w:id="10"/>
     </w:p>
     <w:p>
       <w:r>
@@ -5910,12 +6202,12 @@
           <w:numId w:val="3"/>
         </w:numPr>
       </w:pPr>
-      <w:bookmarkStart w:id="9" w:name="_Hlk497691349"/>
+      <w:bookmarkStart w:id="11" w:name="_Hlk497691349"/>
       <w:r>
         <w:t>Notes nutritionnelles.</w:t>
       </w:r>
     </w:p>
-    <w:bookmarkEnd w:id="9"/>
+    <w:bookmarkEnd w:id="11"/>
     <w:p>
       <w:pPr>
         <w:pStyle w:val="Paragraphedeliste"/>
@@ -5944,13 +6236,13 @@
       <w:pPr>
         <w:pStyle w:val="Titre1"/>
       </w:pPr>
-      <w:bookmarkStart w:id="10" w:name="_Ref497691618"/>
-      <w:bookmarkStart w:id="11" w:name="_Toc498357919"/>
+      <w:bookmarkStart w:id="12" w:name="_Ref497691618"/>
+      <w:bookmarkStart w:id="13" w:name="_Toc498817044"/>
       <w:r>
         <w:t>Traitement du jeu de données</w:t>
       </w:r>
-      <w:bookmarkEnd w:id="10"/>
-      <w:bookmarkEnd w:id="11"/>
+      <w:bookmarkEnd w:id="12"/>
+      <w:bookmarkEnd w:id="13"/>
     </w:p>
     <w:p>
       <w:pPr>
@@ -6003,15 +6295,15 @@
       <w:pPr>
         <w:pStyle w:val="Titre2"/>
       </w:pPr>
-      <w:bookmarkStart w:id="12" w:name="_Ref497772398"/>
-      <w:bookmarkStart w:id="13" w:name="_Ref497772406"/>
-      <w:bookmarkStart w:id="14" w:name="_Toc498357920"/>
+      <w:bookmarkStart w:id="14" w:name="_Ref497772398"/>
+      <w:bookmarkStart w:id="15" w:name="_Ref497772406"/>
+      <w:bookmarkStart w:id="16" w:name="_Toc498817045"/>
       <w:r>
         <w:t>Travail sur la base de données.</w:t>
       </w:r>
-      <w:bookmarkEnd w:id="12"/>
-      <w:bookmarkEnd w:id="13"/>
       <w:bookmarkEnd w:id="14"/>
+      <w:bookmarkEnd w:id="15"/>
+      <w:bookmarkEnd w:id="16"/>
     </w:p>
     <w:p>
       <w:pPr>
@@ -9327,9 +9619,9 @@
             </w:pPr>
             <w:r>
               <w:rPr>
-                <w:color w:val="FF0000"/>
-              </w:rPr>
-              <w:t>Supprimée</w:t>
+                <w:color w:val="00B050"/>
+              </w:rPr>
+              <w:t>Conservée</w:t>
             </w:r>
           </w:p>
         </w:tc>
@@ -9345,7 +9637,7 @@
               <w:cnfStyle w:val="000000000000" w:firstRow="0" w:lastRow="0" w:firstColumn="0" w:lastColumn="0" w:oddVBand="0" w:evenVBand="0" w:oddHBand="0" w:evenHBand="0" w:firstRowFirstColumn="0" w:firstRowLastColumn="0" w:lastRowFirstColumn="0" w:lastRowLastColumn="0"/>
             </w:pPr>
             <w:r>
-              <w:t>Peut être conservée si le calcul choisi est différent de la méthodologie donnée dans ce document.</w:t>
+              <w:t>Utile dans le feature engineering.</w:t>
             </w:r>
           </w:p>
         </w:tc>
@@ -11390,7 +11682,6 @@
               <w:jc w:val="both"/>
             </w:pPr>
             <w:r>
-              <w:lastRenderedPageBreak/>
               <w:t>linoleic-acid_100g</w:t>
             </w:r>
           </w:p>
@@ -11450,6 +11741,7 @@
               <w:jc w:val="both"/>
             </w:pPr>
             <w:r>
+              <w:lastRenderedPageBreak/>
               <w:t>arachidonic-acid_100g</w:t>
             </w:r>
           </w:p>
@@ -14009,7 +14301,6 @@
               <w:jc w:val="both"/>
             </w:pPr>
             <w:r>
-              <w:lastRenderedPageBreak/>
               <w:t>biotin_100g</w:t>
             </w:r>
           </w:p>
@@ -14069,6 +14360,7 @@
               <w:jc w:val="both"/>
             </w:pPr>
             <w:r>
+              <w:lastRenderedPageBreak/>
               <w:t>pantothenic-acid_100g</w:t>
             </w:r>
           </w:p>
@@ -15781,7 +16073,7 @@
         <w:pStyle w:val="Lgende"/>
         <w:jc w:val="center"/>
       </w:pPr>
-      <w:bookmarkStart w:id="15" w:name="_Toc498357935"/>
+      <w:bookmarkStart w:id="17" w:name="_Toc498817014"/>
       <w:r>
         <w:t xml:space="preserve">Figure </w:t>
       </w:r>
@@ -15796,7 +16088,7 @@
       <w:r>
         <w:t xml:space="preserve"> – Tableau récapitulatif des données conservées ou supprimées</w:t>
       </w:r>
-      <w:bookmarkEnd w:id="15"/>
+      <w:bookmarkEnd w:id="17"/>
     </w:p>
     <w:p>
       <w:pPr>
@@ -15915,7 +16207,6 @@
         <w:jc w:val="both"/>
       </w:pPr>
       <w:r>
-        <w:lastRenderedPageBreak/>
         <w:t>Application de cette limite et suppression des colonnes qui ne remplissent pas cette condition</w:t>
       </w:r>
       <w:r>
@@ -15927,6 +16218,7 @@
         <w:jc w:val="both"/>
       </w:pPr>
       <w:r>
+        <w:lastRenderedPageBreak/>
         <w:t>La li</w:t>
       </w:r>
       <w:r>
@@ -18151,7 +18443,6 @@
               <w:jc w:val="both"/>
             </w:pPr>
             <w:r>
-              <w:lastRenderedPageBreak/>
               <w:t>vitamin-k_100g</w:t>
             </w:r>
           </w:p>
@@ -18207,6 +18498,7 @@
               <w:jc w:val="both"/>
             </w:pPr>
             <w:r>
+              <w:lastRenderedPageBreak/>
               <w:t>energy-from-fat_100g</w:t>
             </w:r>
           </w:p>
@@ -20605,7 +20897,6 @@
               <w:jc w:val="both"/>
             </w:pPr>
             <w:r>
-              <w:lastRenderedPageBreak/>
               <w:t>maltose_100g</w:t>
             </w:r>
           </w:p>
@@ -20660,6 +20951,7 @@
               <w:jc w:val="both"/>
             </w:pPr>
             <w:r>
+              <w:lastRenderedPageBreak/>
               <w:t>capric-acid_100g</w:t>
             </w:r>
           </w:p>
@@ -21357,7 +21649,7 @@
         <w:pStyle w:val="Lgende"/>
         <w:jc w:val="center"/>
       </w:pPr>
-      <w:bookmarkStart w:id="16" w:name="_Toc498357936"/>
+      <w:bookmarkStart w:id="18" w:name="_Toc498817015"/>
       <w:r>
         <w:t xml:space="preserve">Figure </w:t>
       </w:r>
@@ -21372,7 +21664,7 @@
       <w:r>
         <w:t xml:space="preserve"> – Tableau de complétude des données conservées</w:t>
       </w:r>
-      <w:bookmarkEnd w:id="16"/>
+      <w:bookmarkEnd w:id="18"/>
     </w:p>
     <w:p>
       <w:pPr>
@@ -21907,7 +22199,6 @@
               <w:jc w:val="both"/>
             </w:pPr>
             <w:r>
-              <w:lastRenderedPageBreak/>
               <w:t>sugars_100g</w:t>
             </w:r>
           </w:p>
@@ -21961,6 +22252,7 @@
               <w:jc w:val="both"/>
             </w:pPr>
             <w:r>
+              <w:lastRenderedPageBreak/>
               <w:t>fat_100g</w:t>
             </w:r>
           </w:p>
@@ -22539,7 +22831,7 @@
         <w:pStyle w:val="Lgende"/>
         <w:jc w:val="center"/>
       </w:pPr>
-      <w:bookmarkStart w:id="17" w:name="_Toc498357937"/>
+      <w:bookmarkStart w:id="19" w:name="_Toc498817016"/>
       <w:r>
         <w:t xml:space="preserve">Figure </w:t>
       </w:r>
@@ -22554,7 +22846,7 @@
       <w:r>
         <w:t xml:space="preserve"> – Tableau de complétude intermédiaire</w:t>
       </w:r>
-      <w:bookmarkEnd w:id="17"/>
+      <w:bookmarkEnd w:id="19"/>
     </w:p>
     <w:p>
       <w:pPr>
@@ -23155,11 +23447,11 @@
             <w:pPr>
               <w:jc w:val="both"/>
             </w:pPr>
-            <w:bookmarkStart w:id="18" w:name="_Hlk498297882"/>
+            <w:bookmarkStart w:id="20" w:name="_Hlk498297882"/>
             <w:r>
               <w:t>nutrition-score-fr_100g</w:t>
             </w:r>
-            <w:bookmarkEnd w:id="18"/>
+            <w:bookmarkEnd w:id="20"/>
           </w:p>
         </w:tc>
         <w:tc>
@@ -23559,9 +23851,8 @@
         <w:pStyle w:val="Lgende"/>
         <w:jc w:val="center"/>
       </w:pPr>
-      <w:bookmarkStart w:id="19" w:name="_Toc498357938"/>
-      <w:r>
-        <w:lastRenderedPageBreak/>
+      <w:bookmarkStart w:id="21" w:name="_Toc498817017"/>
+      <w:r>
         <w:t xml:space="preserve">Figure </w:t>
       </w:r>
       <w:fldSimple w:instr=" SEQ Figure \* ARABIC ">
@@ -23575,17 +23866,18 @@
       <w:r>
         <w:t xml:space="preserve"> – Tableau de complétude finale</w:t>
       </w:r>
-      <w:bookmarkEnd w:id="19"/>
+      <w:bookmarkEnd w:id="21"/>
     </w:p>
     <w:p>
       <w:pPr>
         <w:pStyle w:val="Titre2"/>
       </w:pPr>
-      <w:bookmarkStart w:id="20" w:name="_Toc498357921"/>
-      <w:r>
+      <w:bookmarkStart w:id="22" w:name="_Toc498817046"/>
+      <w:r>
+        <w:lastRenderedPageBreak/>
         <w:t>Conclusion chiffrée.</w:t>
       </w:r>
-      <w:bookmarkEnd w:id="20"/>
+      <w:bookmarkEnd w:id="22"/>
     </w:p>
     <w:p>
       <w:pPr>
@@ -23692,13 +23984,13 @@
       <w:pPr>
         <w:pStyle w:val="Titre1"/>
       </w:pPr>
-      <w:bookmarkStart w:id="21" w:name="_Ref497741520"/>
-      <w:bookmarkStart w:id="22" w:name="_Toc498357922"/>
+      <w:bookmarkStart w:id="23" w:name="_Ref497741520"/>
+      <w:bookmarkStart w:id="24" w:name="_Toc498817047"/>
       <w:r>
         <w:t>Analyse</w:t>
       </w:r>
-      <w:bookmarkEnd w:id="21"/>
-      <w:bookmarkEnd w:id="22"/>
+      <w:bookmarkEnd w:id="23"/>
+      <w:bookmarkEnd w:id="24"/>
     </w:p>
     <w:p>
       <w:pPr>
@@ -23718,7 +24010,8 @@
       <w:pPr>
         <w:pStyle w:val="Titre2"/>
       </w:pPr>
-      <w:bookmarkStart w:id="23" w:name="_Toc498357923"/>
+      <w:bookmarkStart w:id="25" w:name="_Ref498816867"/>
+      <w:bookmarkStart w:id="26" w:name="_Toc498817048"/>
       <w:r>
         <w:t>Visualisations</w:t>
       </w:r>
@@ -23728,7 +24021,8 @@
       <w:r>
         <w:t xml:space="preserve"> et analyse univariée</w:t>
       </w:r>
-      <w:bookmarkEnd w:id="23"/>
+      <w:bookmarkEnd w:id="25"/>
+      <w:bookmarkEnd w:id="26"/>
     </w:p>
     <w:p>
       <w:pPr>
@@ -23763,15 +24057,15 @@
       <w:pPr>
         <w:pStyle w:val="Titre2"/>
       </w:pPr>
-      <w:bookmarkStart w:id="24" w:name="_Ref497772795"/>
-      <w:bookmarkStart w:id="25" w:name="_Ref497772801"/>
-      <w:bookmarkStart w:id="26" w:name="_Toc498357924"/>
+      <w:bookmarkStart w:id="27" w:name="_Ref497772795"/>
+      <w:bookmarkStart w:id="28" w:name="_Ref497772801"/>
+      <w:bookmarkStart w:id="29" w:name="_Toc498817049"/>
       <w:r>
         <w:t>Quelques graphiques et conclusions associées</w:t>
       </w:r>
-      <w:bookmarkEnd w:id="24"/>
-      <w:bookmarkEnd w:id="25"/>
-      <w:bookmarkEnd w:id="26"/>
+      <w:bookmarkEnd w:id="27"/>
+      <w:bookmarkEnd w:id="28"/>
+      <w:bookmarkEnd w:id="29"/>
     </w:p>
     <w:p>
       <w:pPr>
@@ -23875,7 +24169,7 @@
         <w:pStyle w:val="Lgende"/>
         <w:jc w:val="center"/>
       </w:pPr>
-      <w:bookmarkStart w:id="27" w:name="_Toc498357939"/>
+      <w:bookmarkStart w:id="30" w:name="_Toc498817018"/>
       <w:r>
         <w:t xml:space="preserve">Figure </w:t>
       </w:r>
@@ -23890,7 +24184,7 @@
       <w:r>
         <w:t xml:space="preserve"> - Energie avant traitement</w:t>
       </w:r>
-      <w:bookmarkEnd w:id="27"/>
+      <w:bookmarkEnd w:id="30"/>
     </w:p>
     <w:p>
       <w:pPr>
@@ -23953,7 +24247,7 @@
         <w:pStyle w:val="Lgende"/>
         <w:jc w:val="center"/>
       </w:pPr>
-      <w:bookmarkStart w:id="28" w:name="_Toc498357940"/>
+      <w:bookmarkStart w:id="31" w:name="_Toc498817019"/>
       <w:r>
         <w:t xml:space="preserve">Figure </w:t>
       </w:r>
@@ -23974,7 +24268,7 @@
       <w:r>
         <w:t xml:space="preserve"> traitement</w:t>
       </w:r>
-      <w:bookmarkEnd w:id="28"/>
+      <w:bookmarkEnd w:id="31"/>
     </w:p>
     <w:p>
       <w:pPr>
@@ -24115,7 +24409,7 @@
         <w:pStyle w:val="Lgende"/>
         <w:jc w:val="center"/>
       </w:pPr>
-      <w:bookmarkStart w:id="29" w:name="_Toc498357941"/>
+      <w:bookmarkStart w:id="32" w:name="_Toc498817020"/>
       <w:r>
         <w:t xml:space="preserve">Figure </w:t>
       </w:r>
@@ -24136,7 +24430,7 @@
       <w:r>
         <w:t xml:space="preserve"> avant traitement</w:t>
       </w:r>
-      <w:bookmarkEnd w:id="29"/>
+      <w:bookmarkEnd w:id="32"/>
     </w:p>
     <w:p>
       <w:pPr>
@@ -24196,7 +24490,7 @@
         <w:pStyle w:val="Lgende"/>
         <w:jc w:val="center"/>
       </w:pPr>
-      <w:bookmarkStart w:id="30" w:name="_Toc498357942"/>
+      <w:bookmarkStart w:id="33" w:name="_Toc498817021"/>
       <w:r>
         <w:t xml:space="preserve">Figure </w:t>
       </w:r>
@@ -24217,7 +24511,7 @@
       <w:r>
         <w:t xml:space="preserve"> traitement</w:t>
       </w:r>
-      <w:bookmarkEnd w:id="30"/>
+      <w:bookmarkEnd w:id="33"/>
     </w:p>
     <w:p>
       <w:pPr>
@@ -24341,7 +24635,7 @@
         <w:pStyle w:val="Lgende"/>
         <w:jc w:val="center"/>
       </w:pPr>
-      <w:bookmarkStart w:id="31" w:name="_Toc498357943"/>
+      <w:bookmarkStart w:id="34" w:name="_Toc498817022"/>
       <w:r>
         <w:t xml:space="preserve">Figure </w:t>
       </w:r>
@@ -24362,7 +24656,7 @@
       <w:r>
         <w:t xml:space="preserve"> avant traitement</w:t>
       </w:r>
-      <w:bookmarkEnd w:id="31"/>
+      <w:bookmarkEnd w:id="34"/>
     </w:p>
     <w:p>
       <w:pPr>
@@ -24422,7 +24716,7 @@
         <w:pStyle w:val="Lgende"/>
         <w:jc w:val="center"/>
       </w:pPr>
-      <w:bookmarkStart w:id="32" w:name="_Toc498357944"/>
+      <w:bookmarkStart w:id="35" w:name="_Toc498817023"/>
       <w:r>
         <w:t xml:space="preserve">Figure </w:t>
       </w:r>
@@ -24443,7 +24737,7 @@
       <w:r>
         <w:t xml:space="preserve"> traitement</w:t>
       </w:r>
-      <w:bookmarkEnd w:id="32"/>
+      <w:bookmarkEnd w:id="35"/>
     </w:p>
     <w:p>
       <w:pPr>
@@ -24567,7 +24861,7 @@
         <w:pStyle w:val="Lgende"/>
         <w:jc w:val="center"/>
       </w:pPr>
-      <w:bookmarkStart w:id="33" w:name="_Toc498357945"/>
+      <w:bookmarkStart w:id="36" w:name="_Toc498817024"/>
       <w:r>
         <w:t xml:space="preserve">Figure </w:t>
       </w:r>
@@ -24588,7 +24882,7 @@
       <w:r>
         <w:t xml:space="preserve"> avant traitement</w:t>
       </w:r>
-      <w:bookmarkEnd w:id="33"/>
+      <w:bookmarkEnd w:id="36"/>
     </w:p>
     <w:p>
       <w:pPr>
@@ -24648,7 +24942,7 @@
         <w:pStyle w:val="Lgende"/>
         <w:jc w:val="center"/>
       </w:pPr>
-      <w:bookmarkStart w:id="34" w:name="_Toc498357946"/>
+      <w:bookmarkStart w:id="37" w:name="_Toc498817025"/>
       <w:r>
         <w:t xml:space="preserve">Figure </w:t>
       </w:r>
@@ -24669,7 +24963,7 @@
       <w:r>
         <w:t xml:space="preserve"> traitement</w:t>
       </w:r>
-      <w:bookmarkEnd w:id="34"/>
+      <w:bookmarkEnd w:id="37"/>
     </w:p>
     <w:p>
       <w:pPr>
@@ -24790,7 +25084,7 @@
         <w:pStyle w:val="Lgende"/>
         <w:jc w:val="center"/>
       </w:pPr>
-      <w:bookmarkStart w:id="35" w:name="_Toc498357947"/>
+      <w:bookmarkStart w:id="38" w:name="_Toc498817026"/>
       <w:r>
         <w:t xml:space="preserve">Figure </w:t>
       </w:r>
@@ -24811,7 +25105,7 @@
       <w:r>
         <w:t xml:space="preserve"> avant traitement</w:t>
       </w:r>
-      <w:bookmarkEnd w:id="35"/>
+      <w:bookmarkEnd w:id="38"/>
     </w:p>
     <w:p>
       <w:pPr>
@@ -24871,7 +25165,7 @@
         <w:pStyle w:val="Lgende"/>
         <w:jc w:val="center"/>
       </w:pPr>
-      <w:bookmarkStart w:id="36" w:name="_Toc498357948"/>
+      <w:bookmarkStart w:id="39" w:name="_Toc498817027"/>
       <w:r>
         <w:t xml:space="preserve">Figure </w:t>
       </w:r>
@@ -24892,7 +25186,7 @@
       <w:r>
         <w:t xml:space="preserve"> traitement</w:t>
       </w:r>
-      <w:bookmarkEnd w:id="36"/>
+      <w:bookmarkEnd w:id="39"/>
     </w:p>
     <w:p>
       <w:pPr>
@@ -25010,7 +25304,7 @@
         <w:pStyle w:val="Lgende"/>
         <w:jc w:val="center"/>
       </w:pPr>
-      <w:bookmarkStart w:id="37" w:name="_Toc498357949"/>
+      <w:bookmarkStart w:id="40" w:name="_Toc498817028"/>
       <w:r>
         <w:t xml:space="preserve">Figure </w:t>
       </w:r>
@@ -25031,7 +25325,7 @@
       <w:r>
         <w:t xml:space="preserve"> avant traitement</w:t>
       </w:r>
-      <w:bookmarkEnd w:id="37"/>
+      <w:bookmarkEnd w:id="40"/>
     </w:p>
     <w:p>
       <w:pPr>
@@ -25091,7 +25385,7 @@
         <w:pStyle w:val="Lgende"/>
         <w:jc w:val="center"/>
       </w:pPr>
-      <w:bookmarkStart w:id="38" w:name="_Toc498357950"/>
+      <w:bookmarkStart w:id="41" w:name="_Toc498817029"/>
       <w:r>
         <w:t xml:space="preserve">Figure </w:t>
       </w:r>
@@ -25112,7 +25406,7 @@
       <w:r>
         <w:t xml:space="preserve"> traitement</w:t>
       </w:r>
-      <w:bookmarkEnd w:id="38"/>
+      <w:bookmarkEnd w:id="41"/>
     </w:p>
     <w:p>
       <w:pPr>
@@ -25999,7 +26293,7 @@
         <w:pStyle w:val="Lgende"/>
         <w:jc w:val="center"/>
       </w:pPr>
-      <w:bookmarkStart w:id="39" w:name="_Toc498357951"/>
+      <w:bookmarkStart w:id="42" w:name="_Toc498817030"/>
       <w:r>
         <w:t xml:space="preserve">Figure </w:t>
       </w:r>
@@ -26017,17 +26311,17 @@
       <w:r>
         <w:t>Tableau récapitulatif de conclusion</w:t>
       </w:r>
-      <w:bookmarkEnd w:id="39"/>
+      <w:bookmarkEnd w:id="42"/>
     </w:p>
     <w:p>
       <w:pPr>
         <w:pStyle w:val="Titre1"/>
       </w:pPr>
-      <w:bookmarkStart w:id="40" w:name="_Toc498357925"/>
+      <w:bookmarkStart w:id="43" w:name="_Toc498817050"/>
       <w:r>
         <w:t>Analyse multivariée</w:t>
       </w:r>
-      <w:bookmarkEnd w:id="40"/>
+      <w:bookmarkEnd w:id="43"/>
     </w:p>
     <w:p>
       <w:r>
@@ -26062,13 +26356,13 @@
       <w:pPr>
         <w:pStyle w:val="Titre2"/>
       </w:pPr>
-      <w:bookmarkStart w:id="41" w:name="_Ref497741845"/>
-      <w:bookmarkStart w:id="42" w:name="_Toc498357926"/>
+      <w:bookmarkStart w:id="44" w:name="_Ref497741845"/>
+      <w:bookmarkStart w:id="45" w:name="_Toc498817051"/>
       <w:r>
         <w:t>Forêt d'arbres décisionnels</w:t>
       </w:r>
-      <w:bookmarkEnd w:id="41"/>
-      <w:bookmarkEnd w:id="42"/>
+      <w:bookmarkEnd w:id="44"/>
+      <w:bookmarkEnd w:id="45"/>
     </w:p>
     <w:p>
       <w:r>
@@ -26084,13 +26378,13 @@
       <w:pPr>
         <w:pStyle w:val="Titre3"/>
       </w:pPr>
-      <w:bookmarkStart w:id="43" w:name="_Ref497741031"/>
-      <w:bookmarkStart w:id="44" w:name="_Ref497741036"/>
+      <w:bookmarkStart w:id="46" w:name="_Ref497741031"/>
+      <w:bookmarkStart w:id="47" w:name="_Ref497741036"/>
       <w:r>
         <w:t>Analyse</w:t>
       </w:r>
-      <w:bookmarkEnd w:id="43"/>
-      <w:bookmarkEnd w:id="44"/>
+      <w:bookmarkEnd w:id="46"/>
+      <w:bookmarkEnd w:id="47"/>
     </w:p>
     <w:p>
       <w:pPr>
@@ -26112,7 +26406,7 @@
         <w:fldChar w:fldCharType="separate"/>
       </w:r>
       <w:r>
-        <w:t>5</w:t>
+        <w:t>4</w:t>
       </w:r>
       <w:r>
         <w:fldChar w:fldCharType="end"/>
@@ -26160,7 +26454,7 @@
         <w:fldChar w:fldCharType="separate"/>
       </w:r>
       <w:r>
-        <w:t>6.1.1</w:t>
+        <w:t>5.1.1</w:t>
       </w:r>
       <w:r>
         <w:fldChar w:fldCharType="end"/>
@@ -26217,7 +26511,7 @@
         <w:pStyle w:val="Lgende"/>
         <w:jc w:val="center"/>
       </w:pPr>
-      <w:bookmarkStart w:id="45" w:name="_Toc498357952"/>
+      <w:bookmarkStart w:id="48" w:name="_Toc498817031"/>
       <w:r>
         <w:t xml:space="preserve">Figure </w:t>
       </w:r>
@@ -26235,17 +26529,17 @@
       <w:r>
         <w:t>Diagramme de la forêt d’arbres décisionnels</w:t>
       </w:r>
-      <w:bookmarkEnd w:id="45"/>
+      <w:bookmarkEnd w:id="48"/>
     </w:p>
     <w:p>
       <w:pPr>
         <w:pStyle w:val="Titre3"/>
       </w:pPr>
-      <w:bookmarkStart w:id="46" w:name="_Ref497742693"/>
+      <w:bookmarkStart w:id="49" w:name="_Ref497742693"/>
       <w:r>
         <w:t>Conclusion</w:t>
       </w:r>
-      <w:bookmarkEnd w:id="46"/>
+      <w:bookmarkEnd w:id="49"/>
     </w:p>
     <w:p>
       <w:r>
@@ -26346,7 +26640,7 @@
         <w:fldChar w:fldCharType="separate"/>
       </w:r>
       <w:r>
-        <w:t>5</w:t>
+        <w:t>4</w:t>
       </w:r>
       <w:r>
         <w:fldChar w:fldCharType="end"/>
@@ -26367,7 +26661,7 @@
         <w:fldChar w:fldCharType="separate"/>
       </w:r>
       <w:r>
-        <w:t>6.1</w:t>
+        <w:t>5.1</w:t>
       </w:r>
       <w:r>
         <w:fldChar w:fldCharType="end"/>
@@ -26388,7 +26682,7 @@
         <w:fldChar w:fldCharType="separate"/>
       </w:r>
       <w:r>
-        <w:t>6.2</w:t>
+        <w:t>5.2</w:t>
       </w:r>
       <w:r>
         <w:fldChar w:fldCharType="end"/>
@@ -26401,13 +26695,13 @@
       <w:pPr>
         <w:pStyle w:val="Titre2"/>
       </w:pPr>
-      <w:bookmarkStart w:id="47" w:name="_Ref497741847"/>
-      <w:bookmarkStart w:id="48" w:name="_Toc498357927"/>
+      <w:bookmarkStart w:id="50" w:name="_Ref497741847"/>
+      <w:bookmarkStart w:id="51" w:name="_Toc498817052"/>
       <w:r>
         <w:t>Matrice des corrélations</w:t>
       </w:r>
-      <w:bookmarkEnd w:id="47"/>
-      <w:bookmarkEnd w:id="48"/>
+      <w:bookmarkEnd w:id="50"/>
+      <w:bookmarkEnd w:id="51"/>
     </w:p>
     <w:p>
       <w:pPr>
@@ -26443,12 +26737,12 @@
       <w:pPr>
         <w:pStyle w:val="Titre3"/>
       </w:pPr>
-      <w:bookmarkStart w:id="49" w:name="_Ref497742190"/>
+      <w:bookmarkStart w:id="52" w:name="_Ref497742190"/>
       <w:r>
         <w:lastRenderedPageBreak/>
         <w:t>Analyse</w:t>
       </w:r>
-      <w:bookmarkEnd w:id="49"/>
+      <w:bookmarkEnd w:id="52"/>
     </w:p>
     <w:p>
       <w:r>
@@ -26459,7 +26753,7 @@
       <w:pPr>
         <w:pStyle w:val="Titre3"/>
       </w:pPr>
-      <w:bookmarkStart w:id="50" w:name="_Hlk497741987"/>
+      <w:bookmarkStart w:id="53" w:name="_Hlk497741987"/>
       <w:r>
         <w:t>Corrélogramme</w:t>
       </w:r>
@@ -26478,7 +26772,7 @@
         <w:fldChar w:fldCharType="separate"/>
       </w:r>
       <w:r>
-        <w:t>6.2.1</w:t>
+        <w:t>5.2.1</w:t>
       </w:r>
       <w:r>
         <w:fldChar w:fldCharType="end"/>
@@ -26487,7 +26781,7 @@
         <w:t xml:space="preserve"> est montré ci-dessous.</w:t>
       </w:r>
     </w:p>
-    <w:bookmarkEnd w:id="50"/>
+    <w:bookmarkEnd w:id="53"/>
     <w:p>
       <w:r>
         <w:rPr>
@@ -26535,7 +26829,7 @@
         <w:pStyle w:val="Lgende"/>
         <w:jc w:val="center"/>
       </w:pPr>
-      <w:bookmarkStart w:id="51" w:name="_Toc498357953"/>
+      <w:bookmarkStart w:id="54" w:name="_Toc498817032"/>
       <w:r>
         <w:t xml:space="preserve">Figure </w:t>
       </w:r>
@@ -26553,7 +26847,7 @@
       <w:r>
         <w:t>Corrélogramme</w:t>
       </w:r>
-      <w:bookmarkEnd w:id="51"/>
+      <w:bookmarkEnd w:id="54"/>
     </w:p>
     <w:p>
       <w:pPr>
@@ -26783,7 +27077,7 @@
         <w:fldChar w:fldCharType="separate"/>
       </w:r>
       <w:r>
-        <w:t>6.1.3</w:t>
+        <w:t>5.1.3</w:t>
       </w:r>
       <w:r>
         <w:fldChar w:fldCharType="end"/>
@@ -26796,11 +27090,11 @@
       <w:pPr>
         <w:pStyle w:val="Titre1"/>
       </w:pPr>
-      <w:bookmarkStart w:id="52" w:name="_Toc498357928"/>
+      <w:bookmarkStart w:id="55" w:name="_Toc498817053"/>
       <w:r>
         <w:t>Feature engineering</w:t>
       </w:r>
-      <w:bookmarkEnd w:id="52"/>
+      <w:bookmarkEnd w:id="55"/>
     </w:p>
     <w:p>
       <w:pPr>
@@ -26844,8 +27138,6 @@
       </w:r>
     </w:p>
     <w:p>
-      <w:bookmarkStart w:id="53" w:name="_GoBack"/>
-      <w:bookmarkEnd w:id="53"/>
       <w:r>
         <w:t xml:space="preserve">Dans ce chapitre, les différents </w:t>
       </w:r>
@@ -26872,11 +27164,11 @@
       <w:pPr>
         <w:pStyle w:val="Titre2"/>
       </w:pPr>
-      <w:bookmarkStart w:id="54" w:name="_Toc498357929"/>
-      <w:r>
-        <w:t>Sélection des variables conservées</w:t>
-      </w:r>
-      <w:bookmarkEnd w:id="54"/>
+      <w:bookmarkStart w:id="56" w:name="_Toc498817054"/>
+      <w:r>
+        <w:t>Définition des intervalles considérés corrects et non aberrants.</w:t>
+      </w:r>
+      <w:bookmarkEnd w:id="56"/>
     </w:p>
     <w:p>
       <w:pPr>
@@ -26888,9 +27180,6 @@
     </w:p>
     <w:p>
       <w:r>
-        <w:t xml:space="preserve">§ </w:t>
-      </w:r>
-      <w:r>
         <w:fldChar w:fldCharType="begin"/>
       </w:r>
       <w:r>
@@ -26900,7 +27189,7 @@
         <w:fldChar w:fldCharType="separate"/>
       </w:r>
       <w:r>
-        <w:t>4.1</w:t>
+        <w:t>3.1</w:t>
       </w:r>
       <w:r>
         <w:fldChar w:fldCharType="end"/>
@@ -26925,16 +27214,101 @@
       </w:r>
     </w:p>
     <w:p>
-      <w:pPr>
-        <w:pStyle w:val="Titre3"/>
-      </w:pPr>
-      <w:r>
-        <w:t>Conclusion</w:t>
+      <w:r>
+        <w:fldChar w:fldCharType="begin"/>
+      </w:r>
+      <w:r>
+        <w:instrText xml:space="preserve"> REF _Ref497772801 \w \h </w:instrText>
+      </w:r>
+      <w:r>
+        <w:fldChar w:fldCharType="separate"/>
+      </w:r>
+      <w:r>
+        <w:t>4.2</w:t>
+      </w:r>
+      <w:r>
+        <w:fldChar w:fldCharType="end"/>
+      </w:r>
+      <w:r>
+        <w:t xml:space="preserve"> - </w:t>
+      </w:r>
+      <w:r>
+        <w:fldChar w:fldCharType="begin"/>
+      </w:r>
+      <w:r>
+        <w:instrText xml:space="preserve"> REF _Ref497772795 \h </w:instrText>
+      </w:r>
+      <w:r>
+        <w:fldChar w:fldCharType="separate"/>
+      </w:r>
+      <w:r>
+        <w:t>Quelques graphiques et conclusions associées</w:t>
+      </w:r>
+      <w:r>
+        <w:fldChar w:fldCharType="end"/>
       </w:r>
     </w:p>
     <w:p>
-      <w:r>
-        <w:t>Les valeurs conservées sont listées ci-dessous.</w:t>
+      <w:pPr>
+        <w:pStyle w:val="Titre3"/>
+      </w:pPr>
+      <w:r>
+        <w:t>Conclusion</w:t>
+      </w:r>
+    </w:p>
+    <w:p>
+      <w:pPr>
+        <w:pStyle w:val="Titre4"/>
+      </w:pPr>
+      <w:r>
+        <w:t>Valeurs supprimées</w:t>
+      </w:r>
+    </w:p>
+    <w:p>
+      <w:pPr>
+        <w:pStyle w:val="Paragraphedeliste"/>
+        <w:numPr>
+          <w:ilvl w:val="0"/>
+          <w:numId w:val="26"/>
+        </w:numPr>
+      </w:pPr>
+      <w:r>
+        <w:t>Valeurs négatives supprimées pour les valeurs nutritionnelles des nutriments.</w:t>
+      </w:r>
+    </w:p>
+    <w:p>
+      <w:pPr>
+        <w:pStyle w:val="Paragraphedeliste"/>
+        <w:numPr>
+          <w:ilvl w:val="0"/>
+          <w:numId w:val="26"/>
+        </w:numPr>
+      </w:pPr>
+      <w:r>
+        <w:t>Valeurs supérieures au 98</w:t>
+      </w:r>
+      <w:r>
+        <w:rPr>
+          <w:vertAlign w:val="superscript"/>
+        </w:rPr>
+        <w:t>ème</w:t>
+      </w:r>
+      <w:r>
+        <w:t xml:space="preserve"> quantile supprimées.</w:t>
+      </w:r>
+    </w:p>
+    <w:p>
+      <w:pPr>
+        <w:pStyle w:val="Titre4"/>
+      </w:pPr>
+      <w:r>
+        <w:t>Données</w:t>
+      </w:r>
+      <w:r>
+        <w:t xml:space="preserve"> con</w:t>
+      </w:r>
+      <w:r>
+        <w:t>servées</w:t>
       </w:r>
     </w:p>
     <w:p>
@@ -27090,6 +27464,7 @@
         </w:numPr>
       </w:pPr>
       <w:r>
+        <w:lastRenderedPageBreak/>
         <w:t>vitamin-c_100g</w:t>
       </w:r>
     </w:p>
@@ -27126,107 +27501,24 @@
         </w:numPr>
       </w:pPr>
       <w:r>
-        <w:t>n</w:t>
-      </w:r>
-      <w:r>
-        <w:t>utrition_score_fr_100g</w:t>
+        <w:t>nutrition_score_fr_100g</w:t>
       </w:r>
     </w:p>
     <w:p>
       <w:pPr>
         <w:pStyle w:val="Titre2"/>
       </w:pPr>
-      <w:bookmarkStart w:id="55" w:name="_Toc498357930"/>
-      <w:r>
-        <w:lastRenderedPageBreak/>
-        <w:t>Définition des intervalles considérés corrects et non aberrants.</w:t>
-      </w:r>
-      <w:bookmarkEnd w:id="55"/>
+      <w:bookmarkStart w:id="57" w:name="_Ref498816919"/>
+      <w:bookmarkStart w:id="58" w:name="_Toc498817055"/>
+      <w:r>
+        <w:t>Détails des variables proposées et crées</w:t>
+      </w:r>
+      <w:bookmarkEnd w:id="57"/>
+      <w:bookmarkEnd w:id="58"/>
     </w:p>
     <w:p>
-      <w:pPr>
-        <w:pStyle w:val="Titre3"/>
-      </w:pPr>
-      <w:r>
-        <w:t>Source</w:t>
-      </w:r>
-    </w:p>
-    <w:p>
-      <w:r>
-        <w:fldChar w:fldCharType="begin"/>
-      </w:r>
-      <w:r>
-        <w:instrText xml:space="preserve"> REF _Ref497772398 \w \h </w:instrText>
-      </w:r>
-      <w:r>
-        <w:fldChar w:fldCharType="separate"/>
-      </w:r>
-      <w:r>
-        <w:t>4.1</w:t>
-      </w:r>
-      <w:r>
-        <w:fldChar w:fldCharType="end"/>
-      </w:r>
-      <w:r>
-        <w:t xml:space="preserve"> - </w:t>
-      </w:r>
-      <w:r>
-        <w:fldChar w:fldCharType="begin"/>
-      </w:r>
-      <w:r>
-        <w:instrText xml:space="preserve"> REF _Ref497772406 \h </w:instrText>
-      </w:r>
-      <w:r>
-        <w:fldChar w:fldCharType="separate"/>
-      </w:r>
-      <w:r>
-        <w:t>Travail sur la base de données.</w:t>
-      </w:r>
-      <w:r>
-        <w:fldChar w:fldCharType="end"/>
-      </w:r>
-    </w:p>
-    <w:p>
-      <w:r>
-        <w:fldChar w:fldCharType="begin"/>
-      </w:r>
-      <w:r>
-        <w:instrText xml:space="preserve"> REF _Ref497772801 \w \h </w:instrText>
-      </w:r>
-      <w:r>
-        <w:fldChar w:fldCharType="separate"/>
-      </w:r>
-      <w:r>
-        <w:t>5.2</w:t>
-      </w:r>
-      <w:r>
-        <w:fldChar w:fldCharType="end"/>
-      </w:r>
-      <w:r>
-        <w:t xml:space="preserve"> - </w:t>
-      </w:r>
-      <w:r>
-        <w:fldChar w:fldCharType="begin"/>
-      </w:r>
-      <w:r>
-        <w:instrText xml:space="preserve"> REF _Ref497772795 \h </w:instrText>
-      </w:r>
-      <w:r>
-        <w:fldChar w:fldCharType="separate"/>
-      </w:r>
-      <w:r>
-        <w:t>Quelques graphiques et conclusions associées</w:t>
-      </w:r>
-      <w:r>
-        <w:fldChar w:fldCharType="end"/>
-      </w:r>
-    </w:p>
-    <w:p>
-      <w:pPr>
-        <w:pStyle w:val="Titre3"/>
-      </w:pPr>
-      <w:r>
-        <w:t>Conclusion</w:t>
+      <w:r>
+        <w:t>Des variables ont été créées à partir des données existantes afin de faciliter le travail de lecture immédiat de ces bases de données assez conséquentes. Dans le détail, nous allons nous intéresser aux deux indicateurs suivants :</w:t>
       </w:r>
     </w:p>
     <w:p>
@@ -27234,11 +27526,11 @@
         <w:pStyle w:val="Paragraphedeliste"/>
         <w:numPr>
           <w:ilvl w:val="0"/>
-          <w:numId w:val="26"/>
+          <w:numId w:val="27"/>
         </w:numPr>
       </w:pPr>
       <w:r>
-        <w:t>Valeurs négatives supprimées pour les valeurs nutritionnelles des nutriments.</w:t>
+        <w:t>La recherche d’une correspondance avec le nutri score préexistant</w:t>
       </w:r>
     </w:p>
     <w:p>
@@ -27246,61 +27538,763 @@
         <w:pStyle w:val="Paragraphedeliste"/>
         <w:numPr>
           <w:ilvl w:val="0"/>
-          <w:numId w:val="26"/>
+          <w:numId w:val="27"/>
         </w:numPr>
       </w:pPr>
       <w:r>
-        <w:t>Valeurs supérieures au 98</w:t>
-      </w:r>
-      <w:r>
-        <w:rPr>
-          <w:vertAlign w:val="superscript"/>
-        </w:rPr>
-        <w:t>ème</w:t>
-      </w:r>
-      <w:r>
-        <w:t xml:space="preserve"> quantile supprimées.</w:t>
+        <w:t>Boolean qui détermine si un aliment est sain ou ne l’est pas</w:t>
       </w:r>
     </w:p>
     <w:p>
       <w:pPr>
-        <w:pStyle w:val="Titre1"/>
-      </w:pPr>
-      <w:bookmarkStart w:id="56" w:name="_Toc498357931"/>
-      <w:r>
-        <w:t>Conclusion</w:t>
-      </w:r>
-      <w:bookmarkEnd w:id="56"/>
+        <w:pStyle w:val="Titre3"/>
+      </w:pPr>
+      <w:r>
+        <w:t>Correspondance avec le nutri score préexistant</w:t>
+      </w:r>
     </w:p>
     <w:p>
       <w:pPr>
-        <w:rPr>
-          <w:highlight w:val="yellow"/>
-        </w:rPr>
-      </w:pPr>
-      <w:r>
-        <w:rPr>
-          <w:highlight w:val="yellow"/>
-        </w:rPr>
-        <w:t>La synthèse des différentes conclusions ;</w:t>
+        <w:jc w:val="both"/>
+      </w:pPr>
+      <w:r>
+        <w:t xml:space="preserve">Dans la partie ci-dessous, nous essayons de "valider" les similitudes entre l'échelle créé ici et l'échelle du nutriscore préexistant. </w:t>
       </w:r>
     </w:p>
     <w:p>
+      <w:pPr>
+        <w:jc w:val="both"/>
+      </w:pPr>
+      <w:r>
+        <w:t>Nous recherchons une valeur "i" qui va maximiser le taux de similitude, sans toutefois chercher à l'atteindre.</w:t>
+      </w:r>
+    </w:p>
+    <w:p>
+      <w:pPr>
+        <w:jc w:val="center"/>
+      </w:pPr>
+      <w:r>
+        <w:drawing>
+          <wp:inline distT="0" distB="0" distL="0" distR="0" wp14:anchorId="108E3CC4" wp14:editId="0A4AE069">
+            <wp:extent cx="5760720" cy="3927475"/>
+            <wp:effectExtent l="0" t="0" r="0" b="0"/>
+            <wp:docPr id="17" name="Image 17"/>
+            <wp:cNvGraphicFramePr>
+              <a:graphicFrameLocks xmlns:a="http://schemas.openxmlformats.org/drawingml/2006/main" noChangeAspect="1"/>
+            </wp:cNvGraphicFramePr>
+            <a:graphic xmlns:a="http://schemas.openxmlformats.org/drawingml/2006/main">
+              <a:graphicData uri="http://schemas.openxmlformats.org/drawingml/2006/picture">
+                <pic:pic xmlns:pic="http://schemas.openxmlformats.org/drawingml/2006/picture">
+                  <pic:nvPicPr>
+                    <pic:cNvPr id="1" name=""/>
+                    <pic:cNvPicPr/>
+                  </pic:nvPicPr>
+                  <pic:blipFill>
+                    <a:blip r:embed="rId24"/>
+                    <a:stretch>
+                      <a:fillRect/>
+                    </a:stretch>
+                  </pic:blipFill>
+                  <pic:spPr>
+                    <a:xfrm>
+                      <a:off x="0" y="0"/>
+                      <a:ext cx="5760720" cy="3927475"/>
+                    </a:xfrm>
+                    <a:prstGeom prst="rect">
+                      <a:avLst/>
+                    </a:prstGeom>
+                  </pic:spPr>
+                </pic:pic>
+              </a:graphicData>
+            </a:graphic>
+          </wp:inline>
+        </w:drawing>
+      </w:r>
+    </w:p>
+    <w:p>
+      <w:pPr>
+        <w:pStyle w:val="Lgende"/>
+        <w:jc w:val="center"/>
+      </w:pPr>
+      <w:bookmarkStart w:id="59" w:name="_Toc498817033"/>
+      <w:r>
+        <w:t xml:space="preserve">Figure </w:t>
+      </w:r>
+      <w:fldSimple w:instr=" SEQ Figure \* ARABIC ">
+        <w:r>
+          <w:rPr>
+            <w:noProof/>
+          </w:rPr>
+          <w:t>23</w:t>
+        </w:r>
+      </w:fldSimple>
+      <w:r>
+        <w:t xml:space="preserve"> </w:t>
+      </w:r>
+      <w:r>
+        <w:t>–</w:t>
+      </w:r>
+      <w:r>
+        <w:t xml:space="preserve"> </w:t>
+      </w:r>
+      <w:r>
+        <w:t>Taux de similitude en fonction des paliers</w:t>
+      </w:r>
+      <w:bookmarkEnd w:id="59"/>
+    </w:p>
+    <w:p>
+      <w:pPr>
+        <w:jc w:val="both"/>
+      </w:pPr>
+      <w:r>
+        <w:t xml:space="preserve">Il existe une valeur qui va modifier les valeurs des paliers qui ont été créés, et qui peut amener à un taux de similitude des échelles de 41,2 %. Attention néanmoins, le but ici est </w:t>
+      </w:r>
       <w:r>
         <w:rPr>
-          <w:highlight w:val="yellow"/>
+          <w:u w:val="single"/>
         </w:rPr>
-        <w:t>Des propositions de traitement potentiel des données qui peuvent aider l'entreprise à dévelop</w:t>
-      </w:r>
-      <w:r>
-        <w:rPr>
-          <w:highlight w:val="yellow"/>
-        </w:rPr>
+        <w:t>uniquement de donner un aperçu ce qui pourrait être fait</w:t>
+      </w:r>
+      <w:r>
+        <w:t xml:space="preserve"> dans un futur projet. Tel quel, ce résultat n’a pas grande valeur.</w:t>
+      </w:r>
+    </w:p>
+    <w:p>
+      <w:pPr>
+        <w:pStyle w:val="Titre3"/>
+      </w:pPr>
+      <w:r>
+        <w:lastRenderedPageBreak/>
+        <w:t>Détermination de la sanité d’un aliment.</w:t>
+      </w:r>
+    </w:p>
+    <w:p>
+      <w:r>
+        <w:t xml:space="preserve">Nous avons également créé quelques diagrammes </w:t>
+      </w:r>
+      <w:r>
+        <w:t xml:space="preserve">type camembert pour voir la réparation entre les bons et les mauvais aliments, suivant </w:t>
+      </w:r>
+      <w:r>
+        <w:t>les échelles et également le nombre de tranche d’aliment que l’on désigne comme sain ou non.</w:t>
+      </w:r>
+    </w:p>
+    <w:p>
+      <w:pPr>
+        <w:pStyle w:val="Titre4"/>
+      </w:pPr>
+      <w:r>
+        <w:t>Avec 1 tranche</w:t>
+      </w:r>
+    </w:p>
+    <w:p>
+      <w:pPr>
+        <w:jc w:val="center"/>
+      </w:pPr>
+      <w:r>
+        <w:drawing>
+          <wp:inline distT="0" distB="0" distL="0" distR="0" wp14:anchorId="2A853382" wp14:editId="5315BC4C">
+            <wp:extent cx="3391373" cy="2391109"/>
+            <wp:effectExtent l="0" t="0" r="0" b="0"/>
+            <wp:docPr id="19" name="Image 19"/>
+            <wp:cNvGraphicFramePr>
+              <a:graphicFrameLocks xmlns:a="http://schemas.openxmlformats.org/drawingml/2006/main" noChangeAspect="1"/>
+            </wp:cNvGraphicFramePr>
+            <a:graphic xmlns:a="http://schemas.openxmlformats.org/drawingml/2006/main">
+              <a:graphicData uri="http://schemas.openxmlformats.org/drawingml/2006/picture">
+                <pic:pic xmlns:pic="http://schemas.openxmlformats.org/drawingml/2006/picture">
+                  <pic:nvPicPr>
+                    <pic:cNvPr id="1" name=""/>
+                    <pic:cNvPicPr/>
+                  </pic:nvPicPr>
+                  <pic:blipFill>
+                    <a:blip r:embed="rId25"/>
+                    <a:stretch>
+                      <a:fillRect/>
+                    </a:stretch>
+                  </pic:blipFill>
+                  <pic:spPr>
+                    <a:xfrm>
+                      <a:off x="0" y="0"/>
+                      <a:ext cx="3391373" cy="2391109"/>
+                    </a:xfrm>
+                    <a:prstGeom prst="rect">
+                      <a:avLst/>
+                    </a:prstGeom>
+                  </pic:spPr>
+                </pic:pic>
+              </a:graphicData>
+            </a:graphic>
+          </wp:inline>
+        </w:drawing>
+      </w:r>
+    </w:p>
+    <w:p>
+      <w:pPr>
+        <w:pStyle w:val="Lgende"/>
+        <w:jc w:val="center"/>
+      </w:pPr>
+      <w:bookmarkStart w:id="60" w:name="_Toc498817034"/>
+      <w:r>
+        <w:t xml:space="preserve">Figure </w:t>
+      </w:r>
+      <w:fldSimple w:instr=" SEQ Figure \* ARABIC ">
+        <w:r>
+          <w:rPr>
+            <w:noProof/>
+          </w:rPr>
+          <w:t>24</w:t>
+        </w:r>
+      </w:fldSimple>
+      <w:r>
+        <w:t xml:space="preserve"> </w:t>
+      </w:r>
+      <w:r>
+        <w:t>–</w:t>
+      </w:r>
+      <w:r>
+        <w:t xml:space="preserve"> </w:t>
+      </w:r>
+      <w:r>
+        <w:t>Répartition des aliments avec 1 tranche</w:t>
+      </w:r>
+      <w:bookmarkEnd w:id="60"/>
+    </w:p>
+    <w:p>
+      <w:r>
+        <w:t>Avec uniquement l</w:t>
+      </w:r>
+      <w:r>
+        <w:t>es aliments « a »</w:t>
+      </w:r>
+      <w:r>
+        <w:t>, on arrive à 56 %</w:t>
+      </w:r>
+    </w:p>
+    <w:p>
+      <w:pPr>
+        <w:pStyle w:val="Titre4"/>
+      </w:pPr>
+      <w:r>
+        <w:t>Avec 2 tranches</w:t>
+      </w:r>
+    </w:p>
+    <w:p>
+      <w:pPr>
+        <w:jc w:val="center"/>
+      </w:pPr>
+      <w:r>
+        <w:drawing>
+          <wp:inline distT="0" distB="0" distL="0" distR="0" wp14:anchorId="6E6EDA5B" wp14:editId="17EBD45E">
+            <wp:extent cx="3391373" cy="2391109"/>
+            <wp:effectExtent l="0" t="0" r="0" b="0"/>
+            <wp:docPr id="18" name="Image 18"/>
+            <wp:cNvGraphicFramePr>
+              <a:graphicFrameLocks xmlns:a="http://schemas.openxmlformats.org/drawingml/2006/main" noChangeAspect="1"/>
+            </wp:cNvGraphicFramePr>
+            <a:graphic xmlns:a="http://schemas.openxmlformats.org/drawingml/2006/main">
+              <a:graphicData uri="http://schemas.openxmlformats.org/drawingml/2006/picture">
+                <pic:pic xmlns:pic="http://schemas.openxmlformats.org/drawingml/2006/picture">
+                  <pic:nvPicPr>
+                    <pic:cNvPr id="1" name=""/>
+                    <pic:cNvPicPr/>
+                  </pic:nvPicPr>
+                  <pic:blipFill>
+                    <a:blip r:embed="rId26"/>
+                    <a:stretch>
+                      <a:fillRect/>
+                    </a:stretch>
+                  </pic:blipFill>
+                  <pic:spPr>
+                    <a:xfrm>
+                      <a:off x="0" y="0"/>
+                      <a:ext cx="3391373" cy="2391109"/>
+                    </a:xfrm>
+                    <a:prstGeom prst="rect">
+                      <a:avLst/>
+                    </a:prstGeom>
+                  </pic:spPr>
+                </pic:pic>
+              </a:graphicData>
+            </a:graphic>
+          </wp:inline>
+        </w:drawing>
+      </w:r>
+    </w:p>
+    <w:p>
+      <w:pPr>
+        <w:pStyle w:val="Lgende"/>
+        <w:jc w:val="center"/>
+      </w:pPr>
+      <w:bookmarkStart w:id="61" w:name="_Toc498817035"/>
+      <w:r>
+        <w:t xml:space="preserve">Figure </w:t>
+      </w:r>
+      <w:fldSimple w:instr=" SEQ Figure \* ARABIC ">
+        <w:r>
+          <w:rPr>
+            <w:noProof/>
+          </w:rPr>
+          <w:t>25</w:t>
+        </w:r>
+      </w:fldSimple>
+      <w:r>
+        <w:t xml:space="preserve"> </w:t>
+      </w:r>
+      <w:r>
+        <w:t>–</w:t>
+      </w:r>
+      <w:r>
+        <w:t xml:space="preserve"> </w:t>
+      </w:r>
+      <w:r>
+        <w:t>Répartition des aliments avec 2 tranches</w:t>
+      </w:r>
+      <w:bookmarkEnd w:id="61"/>
+    </w:p>
+    <w:p>
+      <w:r>
+        <w:t>Si</w:t>
+      </w:r>
+      <w:r>
+        <w:t xml:space="preserve"> on considère que les aliments « a » et « b »</w:t>
+      </w:r>
+      <w:r>
+        <w:t xml:space="preserve"> sont sains, on obtient les 2/3 des aliments sains.</w:t>
+      </w:r>
+    </w:p>
+    <w:p>
+      <w:pPr>
+        <w:pStyle w:val="Titre4"/>
+      </w:pPr>
+      <w:r>
+        <w:lastRenderedPageBreak/>
+        <w:t>Avec 3 tranches</w:t>
+      </w:r>
+    </w:p>
+    <w:p>
+      <w:pPr>
+        <w:jc w:val="center"/>
+      </w:pPr>
+      <w:r>
+        <w:drawing>
+          <wp:inline distT="0" distB="0" distL="0" distR="0" wp14:anchorId="15FBFEF1" wp14:editId="0A9D7FCE">
+            <wp:extent cx="3391373" cy="2391109"/>
+            <wp:effectExtent l="0" t="0" r="0" b="0"/>
+            <wp:docPr id="20" name="Image 20"/>
+            <wp:cNvGraphicFramePr>
+              <a:graphicFrameLocks xmlns:a="http://schemas.openxmlformats.org/drawingml/2006/main" noChangeAspect="1"/>
+            </wp:cNvGraphicFramePr>
+            <a:graphic xmlns:a="http://schemas.openxmlformats.org/drawingml/2006/main">
+              <a:graphicData uri="http://schemas.openxmlformats.org/drawingml/2006/picture">
+                <pic:pic xmlns:pic="http://schemas.openxmlformats.org/drawingml/2006/picture">
+                  <pic:nvPicPr>
+                    <pic:cNvPr id="1" name=""/>
+                    <pic:cNvPicPr/>
+                  </pic:nvPicPr>
+                  <pic:blipFill>
+                    <a:blip r:embed="rId27"/>
+                    <a:stretch>
+                      <a:fillRect/>
+                    </a:stretch>
+                  </pic:blipFill>
+                  <pic:spPr>
+                    <a:xfrm>
+                      <a:off x="0" y="0"/>
+                      <a:ext cx="3391373" cy="2391109"/>
+                    </a:xfrm>
+                    <a:prstGeom prst="rect">
+                      <a:avLst/>
+                    </a:prstGeom>
+                  </pic:spPr>
+                </pic:pic>
+              </a:graphicData>
+            </a:graphic>
+          </wp:inline>
+        </w:drawing>
+      </w:r>
+    </w:p>
+    <w:p>
+      <w:pPr>
+        <w:pStyle w:val="Lgende"/>
+        <w:jc w:val="center"/>
+      </w:pPr>
+      <w:bookmarkStart w:id="62" w:name="_Toc498817036"/>
+      <w:r>
+        <w:t xml:space="preserve">Figure </w:t>
+      </w:r>
+      <w:fldSimple w:instr=" SEQ Figure \* ARABIC ">
+        <w:r>
+          <w:rPr>
+            <w:noProof/>
+          </w:rPr>
+          <w:t>26</w:t>
+        </w:r>
+      </w:fldSimple>
+      <w:r>
+        <w:t xml:space="preserve"> </w:t>
+      </w:r>
+      <w:r>
+        <w:t>–</w:t>
+      </w:r>
+      <w:r>
+        <w:t xml:space="preserve"> </w:t>
+      </w:r>
+      <w:r>
+        <w:t>Répartition des aliments avec 3 tranches</w:t>
+      </w:r>
+      <w:bookmarkEnd w:id="62"/>
+    </w:p>
+    <w:p>
+      <w:r>
+        <w:t>Enfin, avec les aliments « a », « b » et « c »</w:t>
+      </w:r>
+      <w:r>
+        <w:t xml:space="preserve"> on arrive à 79,3 %</w:t>
+      </w:r>
+    </w:p>
+    <w:p>
+      <w:pPr>
+        <w:pStyle w:val="Titre4"/>
+      </w:pPr>
+      <w:r>
+        <w:t>Conclusion</w:t>
+      </w:r>
+    </w:p>
+    <w:p>
+      <w:pPr>
+        <w:jc w:val="both"/>
+      </w:pPr>
+      <w:r>
+        <w:t>On peut facilement augmenter ou réduire la sévérité de l’échelle en jouant sur « l’équation » qui détermine les éléments positifs ou négatifs d’un aliment.</w:t>
+      </w:r>
+    </w:p>
+    <w:p>
+      <w:pPr>
+        <w:jc w:val="both"/>
+      </w:pPr>
+      <w:r>
+        <w:t>Les résultats montrés ici sont un seul et unique exemple, mais il serait très simple d’extrapoler avec d’autres paramètres d’entrées. Par exemple, une personne ayant un régime sans sel pourrait augmenter la négativité du sel (en multipliant sa valeur par 2 ou 3) et verrait alors tous les aliments contenant beaucoup de sel pench</w:t>
+      </w:r>
+      <w:r>
+        <w:t xml:space="preserve">er </w:t>
+      </w:r>
+      <w:r>
+        <w:t>vers le côté négatif du nutriscore.</w:t>
+      </w:r>
+    </w:p>
+    <w:p>
+      <w:pPr>
+        <w:pStyle w:val="Titre1"/>
+      </w:pPr>
+      <w:bookmarkStart w:id="63" w:name="_Toc498817056"/>
+      <w:r>
+        <w:t>Conclusion</w:t>
+      </w:r>
+      <w:bookmarkEnd w:id="63"/>
+    </w:p>
+    <w:p>
+      <w:pPr>
+        <w:jc w:val="both"/>
+      </w:pPr>
+      <w:r>
+        <w:t>Pour conclure cette étude très intéressante, nous pouvons la résumer avec les points suivants :</w:t>
+      </w:r>
+    </w:p>
+    <w:p>
+      <w:pPr>
+        <w:pStyle w:val="Paragraphedeliste"/>
+        <w:numPr>
+          <w:ilvl w:val="0"/>
+          <w:numId w:val="29"/>
+        </w:numPr>
+        <w:jc w:val="both"/>
+      </w:pPr>
+      <w:r>
+        <w:t>Comprendre les bases de la diététique est le premier point essentiel à aborder. Les nutriments contenus dans les aliments sont complexes et nombreux. Il faut donc être capable de cibler les éléments qui sont intéressantes pou</w:t>
+      </w:r>
+      <w:r>
+        <w:t>r les personnes concernées (Cf. §</w:t>
+      </w:r>
+      <w:r>
+        <w:fldChar w:fldCharType="begin"/>
+      </w:r>
+      <w:r>
+        <w:instrText xml:space="preserve"> REF _Ref498816846 \h </w:instrText>
+      </w:r>
+      <w:r>
+        <w:fldChar w:fldCharType="separate"/>
+      </w:r>
+      <w:r>
+        <w:t>Principes de base de la diététique</w:t>
+      </w:r>
+      <w:r>
+        <w:fldChar w:fldCharType="end"/>
+      </w:r>
+      <w:r>
+        <w:t>).</w:t>
+      </w:r>
+    </w:p>
+    <w:p>
+      <w:pPr>
+        <w:pStyle w:val="Paragraphedeliste"/>
+        <w:numPr>
+          <w:ilvl w:val="0"/>
+          <w:numId w:val="29"/>
+        </w:numPr>
+        <w:jc w:val="both"/>
+      </w:pPr>
+      <w:r>
+        <w:t>Les bases de données sont souvent énormes, mal faites et incomplètes. Un travail important est nécessaire afin de pouvoir l’exploiter. Un avantage du fait de sa taille est que même après un nettoyage important, on conserve une grande quantité de don</w:t>
+      </w:r>
+      <w:r>
+        <w:t xml:space="preserve">nées disponibles et utilisables (Cf. § </w:t>
+      </w:r>
+      <w:r>
+        <w:fldChar w:fldCharType="begin"/>
+      </w:r>
+      <w:r>
+        <w:instrText xml:space="preserve"> REF _Ref497691618 \h </w:instrText>
+      </w:r>
+      <w:r>
+        <w:fldChar w:fldCharType="separate"/>
+      </w:r>
+      <w:r>
+        <w:t>Traitement du jeu de données</w:t>
+      </w:r>
+      <w:r>
+        <w:fldChar w:fldCharType="end"/>
+      </w:r>
+      <w:r>
+        <w:t>).</w:t>
+      </w:r>
+    </w:p>
+    <w:p>
+      <w:pPr>
+        <w:pStyle w:val="Paragraphedeliste"/>
+        <w:numPr>
+          <w:ilvl w:val="0"/>
+          <w:numId w:val="29"/>
+        </w:numPr>
+        <w:jc w:val="both"/>
+      </w:pPr>
+      <w:r>
+        <w:t>Trois analyses ont permis de tirer quelques conclusions :</w:t>
+      </w:r>
+    </w:p>
+    <w:p>
+      <w:pPr>
+        <w:pStyle w:val="Paragraphedeliste"/>
+        <w:numPr>
+          <w:ilvl w:val="1"/>
+          <w:numId w:val="29"/>
+        </w:numPr>
+        <w:jc w:val="both"/>
+      </w:pPr>
+      <w:r>
+        <w:t xml:space="preserve">Une première analyse nous permet de déterminer quels nutriments ont une influence positive et quels sont ceux qui ont une influence négative dans </w:t>
+      </w:r>
+      <w:r>
+        <w:t xml:space="preserve">le calcul du score nutritionnel (Cf. § </w:t>
+      </w:r>
+      <w:r>
+        <w:fldChar w:fldCharType="begin"/>
+      </w:r>
+      <w:r>
+        <w:instrText xml:space="preserve"> REF _Ref498816867 \h </w:instrText>
+      </w:r>
+      <w:r>
+        <w:fldChar w:fldCharType="separate"/>
+      </w:r>
+      <w:r>
+        <w:t>Visualisations de relations entre certaines variables et analyse univariée</w:t>
+      </w:r>
+      <w:r>
+        <w:fldChar w:fldCharType="end"/>
+      </w:r>
+      <w:r>
+        <w:t>).</w:t>
+      </w:r>
+    </w:p>
+    <w:p>
+      <w:pPr>
+        <w:pStyle w:val="Paragraphedeliste"/>
+        <w:numPr>
+          <w:ilvl w:val="1"/>
+          <w:numId w:val="29"/>
+        </w:numPr>
+        <w:jc w:val="both"/>
+      </w:pPr>
+      <w:r>
+        <w:t xml:space="preserve">Une deuxième analyse permet de comprendre l’importance (ou le poids) du nutriment dans </w:t>
+      </w:r>
+      <w:r>
+        <w:t>le calcul du score nutritionnel (Cf. §.</w:t>
+      </w:r>
+      <w:r>
+        <w:fldChar w:fldCharType="begin"/>
+      </w:r>
+      <w:r>
+        <w:instrText xml:space="preserve"> REF _Ref497741845 \h </w:instrText>
+      </w:r>
+      <w:r>
+        <w:fldChar w:fldCharType="separate"/>
+      </w:r>
+      <w:r>
+        <w:t>Forêt d'arbres décisionnels</w:t>
+      </w:r>
+      <w:r>
+        <w:fldChar w:fldCharType="end"/>
+      </w:r>
+      <w:r>
+        <w:t>).</w:t>
+      </w:r>
+    </w:p>
+    <w:p>
+      <w:pPr>
+        <w:pStyle w:val="Paragraphedeliste"/>
+        <w:numPr>
+          <w:ilvl w:val="1"/>
+          <w:numId w:val="29"/>
+        </w:numPr>
+        <w:jc w:val="both"/>
+      </w:pPr>
+      <w:r>
+        <w:lastRenderedPageBreak/>
+        <w:t>Une troisième analyse permet de comprendre le lien entre les nutriments 2 à 2 dans le calcul du score. Ainsi, il a été possible de voir des liens directs entre « mauvais nutriment » et « mauvais aliment »</w:t>
+      </w:r>
+      <w:r>
+        <w:t xml:space="preserve"> (Cf. §. </w:t>
+      </w:r>
+      <w:r>
+        <w:fldChar w:fldCharType="begin"/>
+      </w:r>
+      <w:r>
+        <w:instrText xml:space="preserve"> REF _Ref497741847 \h </w:instrText>
+      </w:r>
+      <w:r>
+        <w:fldChar w:fldCharType="separate"/>
+      </w:r>
+      <w:r>
+        <w:t>Matrice des corrélations</w:t>
+      </w:r>
+      <w:r>
+        <w:fldChar w:fldCharType="end"/>
+      </w:r>
+      <w:r>
+        <w:t>).</w:t>
+      </w:r>
+    </w:p>
+    <w:p>
+      <w:pPr>
+        <w:pStyle w:val="Paragraphedeliste"/>
+        <w:numPr>
+          <w:ilvl w:val="0"/>
+          <w:numId w:val="29"/>
+        </w:numPr>
+        <w:jc w:val="both"/>
+      </w:pPr>
+      <w:r>
+        <w:t xml:space="preserve">Une partie de feature engineering </w:t>
+      </w:r>
+      <w:r>
+        <w:t xml:space="preserve">(Cf. § </w:t>
+      </w:r>
+      <w:r>
+        <w:fldChar w:fldCharType="begin"/>
+      </w:r>
+      <w:r>
+        <w:instrText xml:space="preserve"> REF _Ref498816919 \h </w:instrText>
+      </w:r>
+      <w:r>
+        <w:fldChar w:fldCharType="separate"/>
+      </w:r>
+      <w:r>
+        <w:t>Détails des variables proposées et crées</w:t>
+      </w:r>
+      <w:r>
+        <w:fldChar w:fldCharType="end"/>
+      </w:r>
+      <w:r>
+        <w:t xml:space="preserve">) </w:t>
+      </w:r>
+      <w:r>
+        <w:t>permet d’aller un peu plus loin et de se projeter sur ce qu’on pourra faire avec les premières conclusions tirées des trois analyses décrites ci-dessus.</w:t>
+      </w:r>
+      <w:r>
+        <w:t xml:space="preserve"> </w:t>
+      </w:r>
+      <w:r>
+        <w:t xml:space="preserve">Grace à elles, nous pouvons proposer </w:t>
+      </w:r>
+      <w:r>
+        <w:t>de</w:t>
+      </w:r>
+      <w:r>
+        <w:t>s</w:t>
+      </w:r>
+      <w:r>
+        <w:t xml:space="preserve"> traitement</w:t>
+      </w:r>
+      <w:r>
+        <w:t>s</w:t>
+      </w:r>
+      <w:r>
+        <w:t xml:space="preserve"> potentiel</w:t>
+      </w:r>
+      <w:r>
+        <w:t>s des données qui pourront</w:t>
+      </w:r>
+      <w:r>
+        <w:t xml:space="preserve"> aider </w:t>
+      </w:r>
+      <w:r>
+        <w:t xml:space="preserve">le client </w:t>
+      </w:r>
+      <w:r>
+        <w:t>à dévelop</w:t>
+      </w:r>
+      <w:r>
         <w:t>per son générateur de recettes.</w:t>
+      </w:r>
+      <w:r>
+        <w:t xml:space="preserve"> </w:t>
+      </w:r>
+      <w:r>
+        <w:t>Parmi</w:t>
+      </w:r>
+      <w:r>
+        <w:t xml:space="preserve"> elles, on peut citer :</w:t>
+      </w:r>
+    </w:p>
+    <w:p>
+      <w:pPr>
+        <w:pStyle w:val="Paragraphedeliste"/>
+        <w:numPr>
+          <w:ilvl w:val="1"/>
+          <w:numId w:val="29"/>
+        </w:numPr>
+        <w:jc w:val="both"/>
+      </w:pPr>
+      <w:r>
+        <w:t>Déterminer la sévérité de l’échelle.</w:t>
+      </w:r>
+    </w:p>
+    <w:p>
+      <w:pPr>
+        <w:pStyle w:val="Paragraphedeliste"/>
+        <w:numPr>
+          <w:ilvl w:val="1"/>
+          <w:numId w:val="29"/>
+        </w:numPr>
+        <w:jc w:val="both"/>
+      </w:pPr>
+      <w:r>
+        <w:t>Déterminer la sévérité d’un nutriment par rapport à un autre.</w:t>
       </w:r>
     </w:p>
     <w:sectPr>
-      <w:footerReference w:type="default" r:id="rId24"/>
+      <w:footerReference w:type="default" r:id="rId28"/>
       <w:pgSz w:w="11906" w:h="16838"/>
       <w:pgMar w:top="1417" w:right="1417" w:bottom="1417" w:left="1417" w:header="708" w:footer="708" w:gutter="0"/>
       <w:pgNumType w:start="0"/>
@@ -27366,7 +28360,7 @@
           <w:rPr>
             <w:noProof/>
           </w:rPr>
-          <w:t>25</w:t>
+          <w:t>21</w:t>
         </w:r>
         <w:r>
           <w:fldChar w:fldCharType="end"/>
@@ -27703,9 +28697,9 @@
     </w:lvl>
   </w:abstractNum>
   <w:abstractNum w:abstractNumId="2" w15:restartNumberingAfterBreak="0">
-    <w:nsid w:val="1CC02EE6"/>
+    <w:nsid w:val="19F03E99"/>
     <w:multiLevelType w:val="hybridMultilevel"/>
-    <w:tmpl w:val="F82C42CC"/>
+    <w:tmpl w:val="8DE4F9FE"/>
     <w:lvl w:ilvl="0" w:tplc="040C0001">
       <w:start w:val="1"/>
       <w:numFmt w:val="bullet"/>
@@ -27816,9 +28810,9 @@
     </w:lvl>
   </w:abstractNum>
   <w:abstractNum w:abstractNumId="3" w15:restartNumberingAfterBreak="0">
-    <w:nsid w:val="1CFA5145"/>
+    <w:nsid w:val="1CC02EE6"/>
     <w:multiLevelType w:val="hybridMultilevel"/>
-    <w:tmpl w:val="4EDE1CE2"/>
+    <w:tmpl w:val="F82C42CC"/>
     <w:lvl w:ilvl="0" w:tplc="040C0001">
       <w:start w:val="1"/>
       <w:numFmt w:val="bullet"/>
@@ -27929,9 +28923,9 @@
     </w:lvl>
   </w:abstractNum>
   <w:abstractNum w:abstractNumId="4" w15:restartNumberingAfterBreak="0">
-    <w:nsid w:val="1EBF3C14"/>
+    <w:nsid w:val="1CFA5145"/>
     <w:multiLevelType w:val="hybridMultilevel"/>
-    <w:tmpl w:val="24A66CC4"/>
+    <w:tmpl w:val="4EDE1CE2"/>
     <w:lvl w:ilvl="0" w:tplc="040C0001">
       <w:start w:val="1"/>
       <w:numFmt w:val="bullet"/>
@@ -28042,9 +29036,9 @@
     </w:lvl>
   </w:abstractNum>
   <w:abstractNum w:abstractNumId="5" w15:restartNumberingAfterBreak="0">
-    <w:nsid w:val="35217F45"/>
+    <w:nsid w:val="1EBF3C14"/>
     <w:multiLevelType w:val="hybridMultilevel"/>
-    <w:tmpl w:val="99107F9A"/>
+    <w:tmpl w:val="24A66CC4"/>
     <w:lvl w:ilvl="0" w:tplc="040C0001">
       <w:start w:val="1"/>
       <w:numFmt w:val="bullet"/>
@@ -28155,9 +29149,9 @@
     </w:lvl>
   </w:abstractNum>
   <w:abstractNum w:abstractNumId="6" w15:restartNumberingAfterBreak="0">
-    <w:nsid w:val="426D0D20"/>
+    <w:nsid w:val="35217F45"/>
     <w:multiLevelType w:val="hybridMultilevel"/>
-    <w:tmpl w:val="7B08824E"/>
+    <w:tmpl w:val="99107F9A"/>
     <w:lvl w:ilvl="0" w:tplc="040C0001">
       <w:start w:val="1"/>
       <w:numFmt w:val="bullet"/>
@@ -28268,16 +29262,16 @@
     </w:lvl>
   </w:abstractNum>
   <w:abstractNum w:abstractNumId="7" w15:restartNumberingAfterBreak="0">
-    <w:nsid w:val="455E7727"/>
+    <w:nsid w:val="426D0D20"/>
     <w:multiLevelType w:val="hybridMultilevel"/>
-    <w:tmpl w:val="BBA2EC5C"/>
+    <w:tmpl w:val="7B08824E"/>
     <w:lvl w:ilvl="0" w:tplc="040C0001">
       <w:start w:val="1"/>
       <w:numFmt w:val="bullet"/>
       <w:lvlText w:val=""/>
       <w:lvlJc w:val="left"/>
       <w:pPr>
-        <w:ind w:left="1068" w:hanging="360"/>
+        <w:ind w:left="720" w:hanging="360"/>
       </w:pPr>
       <w:rPr>
         <w:rFonts w:ascii="Symbol" w:hAnsi="Symbol" w:hint="default"/>
@@ -28289,7 +29283,7 @@
       <w:lvlText w:val="o"/>
       <w:lvlJc w:val="left"/>
       <w:pPr>
-        <w:ind w:left="1788" w:hanging="360"/>
+        <w:ind w:left="1440" w:hanging="360"/>
       </w:pPr>
       <w:rPr>
         <w:rFonts w:ascii="Courier New" w:hAnsi="Courier New" w:cs="Courier New" w:hint="default"/>
@@ -28301,7 +29295,7 @@
       <w:lvlText w:val=""/>
       <w:lvlJc w:val="left"/>
       <w:pPr>
-        <w:ind w:left="2508" w:hanging="360"/>
+        <w:ind w:left="2160" w:hanging="360"/>
       </w:pPr>
       <w:rPr>
         <w:rFonts w:ascii="Wingdings" w:hAnsi="Wingdings" w:hint="default"/>
@@ -28313,7 +29307,7 @@
       <w:lvlText w:val=""/>
       <w:lvlJc w:val="left"/>
       <w:pPr>
-        <w:ind w:left="3228" w:hanging="360"/>
+        <w:ind w:left="2880" w:hanging="360"/>
       </w:pPr>
       <w:rPr>
         <w:rFonts w:ascii="Symbol" w:hAnsi="Symbol" w:hint="default"/>
@@ -28325,7 +29319,7 @@
       <w:lvlText w:val="o"/>
       <w:lvlJc w:val="left"/>
       <w:pPr>
-        <w:ind w:left="3948" w:hanging="360"/>
+        <w:ind w:left="3600" w:hanging="360"/>
       </w:pPr>
       <w:rPr>
         <w:rFonts w:ascii="Courier New" w:hAnsi="Courier New" w:cs="Courier New" w:hint="default"/>
@@ -28337,7 +29331,7 @@
       <w:lvlText w:val=""/>
       <w:lvlJc w:val="left"/>
       <w:pPr>
-        <w:ind w:left="4668" w:hanging="360"/>
+        <w:ind w:left="4320" w:hanging="360"/>
       </w:pPr>
       <w:rPr>
         <w:rFonts w:ascii="Wingdings" w:hAnsi="Wingdings" w:hint="default"/>
@@ -28349,7 +29343,7 @@
       <w:lvlText w:val=""/>
       <w:lvlJc w:val="left"/>
       <w:pPr>
-        <w:ind w:left="5388" w:hanging="360"/>
+        <w:ind w:left="5040" w:hanging="360"/>
       </w:pPr>
       <w:rPr>
         <w:rFonts w:ascii="Symbol" w:hAnsi="Symbol" w:hint="default"/>
@@ -28361,7 +29355,7 @@
       <w:lvlText w:val="o"/>
       <w:lvlJc w:val="left"/>
       <w:pPr>
-        <w:ind w:left="6108" w:hanging="360"/>
+        <w:ind w:left="5760" w:hanging="360"/>
       </w:pPr>
       <w:rPr>
         <w:rFonts w:ascii="Courier New" w:hAnsi="Courier New" w:cs="Courier New" w:hint="default"/>
@@ -28373,7 +29367,7 @@
       <w:lvlText w:val=""/>
       <w:lvlJc w:val="left"/>
       <w:pPr>
-        <w:ind w:left="6828" w:hanging="360"/>
+        <w:ind w:left="6480" w:hanging="360"/>
       </w:pPr>
       <w:rPr>
         <w:rFonts w:ascii="Wingdings" w:hAnsi="Wingdings" w:hint="default"/>
@@ -28381,16 +29375,16 @@
     </w:lvl>
   </w:abstractNum>
   <w:abstractNum w:abstractNumId="8" w15:restartNumberingAfterBreak="0">
-    <w:nsid w:val="4B012AB3"/>
+    <w:nsid w:val="455E7727"/>
     <w:multiLevelType w:val="hybridMultilevel"/>
-    <w:tmpl w:val="7D12A330"/>
+    <w:tmpl w:val="BBA2EC5C"/>
     <w:lvl w:ilvl="0" w:tplc="040C0001">
       <w:start w:val="1"/>
       <w:numFmt w:val="bullet"/>
       <w:lvlText w:val=""/>
       <w:lvlJc w:val="left"/>
       <w:pPr>
-        <w:ind w:left="720" w:hanging="360"/>
+        <w:ind w:left="1068" w:hanging="360"/>
       </w:pPr>
       <w:rPr>
         <w:rFonts w:ascii="Symbol" w:hAnsi="Symbol" w:hint="default"/>
@@ -28402,7 +29396,7 @@
       <w:lvlText w:val="o"/>
       <w:lvlJc w:val="left"/>
       <w:pPr>
-        <w:ind w:left="1440" w:hanging="360"/>
+        <w:ind w:left="1788" w:hanging="360"/>
       </w:pPr>
       <w:rPr>
         <w:rFonts w:ascii="Courier New" w:hAnsi="Courier New" w:cs="Courier New" w:hint="default"/>
@@ -28414,7 +29408,7 @@
       <w:lvlText w:val=""/>
       <w:lvlJc w:val="left"/>
       <w:pPr>
-        <w:ind w:left="2160" w:hanging="360"/>
+        <w:ind w:left="2508" w:hanging="360"/>
       </w:pPr>
       <w:rPr>
         <w:rFonts w:ascii="Wingdings" w:hAnsi="Wingdings" w:hint="default"/>
@@ -28426,7 +29420,7 @@
       <w:lvlText w:val=""/>
       <w:lvlJc w:val="left"/>
       <w:pPr>
-        <w:ind w:left="2880" w:hanging="360"/>
+        <w:ind w:left="3228" w:hanging="360"/>
       </w:pPr>
       <w:rPr>
         <w:rFonts w:ascii="Symbol" w:hAnsi="Symbol" w:hint="default"/>
@@ -28438,7 +29432,7 @@
       <w:lvlText w:val="o"/>
       <w:lvlJc w:val="left"/>
       <w:pPr>
-        <w:ind w:left="3600" w:hanging="360"/>
+        <w:ind w:left="3948" w:hanging="360"/>
       </w:pPr>
       <w:rPr>
         <w:rFonts w:ascii="Courier New" w:hAnsi="Courier New" w:cs="Courier New" w:hint="default"/>
@@ -28450,7 +29444,7 @@
       <w:lvlText w:val=""/>
       <w:lvlJc w:val="left"/>
       <w:pPr>
-        <w:ind w:left="4320" w:hanging="360"/>
+        <w:ind w:left="4668" w:hanging="360"/>
       </w:pPr>
       <w:rPr>
         <w:rFonts w:ascii="Wingdings" w:hAnsi="Wingdings" w:hint="default"/>
@@ -28462,7 +29456,7 @@
       <w:lvlText w:val=""/>
       <w:lvlJc w:val="left"/>
       <w:pPr>
-        <w:ind w:left="5040" w:hanging="360"/>
+        <w:ind w:left="5388" w:hanging="360"/>
       </w:pPr>
       <w:rPr>
         <w:rFonts w:ascii="Symbol" w:hAnsi="Symbol" w:hint="default"/>
@@ -28474,7 +29468,7 @@
       <w:lvlText w:val="o"/>
       <w:lvlJc w:val="left"/>
       <w:pPr>
-        <w:ind w:left="5760" w:hanging="360"/>
+        <w:ind w:left="6108" w:hanging="360"/>
       </w:pPr>
       <w:rPr>
         <w:rFonts w:ascii="Courier New" w:hAnsi="Courier New" w:cs="Courier New" w:hint="default"/>
@@ -28486,7 +29480,7 @@
       <w:lvlText w:val=""/>
       <w:lvlJc w:val="left"/>
       <w:pPr>
-        <w:ind w:left="6480" w:hanging="360"/>
+        <w:ind w:left="6828" w:hanging="360"/>
       </w:pPr>
       <w:rPr>
         <w:rFonts w:ascii="Wingdings" w:hAnsi="Wingdings" w:hint="default"/>
@@ -28494,9 +29488,122 @@
     </w:lvl>
   </w:abstractNum>
   <w:abstractNum w:abstractNumId="9" w15:restartNumberingAfterBreak="0">
-    <w:nsid w:val="50226F3B"/>
+    <w:nsid w:val="4A23524C"/>
     <w:multiLevelType w:val="hybridMultilevel"/>
-    <w:tmpl w:val="1774FF84"/>
+    <w:tmpl w:val="4958195E"/>
+    <w:lvl w:ilvl="0" w:tplc="040C0001">
+      <w:start w:val="1"/>
+      <w:numFmt w:val="bullet"/>
+      <w:lvlText w:val=""/>
+      <w:lvlJc w:val="left"/>
+      <w:pPr>
+        <w:ind w:left="720" w:hanging="360"/>
+      </w:pPr>
+      <w:rPr>
+        <w:rFonts w:ascii="Symbol" w:hAnsi="Symbol" w:hint="default"/>
+      </w:rPr>
+    </w:lvl>
+    <w:lvl w:ilvl="1" w:tplc="040C0003">
+      <w:start w:val="1"/>
+      <w:numFmt w:val="bullet"/>
+      <w:lvlText w:val="o"/>
+      <w:lvlJc w:val="left"/>
+      <w:pPr>
+        <w:ind w:left="1440" w:hanging="360"/>
+      </w:pPr>
+      <w:rPr>
+        <w:rFonts w:ascii="Courier New" w:hAnsi="Courier New" w:cs="Courier New" w:hint="default"/>
+      </w:rPr>
+    </w:lvl>
+    <w:lvl w:ilvl="2" w:tplc="040C0005" w:tentative="1">
+      <w:start w:val="1"/>
+      <w:numFmt w:val="bullet"/>
+      <w:lvlText w:val=""/>
+      <w:lvlJc w:val="left"/>
+      <w:pPr>
+        <w:ind w:left="2160" w:hanging="360"/>
+      </w:pPr>
+      <w:rPr>
+        <w:rFonts w:ascii="Wingdings" w:hAnsi="Wingdings" w:hint="default"/>
+      </w:rPr>
+    </w:lvl>
+    <w:lvl w:ilvl="3" w:tplc="040C0001" w:tentative="1">
+      <w:start w:val="1"/>
+      <w:numFmt w:val="bullet"/>
+      <w:lvlText w:val=""/>
+      <w:lvlJc w:val="left"/>
+      <w:pPr>
+        <w:ind w:left="2880" w:hanging="360"/>
+      </w:pPr>
+      <w:rPr>
+        <w:rFonts w:ascii="Symbol" w:hAnsi="Symbol" w:hint="default"/>
+      </w:rPr>
+    </w:lvl>
+    <w:lvl w:ilvl="4" w:tplc="040C0003" w:tentative="1">
+      <w:start w:val="1"/>
+      <w:numFmt w:val="bullet"/>
+      <w:lvlText w:val="o"/>
+      <w:lvlJc w:val="left"/>
+      <w:pPr>
+        <w:ind w:left="3600" w:hanging="360"/>
+      </w:pPr>
+      <w:rPr>
+        <w:rFonts w:ascii="Courier New" w:hAnsi="Courier New" w:cs="Courier New" w:hint="default"/>
+      </w:rPr>
+    </w:lvl>
+    <w:lvl w:ilvl="5" w:tplc="040C0005" w:tentative="1">
+      <w:start w:val="1"/>
+      <w:numFmt w:val="bullet"/>
+      <w:lvlText w:val=""/>
+      <w:lvlJc w:val="left"/>
+      <w:pPr>
+        <w:ind w:left="4320" w:hanging="360"/>
+      </w:pPr>
+      <w:rPr>
+        <w:rFonts w:ascii="Wingdings" w:hAnsi="Wingdings" w:hint="default"/>
+      </w:rPr>
+    </w:lvl>
+    <w:lvl w:ilvl="6" w:tplc="040C0001" w:tentative="1">
+      <w:start w:val="1"/>
+      <w:numFmt w:val="bullet"/>
+      <w:lvlText w:val=""/>
+      <w:lvlJc w:val="left"/>
+      <w:pPr>
+        <w:ind w:left="5040" w:hanging="360"/>
+      </w:pPr>
+      <w:rPr>
+        <w:rFonts w:ascii="Symbol" w:hAnsi="Symbol" w:hint="default"/>
+      </w:rPr>
+    </w:lvl>
+    <w:lvl w:ilvl="7" w:tplc="040C0003" w:tentative="1">
+      <w:start w:val="1"/>
+      <w:numFmt w:val="bullet"/>
+      <w:lvlText w:val="o"/>
+      <w:lvlJc w:val="left"/>
+      <w:pPr>
+        <w:ind w:left="5760" w:hanging="360"/>
+      </w:pPr>
+      <w:rPr>
+        <w:rFonts w:ascii="Courier New" w:hAnsi="Courier New" w:cs="Courier New" w:hint="default"/>
+      </w:rPr>
+    </w:lvl>
+    <w:lvl w:ilvl="8" w:tplc="040C0005" w:tentative="1">
+      <w:start w:val="1"/>
+      <w:numFmt w:val="bullet"/>
+      <w:lvlText w:val=""/>
+      <w:lvlJc w:val="left"/>
+      <w:pPr>
+        <w:ind w:left="6480" w:hanging="360"/>
+      </w:pPr>
+      <w:rPr>
+        <w:rFonts w:ascii="Wingdings" w:hAnsi="Wingdings" w:hint="default"/>
+      </w:rPr>
+    </w:lvl>
+  </w:abstractNum>
+  <w:abstractNum w:abstractNumId="10" w15:restartNumberingAfterBreak="0">
+    <w:nsid w:val="4B012AB3"/>
+    <w:multiLevelType w:val="hybridMultilevel"/>
+    <w:tmpl w:val="7D12A330"/>
     <w:lvl w:ilvl="0" w:tplc="040C0001">
       <w:start w:val="1"/>
       <w:numFmt w:val="bullet"/>
@@ -28606,7 +29713,120 @@
       </w:rPr>
     </w:lvl>
   </w:abstractNum>
-  <w:abstractNum w:abstractNumId="10" w15:restartNumberingAfterBreak="0">
+  <w:abstractNum w:abstractNumId="11" w15:restartNumberingAfterBreak="0">
+    <w:nsid w:val="50226F3B"/>
+    <w:multiLevelType w:val="hybridMultilevel"/>
+    <w:tmpl w:val="1774FF84"/>
+    <w:lvl w:ilvl="0" w:tplc="040C0001">
+      <w:start w:val="1"/>
+      <w:numFmt w:val="bullet"/>
+      <w:lvlText w:val=""/>
+      <w:lvlJc w:val="left"/>
+      <w:pPr>
+        <w:ind w:left="720" w:hanging="360"/>
+      </w:pPr>
+      <w:rPr>
+        <w:rFonts w:ascii="Symbol" w:hAnsi="Symbol" w:hint="default"/>
+      </w:rPr>
+    </w:lvl>
+    <w:lvl w:ilvl="1" w:tplc="040C0003" w:tentative="1">
+      <w:start w:val="1"/>
+      <w:numFmt w:val="bullet"/>
+      <w:lvlText w:val="o"/>
+      <w:lvlJc w:val="left"/>
+      <w:pPr>
+        <w:ind w:left="1440" w:hanging="360"/>
+      </w:pPr>
+      <w:rPr>
+        <w:rFonts w:ascii="Courier New" w:hAnsi="Courier New" w:cs="Courier New" w:hint="default"/>
+      </w:rPr>
+    </w:lvl>
+    <w:lvl w:ilvl="2" w:tplc="040C0005" w:tentative="1">
+      <w:start w:val="1"/>
+      <w:numFmt w:val="bullet"/>
+      <w:lvlText w:val=""/>
+      <w:lvlJc w:val="left"/>
+      <w:pPr>
+        <w:ind w:left="2160" w:hanging="360"/>
+      </w:pPr>
+      <w:rPr>
+        <w:rFonts w:ascii="Wingdings" w:hAnsi="Wingdings" w:hint="default"/>
+      </w:rPr>
+    </w:lvl>
+    <w:lvl w:ilvl="3" w:tplc="040C0001" w:tentative="1">
+      <w:start w:val="1"/>
+      <w:numFmt w:val="bullet"/>
+      <w:lvlText w:val=""/>
+      <w:lvlJc w:val="left"/>
+      <w:pPr>
+        <w:ind w:left="2880" w:hanging="360"/>
+      </w:pPr>
+      <w:rPr>
+        <w:rFonts w:ascii="Symbol" w:hAnsi="Symbol" w:hint="default"/>
+      </w:rPr>
+    </w:lvl>
+    <w:lvl w:ilvl="4" w:tplc="040C0003" w:tentative="1">
+      <w:start w:val="1"/>
+      <w:numFmt w:val="bullet"/>
+      <w:lvlText w:val="o"/>
+      <w:lvlJc w:val="left"/>
+      <w:pPr>
+        <w:ind w:left="3600" w:hanging="360"/>
+      </w:pPr>
+      <w:rPr>
+        <w:rFonts w:ascii="Courier New" w:hAnsi="Courier New" w:cs="Courier New" w:hint="default"/>
+      </w:rPr>
+    </w:lvl>
+    <w:lvl w:ilvl="5" w:tplc="040C0005" w:tentative="1">
+      <w:start w:val="1"/>
+      <w:numFmt w:val="bullet"/>
+      <w:lvlText w:val=""/>
+      <w:lvlJc w:val="left"/>
+      <w:pPr>
+        <w:ind w:left="4320" w:hanging="360"/>
+      </w:pPr>
+      <w:rPr>
+        <w:rFonts w:ascii="Wingdings" w:hAnsi="Wingdings" w:hint="default"/>
+      </w:rPr>
+    </w:lvl>
+    <w:lvl w:ilvl="6" w:tplc="040C0001" w:tentative="1">
+      <w:start w:val="1"/>
+      <w:numFmt w:val="bullet"/>
+      <w:lvlText w:val=""/>
+      <w:lvlJc w:val="left"/>
+      <w:pPr>
+        <w:ind w:left="5040" w:hanging="360"/>
+      </w:pPr>
+      <w:rPr>
+        <w:rFonts w:ascii="Symbol" w:hAnsi="Symbol" w:hint="default"/>
+      </w:rPr>
+    </w:lvl>
+    <w:lvl w:ilvl="7" w:tplc="040C0003" w:tentative="1">
+      <w:start w:val="1"/>
+      <w:numFmt w:val="bullet"/>
+      <w:lvlText w:val="o"/>
+      <w:lvlJc w:val="left"/>
+      <w:pPr>
+        <w:ind w:left="5760" w:hanging="360"/>
+      </w:pPr>
+      <w:rPr>
+        <w:rFonts w:ascii="Courier New" w:hAnsi="Courier New" w:cs="Courier New" w:hint="default"/>
+      </w:rPr>
+    </w:lvl>
+    <w:lvl w:ilvl="8" w:tplc="040C0005" w:tentative="1">
+      <w:start w:val="1"/>
+      <w:numFmt w:val="bullet"/>
+      <w:lvlText w:val=""/>
+      <w:lvlJc w:val="left"/>
+      <w:pPr>
+        <w:ind w:left="6480" w:hanging="360"/>
+      </w:pPr>
+      <w:rPr>
+        <w:rFonts w:ascii="Wingdings" w:hAnsi="Wingdings" w:hint="default"/>
+      </w:rPr>
+    </w:lvl>
+  </w:abstractNum>
+  <w:abstractNum w:abstractNumId="12" w15:restartNumberingAfterBreak="0">
     <w:nsid w:val="52751E2E"/>
     <w:multiLevelType w:val="hybridMultilevel"/>
     <w:tmpl w:val="DE307492"/>
@@ -28719,7 +29939,7 @@
       </w:rPr>
     </w:lvl>
   </w:abstractNum>
-  <w:abstractNum w:abstractNumId="11" w15:restartNumberingAfterBreak="0">
+  <w:abstractNum w:abstractNumId="13" w15:restartNumberingAfterBreak="0">
     <w:nsid w:val="527646B0"/>
     <w:multiLevelType w:val="hybridMultilevel"/>
     <w:tmpl w:val="00923804"/>
@@ -28832,7 +30052,7 @@
       </w:rPr>
     </w:lvl>
   </w:abstractNum>
-  <w:abstractNum w:abstractNumId="12" w15:restartNumberingAfterBreak="0">
+  <w:abstractNum w:abstractNumId="14" w15:restartNumberingAfterBreak="0">
     <w:nsid w:val="57D25B2F"/>
     <w:multiLevelType w:val="hybridMultilevel"/>
     <w:tmpl w:val="4A261A4C"/>
@@ -28945,7 +30165,120 @@
       </w:rPr>
     </w:lvl>
   </w:abstractNum>
-  <w:abstractNum w:abstractNumId="13" w15:restartNumberingAfterBreak="0">
+  <w:abstractNum w:abstractNumId="15" w15:restartNumberingAfterBreak="0">
+    <w:nsid w:val="5BD421CD"/>
+    <w:multiLevelType w:val="hybridMultilevel"/>
+    <w:tmpl w:val="FF8A17D8"/>
+    <w:lvl w:ilvl="0" w:tplc="040C0001">
+      <w:start w:val="1"/>
+      <w:numFmt w:val="bullet"/>
+      <w:lvlText w:val=""/>
+      <w:lvlJc w:val="left"/>
+      <w:pPr>
+        <w:ind w:left="1440" w:hanging="360"/>
+      </w:pPr>
+      <w:rPr>
+        <w:rFonts w:ascii="Symbol" w:hAnsi="Symbol" w:hint="default"/>
+      </w:rPr>
+    </w:lvl>
+    <w:lvl w:ilvl="1" w:tplc="040C0003" w:tentative="1">
+      <w:start w:val="1"/>
+      <w:numFmt w:val="bullet"/>
+      <w:lvlText w:val="o"/>
+      <w:lvlJc w:val="left"/>
+      <w:pPr>
+        <w:ind w:left="2160" w:hanging="360"/>
+      </w:pPr>
+      <w:rPr>
+        <w:rFonts w:ascii="Courier New" w:hAnsi="Courier New" w:cs="Courier New" w:hint="default"/>
+      </w:rPr>
+    </w:lvl>
+    <w:lvl w:ilvl="2" w:tplc="040C0005" w:tentative="1">
+      <w:start w:val="1"/>
+      <w:numFmt w:val="bullet"/>
+      <w:lvlText w:val=""/>
+      <w:lvlJc w:val="left"/>
+      <w:pPr>
+        <w:ind w:left="2880" w:hanging="360"/>
+      </w:pPr>
+      <w:rPr>
+        <w:rFonts w:ascii="Wingdings" w:hAnsi="Wingdings" w:hint="default"/>
+      </w:rPr>
+    </w:lvl>
+    <w:lvl w:ilvl="3" w:tplc="040C0001" w:tentative="1">
+      <w:start w:val="1"/>
+      <w:numFmt w:val="bullet"/>
+      <w:lvlText w:val=""/>
+      <w:lvlJc w:val="left"/>
+      <w:pPr>
+        <w:ind w:left="3600" w:hanging="360"/>
+      </w:pPr>
+      <w:rPr>
+        <w:rFonts w:ascii="Symbol" w:hAnsi="Symbol" w:hint="default"/>
+      </w:rPr>
+    </w:lvl>
+    <w:lvl w:ilvl="4" w:tplc="040C0003" w:tentative="1">
+      <w:start w:val="1"/>
+      <w:numFmt w:val="bullet"/>
+      <w:lvlText w:val="o"/>
+      <w:lvlJc w:val="left"/>
+      <w:pPr>
+        <w:ind w:left="4320" w:hanging="360"/>
+      </w:pPr>
+      <w:rPr>
+        <w:rFonts w:ascii="Courier New" w:hAnsi="Courier New" w:cs="Courier New" w:hint="default"/>
+      </w:rPr>
+    </w:lvl>
+    <w:lvl w:ilvl="5" w:tplc="040C0005" w:tentative="1">
+      <w:start w:val="1"/>
+      <w:numFmt w:val="bullet"/>
+      <w:lvlText w:val=""/>
+      <w:lvlJc w:val="left"/>
+      <w:pPr>
+        <w:ind w:left="5040" w:hanging="360"/>
+      </w:pPr>
+      <w:rPr>
+        <w:rFonts w:ascii="Wingdings" w:hAnsi="Wingdings" w:hint="default"/>
+      </w:rPr>
+    </w:lvl>
+    <w:lvl w:ilvl="6" w:tplc="040C0001" w:tentative="1">
+      <w:start w:val="1"/>
+      <w:numFmt w:val="bullet"/>
+      <w:lvlText w:val=""/>
+      <w:lvlJc w:val="left"/>
+      <w:pPr>
+        <w:ind w:left="5760" w:hanging="360"/>
+      </w:pPr>
+      <w:rPr>
+        <w:rFonts w:ascii="Symbol" w:hAnsi="Symbol" w:hint="default"/>
+      </w:rPr>
+    </w:lvl>
+    <w:lvl w:ilvl="7" w:tplc="040C0003" w:tentative="1">
+      <w:start w:val="1"/>
+      <w:numFmt w:val="bullet"/>
+      <w:lvlText w:val="o"/>
+      <w:lvlJc w:val="left"/>
+      <w:pPr>
+        <w:ind w:left="6480" w:hanging="360"/>
+      </w:pPr>
+      <w:rPr>
+        <w:rFonts w:ascii="Courier New" w:hAnsi="Courier New" w:cs="Courier New" w:hint="default"/>
+      </w:rPr>
+    </w:lvl>
+    <w:lvl w:ilvl="8" w:tplc="040C0005" w:tentative="1">
+      <w:start w:val="1"/>
+      <w:numFmt w:val="bullet"/>
+      <w:lvlText w:val=""/>
+      <w:lvlJc w:val="left"/>
+      <w:pPr>
+        <w:ind w:left="7200" w:hanging="360"/>
+      </w:pPr>
+      <w:rPr>
+        <w:rFonts w:ascii="Wingdings" w:hAnsi="Wingdings" w:hint="default"/>
+      </w:rPr>
+    </w:lvl>
+  </w:abstractNum>
+  <w:abstractNum w:abstractNumId="16" w15:restartNumberingAfterBreak="0">
     <w:nsid w:val="5C0C7730"/>
     <w:multiLevelType w:val="hybridMultilevel"/>
     <w:tmpl w:val="60226004"/>
@@ -29058,7 +30391,7 @@
       </w:rPr>
     </w:lvl>
   </w:abstractNum>
-  <w:abstractNum w:abstractNumId="14" w15:restartNumberingAfterBreak="0">
+  <w:abstractNum w:abstractNumId="17" w15:restartNumberingAfterBreak="0">
     <w:nsid w:val="61CC23FA"/>
     <w:multiLevelType w:val="hybridMultilevel"/>
     <w:tmpl w:val="E02C98DA"/>
@@ -29171,7 +30504,7 @@
       </w:rPr>
     </w:lvl>
   </w:abstractNum>
-  <w:abstractNum w:abstractNumId="15" w15:restartNumberingAfterBreak="0">
+  <w:abstractNum w:abstractNumId="18" w15:restartNumberingAfterBreak="0">
     <w:nsid w:val="6ACF43B8"/>
     <w:multiLevelType w:val="hybridMultilevel"/>
     <w:tmpl w:val="407675EE"/>
@@ -29284,7 +30617,7 @@
       </w:rPr>
     </w:lvl>
   </w:abstractNum>
-  <w:abstractNum w:abstractNumId="16" w15:restartNumberingAfterBreak="0">
+  <w:abstractNum w:abstractNumId="19" w15:restartNumberingAfterBreak="0">
     <w:nsid w:val="7FF54108"/>
     <w:multiLevelType w:val="hybridMultilevel"/>
     <w:tmpl w:val="1182113E"/>
@@ -29398,34 +30731,34 @@
     </w:lvl>
   </w:abstractNum>
   <w:num w:numId="1">
-    <w:abstractNumId w:val="3"/>
+    <w:abstractNumId w:val="4"/>
   </w:num>
   <w:num w:numId="2">
-    <w:abstractNumId w:val="9"/>
+    <w:abstractNumId w:val="11"/>
   </w:num>
   <w:num w:numId="3">
+    <w:abstractNumId w:val="6"/>
+  </w:num>
+  <w:num w:numId="4">
+    <w:abstractNumId w:val="18"/>
+  </w:num>
+  <w:num w:numId="5">
+    <w:abstractNumId w:val="7"/>
+  </w:num>
+  <w:num w:numId="6">
+    <w:abstractNumId w:val="8"/>
+  </w:num>
+  <w:num w:numId="7">
+    <w:abstractNumId w:val="12"/>
+  </w:num>
+  <w:num w:numId="8">
     <w:abstractNumId w:val="5"/>
   </w:num>
-  <w:num w:numId="4">
-    <w:abstractNumId w:val="15"/>
-  </w:num>
-  <w:num w:numId="5">
-    <w:abstractNumId w:val="6"/>
-  </w:num>
-  <w:num w:numId="6">
-    <w:abstractNumId w:val="7"/>
-  </w:num>
-  <w:num w:numId="7">
-    <w:abstractNumId w:val="10"/>
-  </w:num>
-  <w:num w:numId="8">
-    <w:abstractNumId w:val="4"/>
-  </w:num>
   <w:num w:numId="9">
-    <w:abstractNumId w:val="13"/>
+    <w:abstractNumId w:val="16"/>
   </w:num>
   <w:num w:numId="10">
-    <w:abstractNumId w:val="8"/>
+    <w:abstractNumId w:val="10"/>
   </w:num>
   <w:num w:numId="11">
     <w:abstractNumId w:val="0"/>
@@ -29461,19 +30794,28 @@
     <w:abstractNumId w:val="1"/>
   </w:num>
   <w:num w:numId="22">
+    <w:abstractNumId w:val="17"/>
+  </w:num>
+  <w:num w:numId="23">
     <w:abstractNumId w:val="14"/>
   </w:num>
-  <w:num w:numId="23">
-    <w:abstractNumId w:val="12"/>
-  </w:num>
   <w:num w:numId="24">
-    <w:abstractNumId w:val="16"/>
+    <w:abstractNumId w:val="19"/>
   </w:num>
   <w:num w:numId="25">
+    <w:abstractNumId w:val="3"/>
+  </w:num>
+  <w:num w:numId="26">
+    <w:abstractNumId w:val="13"/>
+  </w:num>
+  <w:num w:numId="27">
     <w:abstractNumId w:val="2"/>
   </w:num>
-  <w:num w:numId="26">
-    <w:abstractNumId w:val="11"/>
+  <w:num w:numId="28">
+    <w:abstractNumId w:val="15"/>
+  </w:num>
+  <w:num w:numId="29">
+    <w:abstractNumId w:val="9"/>
   </w:num>
 </w:numbering>
 </file>
@@ -31439,7 +32781,7 @@
 </file>
 
 <file path=customXml/itemProps2.xml><?xml version="1.0" encoding="utf-8"?>
-<ds:datastoreItem xmlns:ds="http://schemas.openxmlformats.org/officeDocument/2006/customXml" ds:itemID="{0B99D33D-F64D-46C2-B10F-CF7580C0DEE9}">
+<ds:datastoreItem xmlns:ds="http://schemas.openxmlformats.org/officeDocument/2006/customXml" ds:itemID="{8B53F2D7-5E19-4F51-84F9-CD1E18DCCC5D}">
   <ds:schemaRefs>
     <ds:schemaRef ds:uri="http://schemas.openxmlformats.org/officeDocument/2006/bibliography"/>
   </ds:schemaRefs>

</xml_diff>